<commit_message>
Added consumer entry box
</commit_message>
<xml_diff>
--- a/Electrica/Telplates_1.docx
+++ b/Electrica/Telplates_1.docx
@@ -414,9 +414,86 @@
         <w:rPr>
           <w:noProof/>
         </w:rPr>
+        <w:drawing>
+          <wp:anchor distT="0" distB="0" distL="114300" distR="114300" simplePos="0" relativeHeight="251666944" behindDoc="1" locked="0" layoutInCell="1" allowOverlap="1" wp14:anchorId="2ECE34DF" wp14:editId="37CF0D34">
+            <wp:simplePos x="0" y="0"/>
+            <wp:positionH relativeFrom="margin">
+              <wp:align>center</wp:align>
+            </wp:positionH>
+            <wp:positionV relativeFrom="paragraph">
+              <wp:posOffset>4009390</wp:posOffset>
+            </wp:positionV>
+            <wp:extent cx="573479" cy="573479"/>
+            <wp:effectExtent l="0" t="0" r="0" b="0"/>
+            <wp:wrapNone/>
+            <wp:docPr id="4" name="Picture 4" descr="Electric tower"/>
+            <wp:cNvGraphicFramePr>
+              <a:graphicFrameLocks xmlns:a="http://schemas.openxmlformats.org/drawingml/2006/main" noChangeAspect="1"/>
+            </wp:cNvGraphicFramePr>
+            <a:graphic xmlns:a="http://schemas.openxmlformats.org/drawingml/2006/main">
+              <a:graphicData uri="http://schemas.openxmlformats.org/drawingml/2006/picture">
+                <pic:pic xmlns:pic="http://schemas.openxmlformats.org/drawingml/2006/picture">
+                  <pic:nvPicPr>
+                    <pic:cNvPr id="0" name="Picture 1" descr="Electric tower"/>
+                    <pic:cNvPicPr>
+                      <a:picLocks noChangeAspect="1" noChangeArrowheads="1"/>
+                    </pic:cNvPicPr>
+                  </pic:nvPicPr>
+                  <pic:blipFill>
+                    <a:blip r:embed="rId5" cstate="print">
+                      <a:extLst>
+                        <a:ext uri="{28A0092B-C50C-407E-A947-70E740481C1C}">
+                          <a14:useLocalDpi xmlns:a14="http://schemas.microsoft.com/office/drawing/2010/main" val="0"/>
+                        </a:ext>
+                      </a:extLst>
+                    </a:blip>
+                    <a:srcRect/>
+                    <a:stretch>
+                      <a:fillRect/>
+                    </a:stretch>
+                  </pic:blipFill>
+                  <pic:spPr bwMode="auto">
+                    <a:xfrm>
+                      <a:off x="0" y="0"/>
+                      <a:ext cx="573479" cy="573479"/>
+                    </a:xfrm>
+                    <a:prstGeom prst="rect">
+                      <a:avLst/>
+                    </a:prstGeom>
+                    <a:noFill/>
+                    <a:ln>
+                      <a:noFill/>
+                    </a:ln>
+                  </pic:spPr>
+                </pic:pic>
+              </a:graphicData>
+            </a:graphic>
+            <wp14:sizeRelH relativeFrom="page">
+              <wp14:pctWidth>0</wp14:pctWidth>
+            </wp14:sizeRelH>
+            <wp14:sizeRelV relativeFrom="page">
+              <wp14:pctHeight>0</wp14:pctHeight>
+            </wp14:sizeRelV>
+          </wp:anchor>
+        </w:drawing>
+      </w:r>
+      <w:r>
+        <w:rPr>
+          <w:noProof/>
+        </w:rPr>
         <w:pict>
-          <v:shape id="_x0000_s1027" type="#_x0000_t75" style="position:absolute;margin-left:178.1pt;margin-top:317.5pt;width:71.1pt;height:43.4pt;z-index:-251654656;mso-position-horizontal-relative:text;mso-position-vertical-relative:text;mso-width-relative:page;mso-height-relative:page">
-            <v:imagedata r:id="rId5" o:title="flash"/>
+          <v:shape id="_x0000_s1027" type="#_x0000_t75" style="position:absolute;margin-left:36.6pt;margin-top:354.55pt;width:71.1pt;height:43.4pt;z-index:-251654656;mso-position-horizontal-relative:text;mso-position-vertical-relative:text;mso-width-relative:page;mso-height-relative:page">
+            <v:imagedata r:id="rId6" o:title="flash"/>
+          </v:shape>
+        </w:pict>
+      </w:r>
+      <w:r>
+        <w:rPr>
+          <w:noProof/>
+        </w:rPr>
+        <w:pict>
+          <v:shape id="_x0000_s1029" type="#_x0000_t75" style="position:absolute;margin-left:110.3pt;margin-top:19.9pt;width:29.05pt;height:29.05pt;rotation:8915210fd;z-index:-251650560;mso-position-horizontal-relative:text;mso-position-vertical-relative:text;mso-width-relative:page;mso-height-relative:page">
+            <v:imagedata r:id="rId7" o:title="lamp"/>
           </v:shape>
         </w:pict>
       </w:r>
@@ -427,7 +504,7 @@
         <mc:AlternateContent>
           <mc:Choice Requires="wps">
             <w:drawing>
-              <wp:anchor distT="0" distB="0" distL="114300" distR="114300" simplePos="0" relativeHeight="251659776" behindDoc="1" locked="0" layoutInCell="1" allowOverlap="1" wp14:anchorId="6E8714C7" wp14:editId="4F34F8F9">
+              <wp:anchor distT="0" distB="0" distL="114300" distR="114300" simplePos="0" relativeHeight="251659776" behindDoc="1" locked="0" layoutInCell="1" allowOverlap="1" wp14:anchorId="5338F79A" wp14:editId="4B7FB825">
                 <wp:simplePos x="0" y="0"/>
                 <wp:positionH relativeFrom="margin">
                   <wp:posOffset>2379345</wp:posOffset>
@@ -492,7 +569,7 @@
           </mc:Choice>
           <mc:Fallback>
             <w:pict>
-              <v:roundrect w14:anchorId="4F62B4A4" id="Rounded Rectangle 3" o:spid="_x0000_s1026" style="position:absolute;margin-left:187.35pt;margin-top:54pt;width:168.45pt;height:284.75pt;z-index:-251656704;visibility:visible;mso-wrap-style:square;mso-width-percent:0;mso-height-percent:0;mso-wrap-distance-left:9pt;mso-wrap-distance-top:0;mso-wrap-distance-right:9pt;mso-wrap-distance-bottom:0;mso-position-horizontal:absolute;mso-position-horizontal-relative:margin;mso-position-vertical:absolute;mso-position-vertical-relative:text;mso-width-percent:0;mso-height-percent:0;mso-width-relative:margin;mso-height-relative:margin;v-text-anchor:middle" arcsize="10923f" o:gfxdata="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" fillcolor="white [3201]" strokecolor="#ffc000" strokeweight="3pt">
+              <v:roundrect w14:anchorId="08A3E46F" id="Rounded Rectangle 3" o:spid="_x0000_s1026" style="position:absolute;margin-left:187.35pt;margin-top:54pt;width:168.45pt;height:284.75pt;z-index:-251656704;visibility:visible;mso-wrap-style:square;mso-width-percent:0;mso-height-percent:0;mso-wrap-distance-left:9pt;mso-wrap-distance-top:0;mso-wrap-distance-right:9pt;mso-wrap-distance-bottom:0;mso-position-horizontal:absolute;mso-position-horizontal-relative:margin;mso-position-vertical:absolute;mso-position-vertical-relative:text;mso-width-percent:0;mso-height-percent:0;mso-width-relative:margin;mso-height-relative:margin;v-text-anchor:middle" arcsize="10923f" o:gfxdata="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" fillcolor="white [3201]" strokecolor="#ffc000" strokeweight="3pt">
                 <v:stroke joinstyle="miter"/>
                 <w10:wrap anchorx="margin"/>
               </v:roundrect>
@@ -505,18 +582,8 @@
           <w:noProof/>
         </w:rPr>
         <w:pict>
-          <v:shape id="_x0000_s1029" type="#_x0000_t75" style="position:absolute;margin-left:194.3pt;margin-top:59.1pt;width:29.05pt;height:29.05pt;rotation:8915210fd;z-index:-251650560;mso-position-horizontal-relative:text;mso-position-vertical-relative:text;mso-width-relative:page;mso-height-relative:page">
-            <v:imagedata r:id="rId6" o:title="lamp"/>
-          </v:shape>
-        </w:pict>
-      </w:r>
-      <w:r>
-        <w:rPr>
-          <w:noProof/>
-        </w:rPr>
-        <w:pict>
           <v:shape id="_x0000_s1028" type="#_x0000_t75" style="position:absolute;margin-left:30.2pt;margin-top:56.4pt;width:45.7pt;height:45.7pt;rotation:8210724fd;z-index:-251652608;mso-position-horizontal-relative:text;mso-position-vertical-relative:text;mso-width-relative:page;mso-height-relative:page">
-            <v:imagedata r:id="rId7" o:title="light-bulb (1)"/>
+            <v:imagedata r:id="rId8" o:title="light-bulb (1)"/>
           </v:shape>
         </w:pict>
       </w:r>

</xml_diff>

<commit_message>
added database function created display entry
</commit_message>
<xml_diff>
--- a/Electrica/Telplates_1.docx
+++ b/Electrica/Telplates_1.docx
@@ -1087,16 +1087,1168 @@
         <w:br/>
       </w:r>
       <w:r>
-        <w:br/>
-      </w:r>
-      <w:r>
-        <w:br/>
-      </w:r>
-      <w:r>
-        <w:br/>
+        <w:rPr>
+          <w:noProof/>
+        </w:rPr>
+        <mc:AlternateContent>
+          <mc:Choice Requires="wps">
+            <w:drawing>
+              <wp:anchor distT="0" distB="0" distL="114300" distR="114300" simplePos="0" relativeHeight="251677184" behindDoc="1" locked="0" layoutInCell="1" allowOverlap="1">
+                <wp:simplePos x="0" y="0"/>
+                <wp:positionH relativeFrom="margin">
+                  <wp:posOffset>2774950</wp:posOffset>
+                </wp:positionH>
+                <wp:positionV relativeFrom="paragraph">
+                  <wp:posOffset>336550</wp:posOffset>
+                </wp:positionV>
+                <wp:extent cx="1435100" cy="3956050"/>
+                <wp:effectExtent l="0" t="0" r="12700" b="25400"/>
+                <wp:wrapNone/>
+                <wp:docPr id="14" name="Rectangle 14"/>
+                <wp:cNvGraphicFramePr/>
+                <a:graphic xmlns:a="http://schemas.openxmlformats.org/drawingml/2006/main">
+                  <a:graphicData uri="http://schemas.microsoft.com/office/word/2010/wordprocessingShape">
+                    <wps:wsp>
+                      <wps:cNvSpPr/>
+                      <wps:spPr>
+                        <a:xfrm>
+                          <a:off x="0" y="0"/>
+                          <a:ext cx="1435100" cy="3956050"/>
+                        </a:xfrm>
+                        <a:prstGeom prst="rect">
+                          <a:avLst/>
+                        </a:prstGeom>
+                        <a:ln w="19050"/>
+                      </wps:spPr>
+                      <wps:style>
+                        <a:lnRef idx="2">
+                          <a:schemeClr val="accent5"/>
+                        </a:lnRef>
+                        <a:fillRef idx="1">
+                          <a:schemeClr val="lt1"/>
+                        </a:fillRef>
+                        <a:effectRef idx="0">
+                          <a:schemeClr val="accent5"/>
+                        </a:effectRef>
+                        <a:fontRef idx="minor">
+                          <a:schemeClr val="dk1"/>
+                        </a:fontRef>
+                      </wps:style>
+                      <wps:txbx>
+                        <w:txbxContent>
+                          <w:p>
+                            <w:pPr>
+                              <w:jc w:val="center"/>
+                            </w:pPr>
+                          </w:p>
+                          <w:p>
+                            <w:pPr>
+                              <w:jc w:val="center"/>
+                            </w:pPr>
+                          </w:p>
+                          <w:p>
+                            <w:pPr>
+                              <w:jc w:val="center"/>
+                            </w:pPr>
+                          </w:p>
+                        </w:txbxContent>
+                      </wps:txbx>
+                      <wps:bodyPr rot="0" spcFirstLastPara="0" vertOverflow="overflow" horzOverflow="overflow" vert="horz" wrap="square" lIns="91440" tIns="45720" rIns="91440" bIns="45720" numCol="1" spcCol="0" rtlCol="0" fromWordArt="0" anchor="ctr" anchorCtr="0" forceAA="0" compatLnSpc="1">
+                        <a:prstTxWarp prst="textNoShape">
+                          <a:avLst/>
+                        </a:prstTxWarp>
+                        <a:noAutofit/>
+                      </wps:bodyPr>
+                    </wps:wsp>
+                  </a:graphicData>
+                </a:graphic>
+                <wp14:sizeRelH relativeFrom="margin">
+                  <wp14:pctWidth>0</wp14:pctWidth>
+                </wp14:sizeRelH>
+                <wp14:sizeRelV relativeFrom="margin">
+                  <wp14:pctHeight>0</wp14:pctHeight>
+                </wp14:sizeRelV>
+              </wp:anchor>
+            </w:drawing>
+          </mc:Choice>
+          <mc:Fallback>
+            <w:pict>
+              <v:rect id="Rectangle 14" o:spid="_x0000_s1027" style="position:absolute;margin-left:218.5pt;margin-top:26.5pt;width:113pt;height:311.5pt;z-index:-251639296;visibility:visible;mso-wrap-style:square;mso-width-percent:0;mso-height-percent:0;mso-wrap-distance-left:9pt;mso-wrap-distance-top:0;mso-wrap-distance-right:9pt;mso-wrap-distance-bottom:0;mso-position-horizontal:absolute;mso-position-horizontal-relative:margin;mso-position-vertical:absolute;mso-position-vertical-relative:text;mso-width-percent:0;mso-height-percent:0;mso-width-relative:margin;mso-height-relative:margin;v-text-anchor:middle" o:gfxdata="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" fillcolor="white [3201]" strokecolor="#4472c4 [3208]" strokeweight="1.5pt">
+                <v:textbox>
+                  <w:txbxContent>
+                    <w:p>
+                      <w:pPr>
+                        <w:jc w:val="center"/>
+                      </w:pPr>
+                    </w:p>
+                    <w:p>
+                      <w:pPr>
+                        <w:jc w:val="center"/>
+                      </w:pPr>
+                    </w:p>
+                    <w:p>
+                      <w:pPr>
+                        <w:jc w:val="center"/>
+                      </w:pPr>
+                    </w:p>
+                  </w:txbxContent>
+                </v:textbox>
+                <w10:wrap anchorx="margin"/>
+              </v:rect>
+            </w:pict>
+          </mc:Fallback>
+        </mc:AlternateContent>
+      </w:r>
+      <w:r>
+        <w:t xml:space="preserve">                                                                                     </w:t>
+      </w:r>
+    </w:p>
+    <w:p>
+      <w:pPr>
+        <w:tabs>
+          <w:tab w:val="left" w:pos="2483"/>
+        </w:tabs>
+        <w:rPr>
+          <w:b/>
+        </w:rPr>
+      </w:pPr>
+      <w:r>
+        <w:rPr>
+          <w:b/>
+          <w:noProof/>
+        </w:rPr>
+        <mc:AlternateContent>
+          <mc:Choice Requires="wps">
+            <w:drawing>
+              <wp:anchor distT="0" distB="0" distL="114300" distR="114300" simplePos="0" relativeHeight="251678208" behindDoc="1" locked="0" layoutInCell="1" allowOverlap="1" wp14:anchorId="49F636CC" wp14:editId="05A11C4F">
+                <wp:simplePos x="0" y="0"/>
+                <wp:positionH relativeFrom="column">
+                  <wp:posOffset>2825750</wp:posOffset>
+                </wp:positionH>
+                <wp:positionV relativeFrom="paragraph">
+                  <wp:posOffset>247650</wp:posOffset>
+                </wp:positionV>
+                <wp:extent cx="1339850" cy="1187450"/>
+                <wp:effectExtent l="0" t="0" r="12700" b="12700"/>
+                <wp:wrapNone/>
+                <wp:docPr id="16" name="Rounded Rectangle 16"/>
+                <wp:cNvGraphicFramePr/>
+                <a:graphic xmlns:a="http://schemas.openxmlformats.org/drawingml/2006/main">
+                  <a:graphicData uri="http://schemas.microsoft.com/office/word/2010/wordprocessingShape">
+                    <wps:wsp>
+                      <wps:cNvSpPr/>
+                      <wps:spPr>
+                        <a:xfrm>
+                          <a:off x="0" y="0"/>
+                          <a:ext cx="1339850" cy="1187450"/>
+                        </a:xfrm>
+                        <a:prstGeom prst="roundRect">
+                          <a:avLst>
+                            <a:gd name="adj" fmla="val 9810"/>
+                          </a:avLst>
+                        </a:prstGeom>
+                        <a:solidFill>
+                          <a:srgbClr val="FFC000"/>
+                        </a:solidFill>
+                      </wps:spPr>
+                      <wps:style>
+                        <a:lnRef idx="2">
+                          <a:schemeClr val="accent1">
+                            <a:shade val="50000"/>
+                          </a:schemeClr>
+                        </a:lnRef>
+                        <a:fillRef idx="1">
+                          <a:schemeClr val="accent1"/>
+                        </a:fillRef>
+                        <a:effectRef idx="0">
+                          <a:schemeClr val="accent1"/>
+                        </a:effectRef>
+                        <a:fontRef idx="minor">
+                          <a:schemeClr val="lt1"/>
+                        </a:fontRef>
+                      </wps:style>
+                      <wps:bodyPr rot="0" spcFirstLastPara="0" vertOverflow="overflow" horzOverflow="overflow" vert="horz" wrap="square" lIns="91440" tIns="45720" rIns="91440" bIns="45720" numCol="1" spcCol="0" rtlCol="0" fromWordArt="0" anchor="ctr" anchorCtr="0" forceAA="0" compatLnSpc="1">
+                        <a:prstTxWarp prst="textNoShape">
+                          <a:avLst/>
+                        </a:prstTxWarp>
+                        <a:noAutofit/>
+                      </wps:bodyPr>
+                    </wps:wsp>
+                  </a:graphicData>
+                </a:graphic>
+                <wp14:sizeRelV relativeFrom="margin">
+                  <wp14:pctHeight>0</wp14:pctHeight>
+                </wp14:sizeRelV>
+              </wp:anchor>
+            </w:drawing>
+          </mc:Choice>
+          <mc:Fallback>
+            <w:pict>
+              <v:roundrect w14:anchorId="26728548" id="Rounded Rectangle 16" o:spid="_x0000_s1026" style="position:absolute;margin-left:222.5pt;margin-top:19.5pt;width:105.5pt;height:93.5pt;z-index:-251638272;visibility:visible;mso-wrap-style:square;mso-height-percent:0;mso-wrap-distance-left:9pt;mso-wrap-distance-top:0;mso-wrap-distance-right:9pt;mso-wrap-distance-bottom:0;mso-position-horizontal:absolute;mso-position-horizontal-relative:text;mso-position-vertical:absolute;mso-position-vertical-relative:text;mso-height-percent:0;mso-height-relative:margin;v-text-anchor:middle" arcsize="6429f" o:gfxdata="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" fillcolor="#ffc000" strokecolor="#1f4d78 [1604]" strokeweight="1pt">
+                <v:stroke joinstyle="miter"/>
+              </v:roundrect>
+            </w:pict>
+          </mc:Fallback>
+        </mc:AlternateContent>
+      </w:r>
+      <w:r>
+        <w:rPr>
+          <w:b/>
+        </w:rPr>
+        <w:t xml:space="preserve">                                                                                          </w:t>
+      </w:r>
+      <w:r>
+        <w:rPr>
+          <w:b/>
+          <w:color w:val="FF0000"/>
+        </w:rPr>
+        <w:t xml:space="preserve">Charges: </w:t>
+      </w:r>
+      <w:r>
+        <w:rPr>
+          <w:b/>
+          <w:color w:val="FF0000"/>
+        </w:rPr>
+        <w:t xml:space="preserve">  </w:t>
+      </w:r>
+    </w:p>
+    <w:p>
+      <w:pPr>
+        <w:tabs>
+          <w:tab w:val="left" w:pos="2483"/>
+        </w:tabs>
+        <w:rPr>
+          <w:b/>
+        </w:rPr>
+      </w:pPr>
+      <w:r>
+        <w:rPr>
+          <w:b/>
+        </w:rPr>
+        <w:tab/>
+      </w:r>
+      <w:r>
+        <w:rPr>
+          <w:b/>
+        </w:rPr>
+        <w:tab/>
+      </w:r>
+      <w:r>
+        <w:rPr>
+          <w:b/>
+        </w:rPr>
+        <w:tab/>
+      </w:r>
+      <w:r>
+        <w:rPr>
+          <w:b/>
+        </w:rPr>
+        <w:tab/>
+      </w:r>
+      <w:r>
+        <w:rPr>
+          <w:b/>
+          <w:color w:val="002060"/>
+        </w:rPr>
+        <w:t xml:space="preserve">   </w:t>
+      </w:r>
+      <w:r>
+        <w:rPr>
+          <w:b/>
+          <w:color w:val="002060"/>
+        </w:rPr>
+        <w:t xml:space="preserve"> SP</w:t>
+      </w:r>
+      <w:r>
+        <w:rPr>
+          <w:b/>
+          <w:color w:val="002060"/>
+        </w:rPr>
+        <w:t xml:space="preserve"> (SINGLE PHASE)</w:t>
+      </w:r>
+    </w:p>
+    <w:p>
+      <w:pPr>
+        <w:tabs>
+          <w:tab w:val="left" w:pos="2483"/>
+        </w:tabs>
+        <w:rPr>
+          <w:b/>
+        </w:rPr>
+      </w:pPr>
+      <w:r>
+        <w:rPr>
+          <w:b/>
+        </w:rPr>
+        <w:tab/>
+      </w:r>
+      <w:r>
+        <w:rPr>
+          <w:b/>
+        </w:rPr>
+        <w:tab/>
+      </w:r>
+      <w:r>
+        <w:rPr>
+          <w:b/>
+        </w:rPr>
+        <w:tab/>
+      </w:r>
+      <w:r>
+        <w:rPr>
+          <w:b/>
+        </w:rPr>
+        <w:tab/>
+        <w:t xml:space="preserve">    Up to 5</w:t>
+      </w:r>
+      <w:r>
+        <w:rPr>
+          <w:b/>
+        </w:rPr>
+        <w:t xml:space="preserve"> </w:t>
+      </w:r>
+      <w:r>
+        <w:rPr>
+          <w:b/>
+        </w:rPr>
+        <w:t>-</w:t>
+      </w:r>
+      <w:r>
+        <w:rPr>
+          <w:b/>
+        </w:rPr>
+        <w:t xml:space="preserve"> </w:t>
+      </w:r>
+      <w:r>
+        <w:rPr>
+          <w:b/>
+        </w:rPr>
+        <w:t>10 kW : ₹ 50</w:t>
+      </w:r>
+      <w:r>
+        <w:rPr>
+          <w:b/>
+        </w:rPr>
+        <w:br/>
+        <w:t xml:space="preserve">                                                                                           CC : ₹ 2000</w:t>
+      </w:r>
+    </w:p>
+    <w:p>
+      <w:pPr>
+        <w:tabs>
+          <w:tab w:val="left" w:pos="2483"/>
+        </w:tabs>
+        <w:rPr>
+          <w:b/>
+        </w:rPr>
+      </w:pPr>
+      <w:r>
+        <w:rPr>
+          <w:b/>
+          <w:noProof/>
+        </w:rPr>
+        <mc:AlternateContent>
+          <mc:Choice Requires="wps">
+            <w:drawing>
+              <wp:anchor distT="0" distB="0" distL="114300" distR="114300" simplePos="0" relativeHeight="251680256" behindDoc="1" locked="0" layoutInCell="1" allowOverlap="1" wp14:anchorId="463E7D53" wp14:editId="665ABC6E">
+                <wp:simplePos x="0" y="0"/>
+                <wp:positionH relativeFrom="column">
+                  <wp:posOffset>2825750</wp:posOffset>
+                </wp:positionH>
+                <wp:positionV relativeFrom="paragraph">
+                  <wp:posOffset>457835</wp:posOffset>
+                </wp:positionV>
+                <wp:extent cx="1339850" cy="2247900"/>
+                <wp:effectExtent l="0" t="0" r="12700" b="19050"/>
+                <wp:wrapNone/>
+                <wp:docPr id="17" name="Rounded Rectangle 17"/>
+                <wp:cNvGraphicFramePr/>
+                <a:graphic xmlns:a="http://schemas.openxmlformats.org/drawingml/2006/main">
+                  <a:graphicData uri="http://schemas.microsoft.com/office/word/2010/wordprocessingShape">
+                    <wps:wsp>
+                      <wps:cNvSpPr/>
+                      <wps:spPr>
+                        <a:xfrm>
+                          <a:off x="0" y="0"/>
+                          <a:ext cx="1339850" cy="2247900"/>
+                        </a:xfrm>
+                        <a:prstGeom prst="roundRect">
+                          <a:avLst>
+                            <a:gd name="adj" fmla="val 9810"/>
+                          </a:avLst>
+                        </a:prstGeom>
+                        <a:solidFill>
+                          <a:srgbClr val="FFC000"/>
+                        </a:solidFill>
+                      </wps:spPr>
+                      <wps:style>
+                        <a:lnRef idx="2">
+                          <a:schemeClr val="accent1">
+                            <a:shade val="50000"/>
+                          </a:schemeClr>
+                        </a:lnRef>
+                        <a:fillRef idx="1">
+                          <a:schemeClr val="accent1"/>
+                        </a:fillRef>
+                        <a:effectRef idx="0">
+                          <a:schemeClr val="accent1"/>
+                        </a:effectRef>
+                        <a:fontRef idx="minor">
+                          <a:schemeClr val="lt1"/>
+                        </a:fontRef>
+                      </wps:style>
+                      <wps:bodyPr rot="0" spcFirstLastPara="0" vertOverflow="overflow" horzOverflow="overflow" vert="horz" wrap="square" lIns="91440" tIns="45720" rIns="91440" bIns="45720" numCol="1" spcCol="0" rtlCol="0" fromWordArt="0" anchor="ctr" anchorCtr="0" forceAA="0" compatLnSpc="1">
+                        <a:prstTxWarp prst="textNoShape">
+                          <a:avLst/>
+                        </a:prstTxWarp>
+                        <a:noAutofit/>
+                      </wps:bodyPr>
+                    </wps:wsp>
+                  </a:graphicData>
+                </a:graphic>
+                <wp14:sizeRelV relativeFrom="margin">
+                  <wp14:pctHeight>0</wp14:pctHeight>
+                </wp14:sizeRelV>
+              </wp:anchor>
+            </w:drawing>
+          </mc:Choice>
+          <mc:Fallback>
+            <w:pict>
+              <v:roundrect w14:anchorId="38580FDE" id="Rounded Rectangle 17" o:spid="_x0000_s1026" style="position:absolute;margin-left:222.5pt;margin-top:36.05pt;width:105.5pt;height:177pt;z-index:-251636224;visibility:visible;mso-wrap-style:square;mso-height-percent:0;mso-wrap-distance-left:9pt;mso-wrap-distance-top:0;mso-wrap-distance-right:9pt;mso-wrap-distance-bottom:0;mso-position-horizontal:absolute;mso-position-horizontal-relative:text;mso-position-vertical:absolute;mso-position-vertical-relative:text;mso-height-percent:0;mso-height-relative:margin;v-text-anchor:middle" arcsize="6429f" o:gfxdata="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" fillcolor="#ffc000" strokecolor="#1f4d78 [1604]" strokeweight="1pt">
+                <v:stroke joinstyle="miter"/>
+              </v:roundrect>
+            </w:pict>
+          </mc:Fallback>
+        </mc:AlternateContent>
+      </w:r>
+      <w:r>
+        <w:rPr>
+          <w:b/>
+        </w:rPr>
+        <w:tab/>
+      </w:r>
+      <w:r>
+        <w:rPr>
+          <w:b/>
+        </w:rPr>
+        <w:tab/>
+      </w:r>
+      <w:r>
+        <w:rPr>
+          <w:b/>
+        </w:rPr>
+        <w:tab/>
+      </w:r>
+      <w:r>
+        <w:rPr>
+          <w:b/>
+        </w:rPr>
+        <w:tab/>
+        <w:t xml:space="preserve">    10 - 20 kW : </w:t>
+      </w:r>
+      <w:r>
+        <w:rPr>
+          <w:b/>
+        </w:rPr>
+        <w:t>₹ 50</w:t>
+      </w:r>
+      <w:r>
+        <w:rPr>
+          <w:b/>
+        </w:rPr>
+        <w:br/>
+        <w:t xml:space="preserve">   </w:t>
+      </w:r>
+      <w:r>
+        <w:rPr>
+          <w:b/>
+        </w:rPr>
+        <w:tab/>
+      </w:r>
+      <w:r>
+        <w:rPr>
+          <w:b/>
+        </w:rPr>
+        <w:tab/>
+      </w:r>
+      <w:r>
+        <w:rPr>
+          <w:b/>
+        </w:rPr>
+        <w:tab/>
+      </w:r>
+      <w:r>
+        <w:rPr>
+          <w:b/>
+        </w:rPr>
+        <w:tab/>
+        <w:t xml:space="preserve">    </w:t>
+      </w:r>
+      <w:r>
+        <w:rPr>
+          <w:b/>
+        </w:rPr>
+        <w:t xml:space="preserve">CC : </w:t>
+      </w:r>
+      <w:r>
+        <w:rPr>
+          <w:b/>
+        </w:rPr>
+        <w:t>₹ 2000</w:t>
       </w:r>
       <w:bookmarkStart w:id="0" w:name="_GoBack"/>
       <w:bookmarkEnd w:id="0"/>
+    </w:p>
+    <w:p>
+      <w:pPr>
+        <w:tabs>
+          <w:tab w:val="left" w:pos="2483"/>
+        </w:tabs>
+        <w:rPr>
+          <w:b/>
+        </w:rPr>
+      </w:pPr>
+      <w:r>
+        <w:rPr>
+          <w:b/>
+        </w:rPr>
+        <w:t xml:space="preserve">                                    </w:t>
+      </w:r>
+      <w:r>
+        <w:rPr>
+          <w:b/>
+        </w:rPr>
+        <w:tab/>
+      </w:r>
+      <w:r>
+        <w:rPr>
+          <w:b/>
+        </w:rPr>
+        <w:tab/>
+      </w:r>
+      <w:r>
+        <w:rPr>
+          <w:b/>
+        </w:rPr>
+        <w:tab/>
+      </w:r>
+      <w:r>
+        <w:rPr>
+          <w:b/>
+        </w:rPr>
+        <w:tab/>
+      </w:r>
+      <w:r>
+        <w:rPr>
+          <w:b/>
+          <w:color w:val="002060"/>
+        </w:rPr>
+        <w:t xml:space="preserve">    </w:t>
+      </w:r>
+      <w:r>
+        <w:rPr>
+          <w:b/>
+          <w:color w:val="002060"/>
+        </w:rPr>
+        <w:t xml:space="preserve"> </w:t>
+      </w:r>
+      <w:r>
+        <w:rPr>
+          <w:b/>
+          <w:color w:val="002060"/>
+        </w:rPr>
+        <w:t>TP</w:t>
+      </w:r>
+      <w:r>
+        <w:rPr>
+          <w:b/>
+          <w:color w:val="002060"/>
+        </w:rPr>
+        <w:t xml:space="preserve"> (THREE PHASE)</w:t>
+      </w:r>
+    </w:p>
+    <w:p>
+      <w:pPr>
+        <w:tabs>
+          <w:tab w:val="left" w:pos="2483"/>
+        </w:tabs>
+        <w:rPr>
+          <w:b/>
+        </w:rPr>
+      </w:pPr>
+      <w:r>
+        <w:rPr>
+          <w:b/>
+        </w:rPr>
+        <w:tab/>
+      </w:r>
+      <w:r>
+        <w:rPr>
+          <w:b/>
+        </w:rPr>
+        <w:tab/>
+      </w:r>
+      <w:r>
+        <w:rPr>
+          <w:b/>
+        </w:rPr>
+        <w:tab/>
+      </w:r>
+      <w:r>
+        <w:rPr>
+          <w:b/>
+        </w:rPr>
+        <w:tab/>
+        <w:t xml:space="preserve">    10 - 20 kW</w:t>
+      </w:r>
+      <w:r>
+        <w:rPr>
+          <w:b/>
+        </w:rPr>
+        <w:t xml:space="preserve"> : </w:t>
+      </w:r>
+      <w:r>
+        <w:rPr>
+          <w:b/>
+        </w:rPr>
+        <w:t>₹ 75</w:t>
+      </w:r>
+      <w:r>
+        <w:rPr>
+          <w:b/>
+        </w:rPr>
+        <w:br/>
+        <w:t xml:space="preserve">                                                                                           CC : ₹ 4500</w:t>
+      </w:r>
+    </w:p>
+    <w:p>
+      <w:pPr>
+        <w:tabs>
+          <w:tab w:val="left" w:pos="2483"/>
+        </w:tabs>
+        <w:rPr>
+          <w:b/>
+        </w:rPr>
+      </w:pPr>
+      <w:r>
+        <w:rPr>
+          <w:b/>
+        </w:rPr>
+        <w:t xml:space="preserve">                                                                                           20 - 50 kW </w:t>
+      </w:r>
+      <w:r>
+        <w:rPr>
+          <w:b/>
+        </w:rPr>
+        <w:t>: ₹ 75</w:t>
+      </w:r>
+      <w:r>
+        <w:rPr>
+          <w:b/>
+        </w:rPr>
+        <w:br/>
+      </w:r>
+      <w:r>
+        <w:rPr>
+          <w:b/>
+        </w:rPr>
+        <w:tab/>
+      </w:r>
+      <w:r>
+        <w:rPr>
+          <w:b/>
+        </w:rPr>
+        <w:tab/>
+      </w:r>
+      <w:r>
+        <w:rPr>
+          <w:b/>
+        </w:rPr>
+        <w:tab/>
+      </w:r>
+      <w:r>
+        <w:rPr>
+          <w:b/>
+        </w:rPr>
+        <w:tab/>
+        <w:t xml:space="preserve">    CC : </w:t>
+      </w:r>
+      <w:r>
+        <w:rPr>
+          <w:b/>
+        </w:rPr>
+        <w:t>₹</w:t>
+      </w:r>
+      <w:r>
+        <w:rPr>
+          <w:b/>
+        </w:rPr>
+        <w:t xml:space="preserve"> 6</w:t>
+      </w:r>
+      <w:r>
+        <w:rPr>
+          <w:b/>
+        </w:rPr>
+        <w:t>500</w:t>
+      </w:r>
+    </w:p>
+    <w:p>
+      <w:pPr>
+        <w:tabs>
+          <w:tab w:val="left" w:pos="2483"/>
+        </w:tabs>
+        <w:rPr>
+          <w:b/>
+        </w:rPr>
+      </w:pPr>
+      <w:r>
+        <w:rPr>
+          <w:b/>
+        </w:rPr>
+        <w:tab/>
+      </w:r>
+      <w:r>
+        <w:rPr>
+          <w:b/>
+        </w:rPr>
+        <w:tab/>
+      </w:r>
+      <w:r>
+        <w:rPr>
+          <w:b/>
+        </w:rPr>
+        <w:tab/>
+      </w:r>
+      <w:r>
+        <w:rPr>
+          <w:b/>
+        </w:rPr>
+        <w:tab/>
+        <w:t xml:space="preserve">    50 – 150 kW : </w:t>
+      </w:r>
+      <w:r>
+        <w:rPr>
+          <w:b/>
+        </w:rPr>
+        <w:t>₹ 75</w:t>
+      </w:r>
+      <w:r>
+        <w:rPr>
+          <w:b/>
+        </w:rPr>
+        <w:br/>
+      </w:r>
+      <w:r>
+        <w:rPr>
+          <w:b/>
+        </w:rPr>
+        <w:tab/>
+      </w:r>
+      <w:r>
+        <w:rPr>
+          <w:b/>
+        </w:rPr>
+        <w:tab/>
+      </w:r>
+      <w:r>
+        <w:rPr>
+          <w:b/>
+        </w:rPr>
+        <w:tab/>
+      </w:r>
+      <w:r>
+        <w:rPr>
+          <w:b/>
+        </w:rPr>
+        <w:tab/>
+        <w:t xml:space="preserve">    CC : </w:t>
+      </w:r>
+      <w:r>
+        <w:rPr>
+          <w:b/>
+        </w:rPr>
+        <w:t>₹</w:t>
+      </w:r>
+      <w:r>
+        <w:rPr>
+          <w:b/>
+        </w:rPr>
+        <w:t xml:space="preserve"> 12000</w:t>
+      </w:r>
+    </w:p>
+    <w:p>
+      <w:pPr>
+        <w:tabs>
+          <w:tab w:val="left" w:pos="2483"/>
+        </w:tabs>
+        <w:rPr>
+          <w:b/>
+        </w:rPr>
+      </w:pPr>
+      <w:r>
+        <w:rPr>
+          <w:b/>
+        </w:rPr>
+        <w:tab/>
+      </w:r>
+      <w:r>
+        <w:rPr>
+          <w:b/>
+        </w:rPr>
+        <w:tab/>
+      </w:r>
+      <w:r>
+        <w:rPr>
+          <w:b/>
+        </w:rPr>
+        <w:tab/>
+      </w:r>
+      <w:r>
+        <w:rPr>
+          <w:b/>
+        </w:rPr>
+        <w:tab/>
+        <w:t xml:space="preserve">    Above 150 kW : </w:t>
+      </w:r>
+      <w:r>
+        <w:rPr>
+          <w:b/>
+        </w:rPr>
+        <w:t>₹ 75</w:t>
+      </w:r>
+      <w:r>
+        <w:rPr>
+          <w:b/>
+        </w:rPr>
+        <w:br/>
+      </w:r>
+      <w:r>
+        <w:rPr>
+          <w:b/>
+        </w:rPr>
+        <w:tab/>
+      </w:r>
+      <w:r>
+        <w:rPr>
+          <w:b/>
+        </w:rPr>
+        <w:tab/>
+      </w:r>
+      <w:r>
+        <w:rPr>
+          <w:b/>
+        </w:rPr>
+        <w:tab/>
+      </w:r>
+      <w:r>
+        <w:rPr>
+          <w:b/>
+        </w:rPr>
+        <w:tab/>
+        <w:t xml:space="preserve">    CC : ₹ 250000</w:t>
+      </w:r>
+    </w:p>
+    <w:p>
+      <w:pPr>
+        <w:tabs>
+          <w:tab w:val="left" w:pos="2483"/>
+        </w:tabs>
+        <w:rPr>
+          <w:b/>
+        </w:rPr>
+      </w:pPr>
+    </w:p>
+    <w:p>
+      <w:pPr>
+        <w:tabs>
+          <w:tab w:val="left" w:pos="2483"/>
+        </w:tabs>
+        <w:rPr>
+          <w:b/>
+        </w:rPr>
+      </w:pPr>
+      <w:r>
+        <w:rPr>
+          <w:b/>
+        </w:rPr>
+        <w:tab/>
+      </w:r>
+      <w:r>
+        <w:rPr>
+          <w:b/>
+        </w:rPr>
+        <w:tab/>
+      </w:r>
+      <w:r>
+        <w:rPr>
+          <w:b/>
+        </w:rPr>
+        <w:tab/>
+      </w:r>
+      <w:r>
+        <w:rPr>
+          <w:b/>
+        </w:rPr>
+        <w:tab/>
+        <w:t xml:space="preserve">    </w:t>
+      </w:r>
+      <w:r>
+        <w:rPr>
+          <w:b/>
+        </w:rPr>
+        <w:br/>
+        <w:t xml:space="preserve">                                                                                                  </w:t>
+      </w:r>
+    </w:p>
+    <w:p>
+      <w:pPr>
+        <w:tabs>
+          <w:tab w:val="left" w:pos="2483"/>
+        </w:tabs>
+        <w:rPr>
+          <w:b/>
+        </w:rPr>
+      </w:pPr>
+      <w:r>
+        <w:rPr>
+          <w:b/>
+        </w:rPr>
+        <w:tab/>
+      </w:r>
+      <w:r>
+        <w:rPr>
+          <w:b/>
+        </w:rPr>
+        <w:tab/>
+      </w:r>
+      <w:r>
+        <w:rPr>
+          <w:b/>
+        </w:rPr>
+        <w:tab/>
+      </w:r>
+      <w:r>
+        <w:rPr>
+          <w:b/>
+        </w:rPr>
+        <w:tab/>
+      </w:r>
+      <w:r>
+        <w:rPr>
+          <w:b/>
+        </w:rPr>
+        <w:tab/>
+      </w:r>
+      <w:r>
+        <w:rPr>
+          <w:b/>
+        </w:rPr>
+        <w:tab/>
+      </w:r>
+      <w:r>
+        <w:rPr>
+          <w:b/>
+        </w:rPr>
+        <w:tab/>
+      </w:r>
+      <w:r>
+        <w:rPr>
+          <w:b/>
+        </w:rPr>
+        <w:tab/>
+      </w:r>
+      <w:r>
+        <w:rPr>
+          <w:b/>
+        </w:rPr>
+        <w:tab/>
+      </w:r>
+      <w:r>
+        <w:rPr>
+          <w:b/>
+        </w:rPr>
+        <w:tab/>
+      </w:r>
+      <w:r>
+        <w:rPr>
+          <w:b/>
+        </w:rPr>
+        <w:tab/>
+      </w:r>
+      <w:r>
+        <w:rPr>
+          <w:b/>
+        </w:rPr>
+        <w:t xml:space="preserve">                                                                                    </w:t>
+      </w:r>
+    </w:p>
+    <w:p>
+      <w:pPr>
+        <w:tabs>
+          <w:tab w:val="left" w:pos="2483"/>
+        </w:tabs>
+      </w:pPr>
+      <w:r>
+        <w:tab/>
+      </w:r>
+      <w:r>
+        <w:tab/>
+      </w:r>
+      <w:r>
+        <w:tab/>
+      </w:r>
+      <w:r>
+        <w:br/>
+      </w:r>
+      <w:r>
+        <w:br/>
+      </w:r>
+      <w:r>
+        <w:t xml:space="preserve">                                                                                      </w:t>
+      </w:r>
+      <w:r>
+        <w:br/>
+      </w:r>
+      <w:r>
+        <w:br/>
+      </w:r>
+      <w:r>
+        <w:br/>
+      </w:r>
+      <w:r>
+        <w:br/>
+      </w:r>
+      <w:r>
+        <w:br/>
+      </w:r>
+      <w:r>
+        <w:br/>
+      </w:r>
+      <w:r>
+        <w:br/>
+      </w:r>
+      <w:r>
+        <w:br/>
+      </w:r>
+      <w:r>
+        <w:br/>
+      </w:r>
+      <w:r>
+        <w:br/>
+      </w:r>
+      <w:r>
+        <w:br/>
+      </w:r>
+      <w:r>
+        <w:br/>
+      </w:r>
+      <w:r>
+        <w:br/>
+      </w:r>
+      <w:r>
+        <w:br/>
+      </w:r>
+      <w:r>
+        <w:br/>
+      </w:r>
+      <w:r>
+        <w:br/>
+      </w:r>
+      <w:r>
+        <w:br/>
+      </w:r>
+      <w:r>
+        <w:br/>
+      </w:r>
+      <w:r>
+        <w:br/>
+      </w:r>
+      <w:r>
+        <w:lastRenderedPageBreak/>
+        <w:br/>
+      </w:r>
+      <w:r>
+        <w:br/>
+      </w:r>
+      <w:r>
+        <w:br/>
+      </w:r>
+      <w:r>
+        <w:br/>
+      </w:r>
+      <w:r>
+        <w:br/>
+      </w:r>
+      <w:r>
+        <w:br/>
+      </w:r>
+      <w:r>
+        <w:br/>
+      </w:r>
+      <w:r>
+        <w:br/>
+      </w:r>
+      <w:r>
+        <w:br/>
+      </w:r>
+      <w:r>
+        <w:br/>
+      </w:r>
+      <w:r>
+        <w:br/>
+      </w:r>
+      <w:r>
+        <w:br/>
+      </w:r>
+      <w:r>
+        <w:br/>
+      </w:r>
+      <w:r>
+        <w:br/>
+      </w:r>
+      <w:r>
+        <w:br/>
+      </w:r>
+      <w:r>
+        <w:br/>
+      </w:r>
+      <w:r>
+        <w:br/>
+      </w:r>
+      <w:r>
+        <w:br/>
+      </w:r>
+      <w:r>
+        <w:br/>
+      </w:r>
+      <w:r>
+        <w:br/>
+      </w:r>
+      <w:r>
+        <w:br/>
+      </w:r>
+      <w:r>
+        <w:br/>
+      </w:r>
+      <w:r>
+        <w:br/>
+      </w:r>
+      <w:r>
+        <w:br/>
+      </w:r>
+      <w:r>
+        <w:br/>
+      </w:r>
+      <w:r>
+        <w:br/>
+      </w:r>
+    </w:p>
+    <w:p>
+      <w:pPr>
+        <w:tabs>
+          <w:tab w:val="left" w:pos="2483"/>
+        </w:tabs>
+      </w:pPr>
       <w:r>
         <w:rPr>
           <w:noProof/>
@@ -1457,7 +2609,7 @@
           </mc:Choice>
           <mc:Fallback>
             <w:pict>
-              <v:shape w14:anchorId="43CFE346" id="Round Same Side Corner Rectangle 5" o:spid="_x0000_s1026" style="position:absolute;margin-left:46.1pt;margin-top:201.75pt;width:459.45pt;height:40.85pt;rotation:180;z-index:251674112;visibility:visible;mso-wrap-style:square;mso-width-percent:0;mso-height-percent:0;mso-wrap-distance-left:9pt;mso-wrap-distance-top:0;mso-wrap-distance-right:9pt;mso-wrap-distance-bottom:0;mso-position-horizontal:absolute;mso-position-horizontal-relative:margin;mso-position-vertical:absolute;mso-position-vertical-relative:text;mso-width-percent:0;mso-height-percent:0;mso-width-relative:margin;mso-height-relative:margin;v-text-anchor:middle" coordsize="5835015,518478" o:gfxdata="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" path="m235280,l5599735,v129942,,235280,105338,235280,235280l5835015,518478r,l,518478r,l,235280c,105338,105338,,235280,xe" fillcolor="#0070c0" strokecolor="#0070c0" strokeweight="1pt">
+              <v:shape w14:anchorId="2E771F61" id="Round Same Side Corner Rectangle 5" o:spid="_x0000_s1026" style="position:absolute;margin-left:46.1pt;margin-top:201.75pt;width:459.45pt;height:40.85pt;rotation:180;z-index:251674112;visibility:visible;mso-wrap-style:square;mso-width-percent:0;mso-height-percent:0;mso-wrap-distance-left:9pt;mso-wrap-distance-top:0;mso-wrap-distance-right:9pt;mso-wrap-distance-bottom:0;mso-position-horizontal:absolute;mso-position-horizontal-relative:margin;mso-position-vertical:absolute;mso-position-vertical-relative:text;mso-width-percent:0;mso-height-percent:0;mso-width-relative:margin;mso-height-relative:margin;v-text-anchor:middle" coordsize="5835015,518478" o:gfxdata="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" path="m235280,l5599735,v129942,,235280,105338,235280,235280l5835015,518478r,l,518478r,l,235280c,105338,105338,,235280,xe" fillcolor="#0070c0" strokecolor="#0070c0" strokeweight="1pt">
                 <v:stroke joinstyle="miter"/>
                 <v:path arrowok="t" o:connecttype="custom" o:connectlocs="235280,0;5599735,0;5835015,235280;5835015,518478;5835015,518478;0,518478;0,518478;0,235280;235280,0" o:connectangles="0,0,0,0,0,0,0,0,0"/>
                 <w10:wrap anchorx="margin"/>

</xml_diff>

<commit_message>
added print and mail btn
</commit_message>
<xml_diff>
--- a/Electrica/Telplates_1.docx
+++ b/Electrica/Telplates_1.docx
@@ -1087,119 +1087,6 @@
         <w:br/>
       </w:r>
       <w:r>
-        <w:rPr>
-          <w:noProof/>
-        </w:rPr>
-        <mc:AlternateContent>
-          <mc:Choice Requires="wps">
-            <w:drawing>
-              <wp:anchor distT="0" distB="0" distL="114300" distR="114300" simplePos="0" relativeHeight="251677184" behindDoc="1" locked="0" layoutInCell="1" allowOverlap="1">
-                <wp:simplePos x="0" y="0"/>
-                <wp:positionH relativeFrom="margin">
-                  <wp:posOffset>2774950</wp:posOffset>
-                </wp:positionH>
-                <wp:positionV relativeFrom="paragraph">
-                  <wp:posOffset>336550</wp:posOffset>
-                </wp:positionV>
-                <wp:extent cx="1435100" cy="3956050"/>
-                <wp:effectExtent l="0" t="0" r="12700" b="25400"/>
-                <wp:wrapNone/>
-                <wp:docPr id="14" name="Rectangle 14"/>
-                <wp:cNvGraphicFramePr/>
-                <a:graphic xmlns:a="http://schemas.openxmlformats.org/drawingml/2006/main">
-                  <a:graphicData uri="http://schemas.microsoft.com/office/word/2010/wordprocessingShape">
-                    <wps:wsp>
-                      <wps:cNvSpPr/>
-                      <wps:spPr>
-                        <a:xfrm>
-                          <a:off x="0" y="0"/>
-                          <a:ext cx="1435100" cy="3956050"/>
-                        </a:xfrm>
-                        <a:prstGeom prst="rect">
-                          <a:avLst/>
-                        </a:prstGeom>
-                        <a:ln w="19050"/>
-                      </wps:spPr>
-                      <wps:style>
-                        <a:lnRef idx="2">
-                          <a:schemeClr val="accent5"/>
-                        </a:lnRef>
-                        <a:fillRef idx="1">
-                          <a:schemeClr val="lt1"/>
-                        </a:fillRef>
-                        <a:effectRef idx="0">
-                          <a:schemeClr val="accent5"/>
-                        </a:effectRef>
-                        <a:fontRef idx="minor">
-                          <a:schemeClr val="dk1"/>
-                        </a:fontRef>
-                      </wps:style>
-                      <wps:txbx>
-                        <w:txbxContent>
-                          <w:p>
-                            <w:pPr>
-                              <w:jc w:val="center"/>
-                            </w:pPr>
-                          </w:p>
-                          <w:p>
-                            <w:pPr>
-                              <w:jc w:val="center"/>
-                            </w:pPr>
-                          </w:p>
-                          <w:p>
-                            <w:pPr>
-                              <w:jc w:val="center"/>
-                            </w:pPr>
-                          </w:p>
-                        </w:txbxContent>
-                      </wps:txbx>
-                      <wps:bodyPr rot="0" spcFirstLastPara="0" vertOverflow="overflow" horzOverflow="overflow" vert="horz" wrap="square" lIns="91440" tIns="45720" rIns="91440" bIns="45720" numCol="1" spcCol="0" rtlCol="0" fromWordArt="0" anchor="ctr" anchorCtr="0" forceAA="0" compatLnSpc="1">
-                        <a:prstTxWarp prst="textNoShape">
-                          <a:avLst/>
-                        </a:prstTxWarp>
-                        <a:noAutofit/>
-                      </wps:bodyPr>
-                    </wps:wsp>
-                  </a:graphicData>
-                </a:graphic>
-                <wp14:sizeRelH relativeFrom="margin">
-                  <wp14:pctWidth>0</wp14:pctWidth>
-                </wp14:sizeRelH>
-                <wp14:sizeRelV relativeFrom="margin">
-                  <wp14:pctHeight>0</wp14:pctHeight>
-                </wp14:sizeRelV>
-              </wp:anchor>
-            </w:drawing>
-          </mc:Choice>
-          <mc:Fallback>
-            <w:pict>
-              <v:rect id="Rectangle 14" o:spid="_x0000_s1027" style="position:absolute;margin-left:218.5pt;margin-top:26.5pt;width:113pt;height:311.5pt;z-index:-251639296;visibility:visible;mso-wrap-style:square;mso-width-percent:0;mso-height-percent:0;mso-wrap-distance-left:9pt;mso-wrap-distance-top:0;mso-wrap-distance-right:9pt;mso-wrap-distance-bottom:0;mso-position-horizontal:absolute;mso-position-horizontal-relative:margin;mso-position-vertical:absolute;mso-position-vertical-relative:text;mso-width-percent:0;mso-height-percent:0;mso-width-relative:margin;mso-height-relative:margin;v-text-anchor:middle" o:gfxdata="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" fillcolor="white [3201]" strokecolor="#4472c4 [3208]" strokeweight="1.5pt">
-                <v:textbox>
-                  <w:txbxContent>
-                    <w:p>
-                      <w:pPr>
-                        <w:jc w:val="center"/>
-                      </w:pPr>
-                    </w:p>
-                    <w:p>
-                      <w:pPr>
-                        <w:jc w:val="center"/>
-                      </w:pPr>
-                    </w:p>
-                    <w:p>
-                      <w:pPr>
-                        <w:jc w:val="center"/>
-                      </w:pPr>
-                    </w:p>
-                  </w:txbxContent>
-                </v:textbox>
-                <w10:wrap anchorx="margin"/>
-              </v:rect>
-            </w:pict>
-          </mc:Fallback>
-        </mc:AlternateContent>
-      </w:r>
-      <w:r>
         <w:t xml:space="preserve">                                                                                     </w:t>
       </w:r>
     </w:p>
@@ -1284,7 +1171,7 @@
           </mc:Choice>
           <mc:Fallback>
             <w:pict>
-              <v:roundrect w14:anchorId="26728548" id="Rounded Rectangle 16" o:spid="_x0000_s1026" style="position:absolute;margin-left:222.5pt;margin-top:19.5pt;width:105.5pt;height:93.5pt;z-index:-251638272;visibility:visible;mso-wrap-style:square;mso-height-percent:0;mso-wrap-distance-left:9pt;mso-wrap-distance-top:0;mso-wrap-distance-right:9pt;mso-wrap-distance-bottom:0;mso-position-horizontal:absolute;mso-position-horizontal-relative:text;mso-position-vertical:absolute;mso-position-vertical-relative:text;mso-height-percent:0;mso-height-relative:margin;v-text-anchor:middle" arcsize="6429f" o:gfxdata="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" fillcolor="#ffc000" strokecolor="#1f4d78 [1604]" strokeweight="1pt">
+              <v:roundrect w14:anchorId="0462E203" id="Rounded Rectangle 16" o:spid="_x0000_s1026" style="position:absolute;margin-left:222.5pt;margin-top:19.5pt;width:105.5pt;height:93.5pt;z-index:-251638272;visibility:visible;mso-wrap-style:square;mso-height-percent:0;mso-wrap-distance-left:9pt;mso-wrap-distance-top:0;mso-wrap-distance-right:9pt;mso-wrap-distance-bottom:0;mso-position-horizontal:absolute;mso-position-horizontal-relative:text;mso-position-vertical:absolute;mso-position-vertical-relative:text;mso-height-percent:0;mso-height-relative:margin;v-text-anchor:middle" arcsize="6429f" o:gfxdata="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" fillcolor="#ffc000" strokecolor="#1f4d78 [1604]" strokeweight="1pt">
                 <v:stroke joinstyle="miter"/>
               </v:roundrect>
             </w:pict>
@@ -1544,13 +1431,7 @@
           <w:b/>
         </w:rPr>
         <w:tab/>
-        <w:t xml:space="preserve">    10 - 20 kW : </w:t>
-      </w:r>
-      <w:r>
-        <w:rPr>
-          <w:b/>
-        </w:rPr>
-        <w:t>₹ 50</w:t>
+        <w:t xml:space="preserve">    10 - 20 kW : ₹ 50</w:t>
       </w:r>
       <w:r>
         <w:rPr>
@@ -1588,648 +1469,594 @@
         <w:rPr>
           <w:b/>
         </w:rPr>
-        <w:t xml:space="preserve">CC : </w:t>
-      </w:r>
-      <w:r>
-        <w:rPr>
-          <w:b/>
-        </w:rPr>
-        <w:t>₹ 2000</w:t>
+        <w:t>CC : ₹ 2000</w:t>
+      </w:r>
+    </w:p>
+    <w:p>
+      <w:pPr>
+        <w:tabs>
+          <w:tab w:val="left" w:pos="2483"/>
+        </w:tabs>
+        <w:rPr>
+          <w:b/>
+        </w:rPr>
+      </w:pPr>
+      <w:r>
+        <w:rPr>
+          <w:b/>
+        </w:rPr>
+        <w:t xml:space="preserve">                                    </w:t>
+      </w:r>
+      <w:r>
+        <w:rPr>
+          <w:b/>
+        </w:rPr>
+        <w:tab/>
+      </w:r>
+      <w:r>
+        <w:rPr>
+          <w:b/>
+        </w:rPr>
+        <w:tab/>
+      </w:r>
+      <w:r>
+        <w:rPr>
+          <w:b/>
+        </w:rPr>
+        <w:tab/>
+      </w:r>
+      <w:r>
+        <w:rPr>
+          <w:b/>
+        </w:rPr>
+        <w:tab/>
+      </w:r>
+      <w:r>
+        <w:rPr>
+          <w:b/>
+          <w:color w:val="002060"/>
+        </w:rPr>
+        <w:t xml:space="preserve">    </w:t>
+      </w:r>
+      <w:r>
+        <w:rPr>
+          <w:b/>
+          <w:color w:val="002060"/>
+        </w:rPr>
+        <w:t xml:space="preserve"> </w:t>
+      </w:r>
+      <w:r>
+        <w:rPr>
+          <w:b/>
+          <w:color w:val="002060"/>
+        </w:rPr>
+        <w:t>TP</w:t>
+      </w:r>
+      <w:r>
+        <w:rPr>
+          <w:b/>
+          <w:color w:val="002060"/>
+        </w:rPr>
+        <w:t xml:space="preserve"> (THREE PHASE)</w:t>
+      </w:r>
+    </w:p>
+    <w:p>
+      <w:pPr>
+        <w:tabs>
+          <w:tab w:val="left" w:pos="2483"/>
+        </w:tabs>
+        <w:rPr>
+          <w:b/>
+        </w:rPr>
+      </w:pPr>
+      <w:r>
+        <w:rPr>
+          <w:b/>
+        </w:rPr>
+        <w:tab/>
+      </w:r>
+      <w:r>
+        <w:rPr>
+          <w:b/>
+        </w:rPr>
+        <w:tab/>
+      </w:r>
+      <w:r>
+        <w:rPr>
+          <w:b/>
+        </w:rPr>
+        <w:tab/>
+      </w:r>
+      <w:r>
+        <w:rPr>
+          <w:b/>
+        </w:rPr>
+        <w:tab/>
+        <w:t xml:space="preserve">    10 - 20 kW</w:t>
+      </w:r>
+      <w:r>
+        <w:rPr>
+          <w:b/>
+        </w:rPr>
+        <w:t xml:space="preserve"> : </w:t>
+      </w:r>
+      <w:r>
+        <w:rPr>
+          <w:b/>
+        </w:rPr>
+        <w:t>₹ 75</w:t>
+      </w:r>
+      <w:r>
+        <w:rPr>
+          <w:b/>
+        </w:rPr>
+        <w:br/>
+        <w:t xml:space="preserve">                                                                                           CC : ₹ 4500</w:t>
+      </w:r>
+    </w:p>
+    <w:p>
+      <w:pPr>
+        <w:tabs>
+          <w:tab w:val="left" w:pos="2483"/>
+        </w:tabs>
+        <w:rPr>
+          <w:b/>
+        </w:rPr>
+      </w:pPr>
+      <w:r>
+        <w:rPr>
+          <w:b/>
+        </w:rPr>
+        <w:t xml:space="preserve">                                                                                           20 - 50 kW : ₹ 75</w:t>
+      </w:r>
+      <w:r>
+        <w:rPr>
+          <w:b/>
+        </w:rPr>
+        <w:br/>
+      </w:r>
+      <w:r>
+        <w:rPr>
+          <w:b/>
+        </w:rPr>
+        <w:tab/>
+      </w:r>
+      <w:r>
+        <w:rPr>
+          <w:b/>
+        </w:rPr>
+        <w:tab/>
+      </w:r>
+      <w:r>
+        <w:rPr>
+          <w:b/>
+        </w:rPr>
+        <w:tab/>
+      </w:r>
+      <w:r>
+        <w:rPr>
+          <w:b/>
+        </w:rPr>
+        <w:tab/>
+        <w:t xml:space="preserve">    CC : ₹ 6500</w:t>
+      </w:r>
+    </w:p>
+    <w:p>
+      <w:pPr>
+        <w:tabs>
+          <w:tab w:val="left" w:pos="2483"/>
+        </w:tabs>
+        <w:rPr>
+          <w:b/>
+        </w:rPr>
+      </w:pPr>
+      <w:r>
+        <w:rPr>
+          <w:b/>
+        </w:rPr>
+        <w:tab/>
+      </w:r>
+      <w:r>
+        <w:rPr>
+          <w:b/>
+        </w:rPr>
+        <w:tab/>
+      </w:r>
+      <w:r>
+        <w:rPr>
+          <w:b/>
+        </w:rPr>
+        <w:tab/>
+      </w:r>
+      <w:r>
+        <w:rPr>
+          <w:b/>
+        </w:rPr>
+        <w:tab/>
+        <w:t xml:space="preserve">    50 – 150 kW : ₹ 75</w:t>
+      </w:r>
+      <w:r>
+        <w:rPr>
+          <w:b/>
+        </w:rPr>
+        <w:br/>
+      </w:r>
+      <w:r>
+        <w:rPr>
+          <w:b/>
+        </w:rPr>
+        <w:tab/>
+      </w:r>
+      <w:r>
+        <w:rPr>
+          <w:b/>
+        </w:rPr>
+        <w:tab/>
+      </w:r>
+      <w:r>
+        <w:rPr>
+          <w:b/>
+        </w:rPr>
+        <w:tab/>
+      </w:r>
+      <w:r>
+        <w:rPr>
+          <w:b/>
+        </w:rPr>
+        <w:tab/>
+        <w:t xml:space="preserve">    CC : ₹ 12000</w:t>
+      </w:r>
+    </w:p>
+    <w:p>
+      <w:pPr>
+        <w:tabs>
+          <w:tab w:val="left" w:pos="2483"/>
+        </w:tabs>
+        <w:rPr>
+          <w:b/>
+        </w:rPr>
+      </w:pPr>
+      <w:r>
+        <w:rPr>
+          <w:b/>
+        </w:rPr>
+        <w:tab/>
+      </w:r>
+      <w:r>
+        <w:rPr>
+          <w:b/>
+        </w:rPr>
+        <w:tab/>
+      </w:r>
+      <w:r>
+        <w:rPr>
+          <w:b/>
+        </w:rPr>
+        <w:tab/>
+      </w:r>
+      <w:r>
+        <w:rPr>
+          <w:b/>
+        </w:rPr>
+        <w:tab/>
+        <w:t xml:space="preserve">    Above 150 kW : ₹ 75</w:t>
+      </w:r>
+      <w:r>
+        <w:rPr>
+          <w:b/>
+        </w:rPr>
+        <w:br/>
+      </w:r>
+      <w:r>
+        <w:rPr>
+          <w:b/>
+        </w:rPr>
+        <w:tab/>
+      </w:r>
+      <w:r>
+        <w:rPr>
+          <w:b/>
+        </w:rPr>
+        <w:tab/>
+      </w:r>
+      <w:r>
+        <w:rPr>
+          <w:b/>
+        </w:rPr>
+        <w:tab/>
+      </w:r>
+      <w:r>
+        <w:rPr>
+          <w:b/>
+        </w:rPr>
+        <w:tab/>
+        <w:t xml:space="preserve">    CC : ₹ 250000</w:t>
+      </w:r>
+    </w:p>
+    <w:p>
+      <w:pPr>
+        <w:tabs>
+          <w:tab w:val="left" w:pos="2483"/>
+        </w:tabs>
+        <w:rPr>
+          <w:b/>
+        </w:rPr>
+      </w:pPr>
+    </w:p>
+    <w:p>
+      <w:pPr>
+        <w:tabs>
+          <w:tab w:val="left" w:pos="2483"/>
+        </w:tabs>
+        <w:rPr>
+          <w:b/>
+        </w:rPr>
+      </w:pPr>
+      <w:r>
+        <w:rPr>
+          <w:b/>
+        </w:rPr>
+        <w:tab/>
+      </w:r>
+      <w:r>
+        <w:rPr>
+          <w:b/>
+        </w:rPr>
+        <w:tab/>
+      </w:r>
+      <w:r>
+        <w:rPr>
+          <w:b/>
+        </w:rPr>
+        <w:tab/>
+      </w:r>
+      <w:r>
+        <w:rPr>
+          <w:b/>
+        </w:rPr>
+        <w:tab/>
+        <w:t xml:space="preserve">    </w:t>
+      </w:r>
+      <w:r>
+        <w:rPr>
+          <w:b/>
+        </w:rPr>
+        <w:br/>
+        <w:t xml:space="preserve">                                                                                                  </w:t>
+      </w:r>
+    </w:p>
+    <w:p>
+      <w:pPr>
+        <w:tabs>
+          <w:tab w:val="left" w:pos="2483"/>
+        </w:tabs>
+        <w:rPr>
+          <w:b/>
+        </w:rPr>
+      </w:pPr>
+      <w:r>
+        <w:rPr>
+          <w:b/>
+        </w:rPr>
+        <w:tab/>
+      </w:r>
+      <w:r>
+        <w:rPr>
+          <w:b/>
+        </w:rPr>
+        <w:tab/>
+      </w:r>
+      <w:r>
+        <w:rPr>
+          <w:b/>
+        </w:rPr>
+        <w:tab/>
+      </w:r>
+      <w:r>
+        <w:rPr>
+          <w:b/>
+        </w:rPr>
+        <w:tab/>
+      </w:r>
+      <w:r>
+        <w:rPr>
+          <w:b/>
+        </w:rPr>
+        <w:tab/>
+      </w:r>
+      <w:r>
+        <w:rPr>
+          <w:b/>
+        </w:rPr>
+        <w:tab/>
+      </w:r>
+      <w:r>
+        <w:rPr>
+          <w:b/>
+        </w:rPr>
+        <w:tab/>
+      </w:r>
+      <w:r>
+        <w:rPr>
+          <w:b/>
+        </w:rPr>
+        <w:tab/>
+      </w:r>
+      <w:r>
+        <w:rPr>
+          <w:b/>
+        </w:rPr>
+        <w:tab/>
+      </w:r>
+      <w:r>
+        <w:rPr>
+          <w:b/>
+        </w:rPr>
+        <w:tab/>
+      </w:r>
+      <w:r>
+        <w:rPr>
+          <w:b/>
+        </w:rPr>
+        <w:tab/>
+      </w:r>
+      <w:r>
+        <w:rPr>
+          <w:b/>
+        </w:rPr>
+        <w:t xml:space="preserve">                                                                                    </w:t>
+      </w:r>
+    </w:p>
+    <w:p>
+      <w:pPr>
+        <w:tabs>
+          <w:tab w:val="left" w:pos="2483"/>
+        </w:tabs>
+      </w:pPr>
+      <w:r>
+        <w:tab/>
+      </w:r>
+      <w:r>
+        <w:tab/>
+      </w:r>
+      <w:r>
+        <w:tab/>
+      </w:r>
+      <w:r>
+        <w:br/>
+      </w:r>
+      <w:r>
+        <w:br/>
+      </w:r>
+      <w:r>
+        <w:t xml:space="preserve">                                                                                      </w:t>
+      </w:r>
+      <w:r>
+        <w:br/>
+      </w:r>
+      <w:r>
+        <w:br/>
+      </w:r>
+      <w:r>
+        <w:br/>
+      </w:r>
+      <w:r>
+        <w:br/>
+      </w:r>
+      <w:r>
+        <w:br/>
+      </w:r>
+      <w:r>
+        <w:br/>
+      </w:r>
+      <w:r>
+        <w:br/>
+      </w:r>
+      <w:r>
+        <w:br/>
+      </w:r>
+      <w:r>
+        <w:br/>
+      </w:r>
+      <w:r>
+        <w:br/>
+      </w:r>
+      <w:r>
+        <w:br/>
+      </w:r>
+      <w:r>
+        <w:br/>
+      </w:r>
+      <w:r>
+        <w:br/>
+      </w:r>
+      <w:r>
+        <w:br/>
+      </w:r>
+      <w:r>
+        <w:br/>
+      </w:r>
+      <w:r>
+        <w:br/>
+      </w:r>
+      <w:r>
+        <w:br/>
+      </w:r>
+      <w:r>
+        <w:br/>
+      </w:r>
+      <w:r>
+        <w:br/>
+      </w:r>
+      <w:r>
+        <w:lastRenderedPageBreak/>
+        <w:br/>
+      </w:r>
+      <w:r>
+        <w:br/>
+      </w:r>
+      <w:r>
+        <w:br/>
+      </w:r>
+      <w:r>
+        <w:br/>
+      </w:r>
+      <w:r>
+        <w:br/>
+      </w:r>
+      <w:r>
+        <w:br/>
+      </w:r>
+      <w:r>
+        <w:br/>
+      </w:r>
+      <w:r>
+        <w:br/>
+      </w:r>
+      <w:r>
+        <w:br/>
+      </w:r>
+      <w:r>
+        <w:br/>
+      </w:r>
+      <w:r>
+        <w:br/>
+      </w:r>
+      <w:r>
+        <w:br/>
+      </w:r>
+      <w:r>
+        <w:br/>
+      </w:r>
+      <w:r>
+        <w:br/>
+      </w:r>
+      <w:r>
+        <w:br/>
+      </w:r>
+      <w:r>
+        <w:br/>
+      </w:r>
+      <w:r>
+        <w:br/>
+      </w:r>
+      <w:r>
+        <w:br/>
+      </w:r>
+      <w:r>
+        <w:br/>
+      </w:r>
+      <w:r>
+        <w:br/>
+      </w:r>
+      <w:r>
+        <w:br/>
+      </w:r>
+      <w:r>
+        <w:br/>
       </w:r>
       <w:bookmarkStart w:id="0" w:name="_GoBack"/>
       <w:bookmarkEnd w:id="0"/>
-    </w:p>
-    <w:p>
-      <w:pPr>
-        <w:tabs>
-          <w:tab w:val="left" w:pos="2483"/>
-        </w:tabs>
-        <w:rPr>
-          <w:b/>
-        </w:rPr>
-      </w:pPr>
-      <w:r>
-        <w:rPr>
-          <w:b/>
-        </w:rPr>
-        <w:t xml:space="preserve">                                    </w:t>
-      </w:r>
-      <w:r>
-        <w:rPr>
-          <w:b/>
-        </w:rPr>
-        <w:tab/>
-      </w:r>
-      <w:r>
-        <w:rPr>
-          <w:b/>
-        </w:rPr>
-        <w:tab/>
-      </w:r>
-      <w:r>
-        <w:rPr>
-          <w:b/>
-        </w:rPr>
-        <w:tab/>
-      </w:r>
-      <w:r>
-        <w:rPr>
-          <w:b/>
-        </w:rPr>
-        <w:tab/>
-      </w:r>
-      <w:r>
-        <w:rPr>
-          <w:b/>
-          <w:color w:val="002060"/>
-        </w:rPr>
-        <w:t xml:space="preserve">    </w:t>
-      </w:r>
-      <w:r>
-        <w:rPr>
-          <w:b/>
-          <w:color w:val="002060"/>
-        </w:rPr>
-        <w:t xml:space="preserve"> </w:t>
-      </w:r>
-      <w:r>
-        <w:rPr>
-          <w:b/>
-          <w:color w:val="002060"/>
-        </w:rPr>
-        <w:t>TP</w:t>
-      </w:r>
-      <w:r>
-        <w:rPr>
-          <w:b/>
-          <w:color w:val="002060"/>
-        </w:rPr>
-        <w:t xml:space="preserve"> (THREE PHASE)</w:t>
-      </w:r>
-    </w:p>
-    <w:p>
-      <w:pPr>
-        <w:tabs>
-          <w:tab w:val="left" w:pos="2483"/>
-        </w:tabs>
-        <w:rPr>
-          <w:b/>
-        </w:rPr>
-      </w:pPr>
-      <w:r>
-        <w:rPr>
-          <w:b/>
-        </w:rPr>
-        <w:tab/>
-      </w:r>
-      <w:r>
-        <w:rPr>
-          <w:b/>
-        </w:rPr>
-        <w:tab/>
-      </w:r>
-      <w:r>
-        <w:rPr>
-          <w:b/>
-        </w:rPr>
-        <w:tab/>
-      </w:r>
-      <w:r>
-        <w:rPr>
-          <w:b/>
-        </w:rPr>
-        <w:tab/>
-        <w:t xml:space="preserve">    10 - 20 kW</w:t>
-      </w:r>
-      <w:r>
-        <w:rPr>
-          <w:b/>
-        </w:rPr>
-        <w:t xml:space="preserve"> : </w:t>
-      </w:r>
-      <w:r>
-        <w:rPr>
-          <w:b/>
-        </w:rPr>
-        <w:t>₹ 75</w:t>
-      </w:r>
-      <w:r>
-        <w:rPr>
-          <w:b/>
-        </w:rPr>
-        <w:br/>
-        <w:t xml:space="preserve">                                                                                           CC : ₹ 4500</w:t>
-      </w:r>
-    </w:p>
-    <w:p>
-      <w:pPr>
-        <w:tabs>
-          <w:tab w:val="left" w:pos="2483"/>
-        </w:tabs>
-        <w:rPr>
-          <w:b/>
-        </w:rPr>
-      </w:pPr>
-      <w:r>
-        <w:rPr>
-          <w:b/>
-        </w:rPr>
-        <w:t xml:space="preserve">                                                                                           20 - 50 kW </w:t>
-      </w:r>
-      <w:r>
-        <w:rPr>
-          <w:b/>
-        </w:rPr>
-        <w:t>: ₹ 75</w:t>
-      </w:r>
-      <w:r>
-        <w:rPr>
-          <w:b/>
-        </w:rPr>
-        <w:br/>
-      </w:r>
-      <w:r>
-        <w:rPr>
-          <w:b/>
-        </w:rPr>
-        <w:tab/>
-      </w:r>
-      <w:r>
-        <w:rPr>
-          <w:b/>
-        </w:rPr>
-        <w:tab/>
-      </w:r>
-      <w:r>
-        <w:rPr>
-          <w:b/>
-        </w:rPr>
-        <w:tab/>
-      </w:r>
-      <w:r>
-        <w:rPr>
-          <w:b/>
-        </w:rPr>
-        <w:tab/>
-        <w:t xml:space="preserve">    CC : </w:t>
-      </w:r>
-      <w:r>
-        <w:rPr>
-          <w:b/>
-        </w:rPr>
-        <w:t>₹</w:t>
-      </w:r>
-      <w:r>
-        <w:rPr>
-          <w:b/>
-        </w:rPr>
-        <w:t xml:space="preserve"> 6</w:t>
-      </w:r>
-      <w:r>
-        <w:rPr>
-          <w:b/>
-        </w:rPr>
-        <w:t>500</w:t>
-      </w:r>
-    </w:p>
-    <w:p>
-      <w:pPr>
-        <w:tabs>
-          <w:tab w:val="left" w:pos="2483"/>
-        </w:tabs>
-        <w:rPr>
-          <w:b/>
-        </w:rPr>
-      </w:pPr>
-      <w:r>
-        <w:rPr>
-          <w:b/>
-        </w:rPr>
-        <w:tab/>
-      </w:r>
-      <w:r>
-        <w:rPr>
-          <w:b/>
-        </w:rPr>
-        <w:tab/>
-      </w:r>
-      <w:r>
-        <w:rPr>
-          <w:b/>
-        </w:rPr>
-        <w:tab/>
-      </w:r>
-      <w:r>
-        <w:rPr>
-          <w:b/>
-        </w:rPr>
-        <w:tab/>
-        <w:t xml:space="preserve">    50 – 150 kW : </w:t>
-      </w:r>
-      <w:r>
-        <w:rPr>
-          <w:b/>
-        </w:rPr>
-        <w:t>₹ 75</w:t>
-      </w:r>
-      <w:r>
-        <w:rPr>
-          <w:b/>
-        </w:rPr>
-        <w:br/>
-      </w:r>
-      <w:r>
-        <w:rPr>
-          <w:b/>
-        </w:rPr>
-        <w:tab/>
-      </w:r>
-      <w:r>
-        <w:rPr>
-          <w:b/>
-        </w:rPr>
-        <w:tab/>
-      </w:r>
-      <w:r>
-        <w:rPr>
-          <w:b/>
-        </w:rPr>
-        <w:tab/>
-      </w:r>
-      <w:r>
-        <w:rPr>
-          <w:b/>
-        </w:rPr>
-        <w:tab/>
-        <w:t xml:space="preserve">    CC : </w:t>
-      </w:r>
-      <w:r>
-        <w:rPr>
-          <w:b/>
-        </w:rPr>
-        <w:t>₹</w:t>
-      </w:r>
-      <w:r>
-        <w:rPr>
-          <w:b/>
-        </w:rPr>
-        <w:t xml:space="preserve"> 12000</w:t>
-      </w:r>
-    </w:p>
-    <w:p>
-      <w:pPr>
-        <w:tabs>
-          <w:tab w:val="left" w:pos="2483"/>
-        </w:tabs>
-        <w:rPr>
-          <w:b/>
-        </w:rPr>
-      </w:pPr>
-      <w:r>
-        <w:rPr>
-          <w:b/>
-        </w:rPr>
-        <w:tab/>
-      </w:r>
-      <w:r>
-        <w:rPr>
-          <w:b/>
-        </w:rPr>
-        <w:tab/>
-      </w:r>
-      <w:r>
-        <w:rPr>
-          <w:b/>
-        </w:rPr>
-        <w:tab/>
-      </w:r>
-      <w:r>
-        <w:rPr>
-          <w:b/>
-        </w:rPr>
-        <w:tab/>
-        <w:t xml:space="preserve">    Above 150 kW : </w:t>
-      </w:r>
-      <w:r>
-        <w:rPr>
-          <w:b/>
-        </w:rPr>
-        <w:t>₹ 75</w:t>
-      </w:r>
-      <w:r>
-        <w:rPr>
-          <w:b/>
-        </w:rPr>
-        <w:br/>
-      </w:r>
-      <w:r>
-        <w:rPr>
-          <w:b/>
-        </w:rPr>
-        <w:tab/>
-      </w:r>
-      <w:r>
-        <w:rPr>
-          <w:b/>
-        </w:rPr>
-        <w:tab/>
-      </w:r>
-      <w:r>
-        <w:rPr>
-          <w:b/>
-        </w:rPr>
-        <w:tab/>
-      </w:r>
-      <w:r>
-        <w:rPr>
-          <w:b/>
-        </w:rPr>
-        <w:tab/>
-        <w:t xml:space="preserve">    CC : ₹ 250000</w:t>
-      </w:r>
-    </w:p>
-    <w:p>
-      <w:pPr>
-        <w:tabs>
-          <w:tab w:val="left" w:pos="2483"/>
-        </w:tabs>
-        <w:rPr>
-          <w:b/>
-        </w:rPr>
-      </w:pPr>
-    </w:p>
-    <w:p>
-      <w:pPr>
-        <w:tabs>
-          <w:tab w:val="left" w:pos="2483"/>
-        </w:tabs>
-        <w:rPr>
-          <w:b/>
-        </w:rPr>
-      </w:pPr>
-      <w:r>
-        <w:rPr>
-          <w:b/>
-        </w:rPr>
-        <w:tab/>
-      </w:r>
-      <w:r>
-        <w:rPr>
-          <w:b/>
-        </w:rPr>
-        <w:tab/>
-      </w:r>
-      <w:r>
-        <w:rPr>
-          <w:b/>
-        </w:rPr>
-        <w:tab/>
-      </w:r>
-      <w:r>
-        <w:rPr>
-          <w:b/>
-        </w:rPr>
-        <w:tab/>
-        <w:t xml:space="preserve">    </w:t>
-      </w:r>
-      <w:r>
-        <w:rPr>
-          <w:b/>
-        </w:rPr>
-        <w:br/>
-        <w:t xml:space="preserve">                                                                                                  </w:t>
-      </w:r>
-    </w:p>
-    <w:p>
-      <w:pPr>
-        <w:tabs>
-          <w:tab w:val="left" w:pos="2483"/>
-        </w:tabs>
-        <w:rPr>
-          <w:b/>
-        </w:rPr>
-      </w:pPr>
-      <w:r>
-        <w:rPr>
-          <w:b/>
-        </w:rPr>
-        <w:tab/>
-      </w:r>
-      <w:r>
-        <w:rPr>
-          <w:b/>
-        </w:rPr>
-        <w:tab/>
-      </w:r>
-      <w:r>
-        <w:rPr>
-          <w:b/>
-        </w:rPr>
-        <w:tab/>
-      </w:r>
-      <w:r>
-        <w:rPr>
-          <w:b/>
-        </w:rPr>
-        <w:tab/>
-      </w:r>
-      <w:r>
-        <w:rPr>
-          <w:b/>
-        </w:rPr>
-        <w:tab/>
-      </w:r>
-      <w:r>
-        <w:rPr>
-          <w:b/>
-        </w:rPr>
-        <w:tab/>
-      </w:r>
-      <w:r>
-        <w:rPr>
-          <w:b/>
-        </w:rPr>
-        <w:tab/>
-      </w:r>
-      <w:r>
-        <w:rPr>
-          <w:b/>
-        </w:rPr>
-        <w:tab/>
-      </w:r>
-      <w:r>
-        <w:rPr>
-          <w:b/>
-        </w:rPr>
-        <w:tab/>
-      </w:r>
-      <w:r>
-        <w:rPr>
-          <w:b/>
-        </w:rPr>
-        <w:tab/>
-      </w:r>
-      <w:r>
-        <w:rPr>
-          <w:b/>
-        </w:rPr>
-        <w:tab/>
-      </w:r>
-      <w:r>
-        <w:rPr>
-          <w:b/>
-        </w:rPr>
-        <w:t xml:space="preserve">                                                                                    </w:t>
-      </w:r>
-    </w:p>
-    <w:p>
-      <w:pPr>
-        <w:tabs>
-          <w:tab w:val="left" w:pos="2483"/>
-        </w:tabs>
-      </w:pPr>
-      <w:r>
-        <w:tab/>
-      </w:r>
-      <w:r>
-        <w:tab/>
-      </w:r>
-      <w:r>
-        <w:tab/>
-      </w:r>
-      <w:r>
-        <w:br/>
-      </w:r>
-      <w:r>
-        <w:br/>
-      </w:r>
-      <w:r>
-        <w:t xml:space="preserve">                                                                                      </w:t>
-      </w:r>
-      <w:r>
-        <w:br/>
-      </w:r>
-      <w:r>
-        <w:br/>
-      </w:r>
-      <w:r>
-        <w:br/>
-      </w:r>
-      <w:r>
-        <w:br/>
-      </w:r>
-      <w:r>
-        <w:br/>
-      </w:r>
-      <w:r>
-        <w:br/>
-      </w:r>
-      <w:r>
-        <w:br/>
-      </w:r>
-      <w:r>
-        <w:br/>
-      </w:r>
-      <w:r>
-        <w:br/>
-      </w:r>
-      <w:r>
-        <w:br/>
-      </w:r>
-      <w:r>
-        <w:br/>
-      </w:r>
-      <w:r>
-        <w:br/>
-      </w:r>
-      <w:r>
-        <w:br/>
-      </w:r>
-      <w:r>
-        <w:br/>
-      </w:r>
-      <w:r>
-        <w:br/>
-      </w:r>
-      <w:r>
-        <w:br/>
-      </w:r>
-      <w:r>
-        <w:br/>
-      </w:r>
-      <w:r>
-        <w:br/>
-      </w:r>
-      <w:r>
-        <w:br/>
-      </w:r>
-      <w:r>
-        <w:lastRenderedPageBreak/>
-        <w:br/>
-      </w:r>
-      <w:r>
-        <w:br/>
-      </w:r>
-      <w:r>
-        <w:br/>
-      </w:r>
-      <w:r>
-        <w:br/>
-      </w:r>
-      <w:r>
-        <w:br/>
-      </w:r>
-      <w:r>
-        <w:br/>
-      </w:r>
-      <w:r>
-        <w:br/>
-      </w:r>
-      <w:r>
-        <w:br/>
-      </w:r>
-      <w:r>
-        <w:br/>
-      </w:r>
-      <w:r>
-        <w:br/>
-      </w:r>
-      <w:r>
-        <w:br/>
-      </w:r>
-      <w:r>
-        <w:br/>
-      </w:r>
-      <w:r>
-        <w:br/>
-      </w:r>
-      <w:r>
-        <w:br/>
-      </w:r>
-      <w:r>
-        <w:br/>
-      </w:r>
-      <w:r>
-        <w:br/>
-      </w:r>
-      <w:r>
-        <w:br/>
-      </w:r>
-      <w:r>
-        <w:br/>
-      </w:r>
-      <w:r>
-        <w:br/>
-      </w:r>
-      <w:r>
-        <w:br/>
-      </w:r>
-      <w:r>
-        <w:br/>
-      </w:r>
-      <w:r>
-        <w:br/>
-      </w:r>
       <w:r>
         <w:br/>
       </w:r>

</xml_diff>

<commit_message>
added new labels in display entry function
</commit_message>
<xml_diff>
--- a/Electrica/Telplates_1.docx
+++ b/Electrica/Telplates_1.docx
@@ -1912,151 +1912,674 @@
         <w:tabs>
           <w:tab w:val="left" w:pos="2483"/>
         </w:tabs>
+        <w:rPr>
+          <w:b/>
+          <w:color w:val="000000" w:themeColor="text1"/>
+        </w:rPr>
       </w:pPr>
       <w:r>
-        <w:tab/>
-      </w:r>
-      <w:r>
-        <w:tab/>
-      </w:r>
-      <w:r>
-        <w:tab/>
-      </w:r>
-      <w:r>
-        <w:br/>
-      </w:r>
-      <w:r>
-        <w:br/>
-      </w:r>
-      <w:r>
-        <w:t xml:space="preserve">                                                                                      </w:t>
-      </w:r>
-      <w:r>
-        <w:br/>
-      </w:r>
-      <w:r>
-        <w:br/>
-      </w:r>
-      <w:r>
-        <w:br/>
-      </w:r>
-      <w:r>
-        <w:br/>
-      </w:r>
-      <w:r>
-        <w:br/>
-      </w:r>
-      <w:r>
-        <w:br/>
-      </w:r>
-      <w:r>
-        <w:br/>
-      </w:r>
-      <w:r>
-        <w:br/>
-      </w:r>
-      <w:r>
-        <w:br/>
-      </w:r>
-      <w:r>
-        <w:br/>
-      </w:r>
-      <w:r>
-        <w:br/>
-      </w:r>
-      <w:r>
-        <w:br/>
-      </w:r>
-      <w:r>
-        <w:br/>
-      </w:r>
-      <w:r>
-        <w:br/>
-      </w:r>
-      <w:r>
-        <w:br/>
-      </w:r>
-      <w:r>
-        <w:br/>
-      </w:r>
-      <w:r>
-        <w:br/>
-      </w:r>
-      <w:r>
-        <w:br/>
-      </w:r>
-      <w:r>
-        <w:br/>
-      </w:r>
-      <w:r>
-        <w:lastRenderedPageBreak/>
-        <w:br/>
-      </w:r>
-      <w:r>
-        <w:br/>
-      </w:r>
-      <w:r>
-        <w:br/>
-      </w:r>
-      <w:r>
-        <w:br/>
-      </w:r>
-      <w:r>
-        <w:br/>
-      </w:r>
-      <w:r>
-        <w:br/>
-      </w:r>
-      <w:r>
-        <w:br/>
-      </w:r>
-      <w:r>
-        <w:br/>
-      </w:r>
-      <w:r>
-        <w:br/>
-      </w:r>
-      <w:r>
-        <w:br/>
-      </w:r>
-      <w:r>
-        <w:br/>
-      </w:r>
-      <w:r>
-        <w:br/>
-      </w:r>
-      <w:r>
-        <w:br/>
-      </w:r>
-      <w:r>
-        <w:br/>
-      </w:r>
-      <w:r>
-        <w:br/>
-      </w:r>
-      <w:r>
-        <w:br/>
-      </w:r>
-      <w:r>
-        <w:br/>
-      </w:r>
-      <w:r>
-        <w:br/>
-      </w:r>
-      <w:r>
-        <w:br/>
-      </w:r>
-      <w:r>
-        <w:br/>
-      </w:r>
-      <w:r>
-        <w:br/>
-      </w:r>
-      <w:r>
-        <w:br/>
+        <w:rPr>
+          <w:b/>
+          <w:noProof/>
+        </w:rPr>
+        <mc:AlternateContent>
+          <mc:Choice Requires="wps">
+            <w:drawing>
+              <wp:anchor distT="0" distB="0" distL="114300" distR="114300" simplePos="0" relativeHeight="251683328" behindDoc="0" locked="0" layoutInCell="1" allowOverlap="1">
+                <wp:simplePos x="0" y="0"/>
+                <wp:positionH relativeFrom="column">
+                  <wp:posOffset>2812069</wp:posOffset>
+                </wp:positionH>
+                <wp:positionV relativeFrom="paragraph">
+                  <wp:posOffset>1337945</wp:posOffset>
+                </wp:positionV>
+                <wp:extent cx="1260231" cy="0"/>
+                <wp:effectExtent l="0" t="0" r="16510" b="19050"/>
+                <wp:wrapNone/>
+                <wp:docPr id="15" name="Straight Connector 15"/>
+                <wp:cNvGraphicFramePr/>
+                <a:graphic xmlns:a="http://schemas.openxmlformats.org/drawingml/2006/main">
+                  <a:graphicData uri="http://schemas.microsoft.com/office/word/2010/wordprocessingShape">
+                    <wps:wsp>
+                      <wps:cNvCnPr/>
+                      <wps:spPr>
+                        <a:xfrm>
+                          <a:off x="0" y="0"/>
+                          <a:ext cx="1260231" cy="0"/>
+                        </a:xfrm>
+                        <a:prstGeom prst="line">
+                          <a:avLst/>
+                        </a:prstGeom>
+                        <a:ln>
+                          <a:solidFill>
+                            <a:srgbClr val="002060"/>
+                          </a:solidFill>
+                          <a:prstDash val="dash"/>
+                        </a:ln>
+                      </wps:spPr>
+                      <wps:style>
+                        <a:lnRef idx="2">
+                          <a:schemeClr val="dk1"/>
+                        </a:lnRef>
+                        <a:fillRef idx="0">
+                          <a:schemeClr val="dk1"/>
+                        </a:fillRef>
+                        <a:effectRef idx="1">
+                          <a:schemeClr val="dk1"/>
+                        </a:effectRef>
+                        <a:fontRef idx="minor">
+                          <a:schemeClr val="tx1"/>
+                        </a:fontRef>
+                      </wps:style>
+                      <wps:bodyPr/>
+                    </wps:wsp>
+                  </a:graphicData>
+                </a:graphic>
+                <wp14:sizeRelH relativeFrom="margin">
+                  <wp14:pctWidth>0</wp14:pctWidth>
+                </wp14:sizeRelH>
+                <wp14:sizeRelV relativeFrom="margin">
+                  <wp14:pctHeight>0</wp14:pctHeight>
+                </wp14:sizeRelV>
+              </wp:anchor>
+            </w:drawing>
+          </mc:Choice>
+          <mc:Fallback>
+            <w:pict>
+              <v:line w14:anchorId="18B5778A" id="Straight Connector 15" o:spid="_x0000_s1026" style="position:absolute;z-index:251683328;visibility:visible;mso-wrap-style:square;mso-width-percent:0;mso-height-percent:0;mso-wrap-distance-left:9pt;mso-wrap-distance-top:0;mso-wrap-distance-right:9pt;mso-wrap-distance-bottom:0;mso-position-horizontal:absolute;mso-position-horizontal-relative:text;mso-position-vertical:absolute;mso-position-vertical-relative:text;mso-width-percent:0;mso-height-percent:0;mso-width-relative:margin;mso-height-relative:margin" from="221.4pt,105.35pt" to="320.65pt,105.35pt" o:gfxdata="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" strokecolor="#002060" strokeweight="1pt">
+                <v:stroke dashstyle="dash" joinstyle="miter"/>
+              </v:line>
+            </w:pict>
+          </mc:Fallback>
+        </mc:AlternateContent>
+      </w:r>
+      <w:r>
+        <w:rPr>
+          <w:b/>
+          <w:noProof/>
+        </w:rPr>
+        <mc:AlternateContent>
+          <mc:Choice Requires="wps">
+            <w:drawing>
+              <wp:anchor distT="0" distB="0" distL="114300" distR="114300" simplePos="0" relativeHeight="251682304" behindDoc="1" locked="0" layoutInCell="1" allowOverlap="1" wp14:anchorId="1B5D1663" wp14:editId="5D309E84">
+                <wp:simplePos x="0" y="0"/>
+                <wp:positionH relativeFrom="margin">
+                  <wp:align>center</wp:align>
+                </wp:positionH>
+                <wp:positionV relativeFrom="paragraph">
+                  <wp:posOffset>511859</wp:posOffset>
+                </wp:positionV>
+                <wp:extent cx="1339850" cy="1160585"/>
+                <wp:effectExtent l="0" t="0" r="12700" b="20955"/>
+                <wp:wrapNone/>
+                <wp:docPr id="14" name="Rounded Rectangle 14"/>
+                <wp:cNvGraphicFramePr/>
+                <a:graphic xmlns:a="http://schemas.openxmlformats.org/drawingml/2006/main">
+                  <a:graphicData uri="http://schemas.microsoft.com/office/word/2010/wordprocessingShape">
+                    <wps:wsp>
+                      <wps:cNvSpPr/>
+                      <wps:spPr>
+                        <a:xfrm>
+                          <a:off x="0" y="0"/>
+                          <a:ext cx="1339850" cy="1160585"/>
+                        </a:xfrm>
+                        <a:prstGeom prst="roundRect">
+                          <a:avLst>
+                            <a:gd name="adj" fmla="val 9810"/>
+                          </a:avLst>
+                        </a:prstGeom>
+                        <a:solidFill>
+                          <a:srgbClr val="FFC000"/>
+                        </a:solidFill>
+                      </wps:spPr>
+                      <wps:style>
+                        <a:lnRef idx="2">
+                          <a:schemeClr val="accent1">
+                            <a:shade val="50000"/>
+                          </a:schemeClr>
+                        </a:lnRef>
+                        <a:fillRef idx="1">
+                          <a:schemeClr val="accent1"/>
+                        </a:fillRef>
+                        <a:effectRef idx="0">
+                          <a:schemeClr val="accent1"/>
+                        </a:effectRef>
+                        <a:fontRef idx="minor">
+                          <a:schemeClr val="lt1"/>
+                        </a:fontRef>
+                      </wps:style>
+                      <wps:bodyPr rot="0" spcFirstLastPara="0" vertOverflow="overflow" horzOverflow="overflow" vert="horz" wrap="square" lIns="91440" tIns="45720" rIns="91440" bIns="45720" numCol="1" spcCol="0" rtlCol="0" fromWordArt="0" anchor="ctr" anchorCtr="0" forceAA="0" compatLnSpc="1">
+                        <a:prstTxWarp prst="textNoShape">
+                          <a:avLst/>
+                        </a:prstTxWarp>
+                        <a:noAutofit/>
+                      </wps:bodyPr>
+                    </wps:wsp>
+                  </a:graphicData>
+                </a:graphic>
+                <wp14:sizeRelV relativeFrom="margin">
+                  <wp14:pctHeight>0</wp14:pctHeight>
+                </wp14:sizeRelV>
+              </wp:anchor>
+            </w:drawing>
+          </mc:Choice>
+          <mc:Fallback>
+            <w:pict>
+              <v:roundrect w14:anchorId="041DC16E" id="Rounded Rectangle 14" o:spid="_x0000_s1026" style="position:absolute;margin-left:0;margin-top:40.3pt;width:105.5pt;height:91.4pt;z-index:-251634176;visibility:visible;mso-wrap-style:square;mso-height-percent:0;mso-wrap-distance-left:9pt;mso-wrap-distance-top:0;mso-wrap-distance-right:9pt;mso-wrap-distance-bottom:0;mso-position-horizontal:center;mso-position-horizontal-relative:margin;mso-position-vertical:absolute;mso-position-vertical-relative:text;mso-height-percent:0;mso-height-relative:margin;v-text-anchor:middle" arcsize="6429f" o:gfxdata="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" fillcolor="#ffc000" strokecolor="#1f4d78 [1604]" strokeweight="1pt">
+                <v:stroke joinstyle="miter"/>
+                <w10:wrap anchorx="margin"/>
+              </v:roundrect>
+            </w:pict>
+          </mc:Fallback>
+        </mc:AlternateContent>
+      </w:r>
+      <w:r>
+        <w:tab/>
+      </w:r>
+      <w:r>
+        <w:tab/>
+      </w:r>
+      <w:r>
+        <w:tab/>
+      </w:r>
+      <w:r>
+        <w:tab/>
+      </w:r>
+      <w:r>
+        <w:br/>
+        <w:t xml:space="preserve">                                                                                       </w:t>
+      </w:r>
+      <w:r>
+        <w:rPr>
+          <w:b/>
+          <w:color w:val="FF0000"/>
+        </w:rPr>
+        <w:t>Connection charges</w:t>
+      </w:r>
+      <w:r>
+        <w:rPr>
+          <w:b/>
+          <w:color w:val="FF0000"/>
+        </w:rPr>
+        <w:tab/>
+      </w:r>
+      <w:r>
+        <w:rPr>
+          <w:b/>
+          <w:color w:val="FF0000"/>
+        </w:rPr>
+        <w:tab/>
+      </w:r>
+      <w:r>
+        <w:rPr>
+          <w:b/>
+          <w:color w:val="FF0000"/>
+        </w:rPr>
+        <w:tab/>
+      </w:r>
+      <w:r>
+        <w:rPr>
+          <w:b/>
+          <w:color w:val="FF0000"/>
+        </w:rPr>
+        <w:br/>
+      </w:r>
+      <w:r>
+        <w:rPr>
+          <w:b/>
+        </w:rPr>
+        <w:t xml:space="preserve">                                                                                 </w:t>
+      </w:r>
+      <w:r>
+        <w:rPr>
+          <w:b/>
+        </w:rPr>
+        <w:br/>
+      </w:r>
+      <w:r>
+        <w:rPr>
+          <w:b/>
+          <w:color w:val="002060"/>
+        </w:rPr>
+        <w:t xml:space="preserve">                                                                                         Supply</w:t>
+      </w:r>
+      <w:r>
+        <w:rPr>
+          <w:b/>
+        </w:rPr>
+        <w:t xml:space="preserve"> </w:t>
+      </w:r>
+      <w:r>
+        <w:rPr>
+          <w:b/>
+          <w:color w:val="002060"/>
+        </w:rPr>
+        <w:t>Type</w:t>
+      </w:r>
+      <w:r>
+        <w:rPr>
+          <w:b/>
+          <w:color w:val="002060"/>
+        </w:rPr>
+        <w:br/>
+        <w:t xml:space="preserve">                                                                                        </w:t>
+      </w:r>
+      <w:r>
+        <w:rPr>
+          <w:b/>
+          <w:color w:val="002060"/>
+        </w:rPr>
+        <w:t xml:space="preserve"> </w:t>
+      </w:r>
+      <w:r>
+        <w:rPr>
+          <w:b/>
+        </w:rPr>
+        <w:t xml:space="preserve">CHARGES : </w:t>
+      </w:r>
+      <w:r>
+        <w:rPr>
+          <w:b/>
+        </w:rPr>
+        <w:t>₹</w:t>
+      </w:r>
+      <w:r>
+        <w:rPr>
+          <w:b/>
+        </w:rPr>
+        <w:t xml:space="preserve"> </w:t>
       </w:r>
       <w:bookmarkStart w:id="0" w:name="_GoBack"/>
       <w:bookmarkEnd w:id="0"/>
+      <w:r>
+        <w:rPr>
+          <w:b/>
+        </w:rPr>
+        <w:br/>
+      </w:r>
+      <w:r>
+        <w:rPr>
+          <w:b/>
+          <w:color w:val="002060"/>
+        </w:rPr>
+        <w:tab/>
+      </w:r>
+      <w:r>
+        <w:rPr>
+          <w:b/>
+          <w:color w:val="002060"/>
+        </w:rPr>
+        <w:tab/>
+      </w:r>
+      <w:r>
+        <w:rPr>
+          <w:b/>
+          <w:color w:val="002060"/>
+        </w:rPr>
+        <w:tab/>
+      </w:r>
+      <w:r>
+        <w:rPr>
+          <w:b/>
+          <w:color w:val="002060"/>
+        </w:rPr>
+        <w:tab/>
+        <w:t xml:space="preserve">  Requiement</w:t>
+      </w:r>
+      <w:r>
+        <w:rPr>
+          <w:b/>
+          <w:color w:val="002060"/>
+        </w:rPr>
+        <w:br/>
+      </w:r>
+      <w:r>
+        <w:rPr>
+          <w:b/>
+          <w:color w:val="002060"/>
+        </w:rPr>
+        <w:tab/>
+      </w:r>
+      <w:r>
+        <w:rPr>
+          <w:b/>
+          <w:color w:val="002060"/>
+        </w:rPr>
+        <w:tab/>
+      </w:r>
+      <w:r>
+        <w:rPr>
+          <w:b/>
+          <w:color w:val="002060"/>
+        </w:rPr>
+        <w:tab/>
+      </w:r>
+      <w:r>
+        <w:rPr>
+          <w:b/>
+          <w:color w:val="002060"/>
+        </w:rPr>
+        <w:tab/>
+        <w:t xml:space="preserve">  </w:t>
+      </w:r>
+      <w:r>
+        <w:rPr>
+          <w:b/>
+          <w:color w:val="000000" w:themeColor="text1"/>
+        </w:rPr>
+        <w:t xml:space="preserve">CHARGES : </w:t>
+      </w:r>
+      <w:r>
+        <w:rPr>
+          <w:b/>
+        </w:rPr>
+        <w:t>₹</w:t>
+      </w:r>
+      <w:r>
+        <w:rPr>
+          <w:b/>
+        </w:rPr>
+        <w:t xml:space="preserve"> </w:t>
+      </w:r>
+    </w:p>
+    <w:p>
+      <w:pPr>
+        <w:tabs>
+          <w:tab w:val="left" w:pos="2483"/>
+        </w:tabs>
+        <w:rPr>
+          <w:b/>
+          <w:color w:val="000000" w:themeColor="text1"/>
+        </w:rPr>
+      </w:pPr>
+      <w:r>
+        <w:rPr>
+          <w:b/>
+          <w:color w:val="000000" w:themeColor="text1"/>
+        </w:rPr>
+        <w:tab/>
+      </w:r>
+      <w:r>
+        <w:rPr>
+          <w:b/>
+          <w:color w:val="000000" w:themeColor="text1"/>
+        </w:rPr>
+        <w:tab/>
+      </w:r>
+      <w:r>
+        <w:rPr>
+          <w:b/>
+          <w:color w:val="000000" w:themeColor="text1"/>
+        </w:rPr>
+        <w:tab/>
+      </w:r>
+      <w:r>
+        <w:rPr>
+          <w:b/>
+          <w:color w:val="000000" w:themeColor="text1"/>
+        </w:rPr>
+        <w:tab/>
+        <w:t xml:space="preserve">  TOTAL</w:t>
+      </w:r>
+      <w:r>
+        <w:rPr>
+          <w:b/>
+          <w:color w:val="000000" w:themeColor="text1"/>
+        </w:rPr>
+        <w:t xml:space="preserve">     </w:t>
+      </w:r>
+      <w:r>
+        <w:rPr>
+          <w:b/>
+          <w:color w:val="000000" w:themeColor="text1"/>
+        </w:rPr>
+        <w:t xml:space="preserve"> : </w:t>
+      </w:r>
+      <w:r>
+        <w:rPr>
+          <w:b/>
+        </w:rPr>
+        <w:t xml:space="preserve"> ₹</w:t>
+      </w:r>
+      <w:r>
+        <w:rPr>
+          <w:b/>
+        </w:rPr>
+        <w:t xml:space="preserve"> </w:t>
+      </w:r>
+      <w:r>
+        <w:rPr>
+          <w:b/>
+          <w:color w:val="000000" w:themeColor="text1"/>
+        </w:rPr>
+        <w:br/>
+      </w:r>
+      <w:r>
+        <w:rPr>
+          <w:b/>
+          <w:color w:val="000000" w:themeColor="text1"/>
+        </w:rPr>
+        <w:tab/>
+      </w:r>
+      <w:r>
+        <w:rPr>
+          <w:b/>
+          <w:color w:val="000000" w:themeColor="text1"/>
+        </w:rPr>
+        <w:tab/>
+      </w:r>
+      <w:r>
+        <w:rPr>
+          <w:b/>
+          <w:color w:val="000000" w:themeColor="text1"/>
+        </w:rPr>
+        <w:tab/>
+      </w:r>
+      <w:r>
+        <w:rPr>
+          <w:b/>
+          <w:color w:val="000000" w:themeColor="text1"/>
+        </w:rPr>
+        <w:tab/>
+      </w:r>
+      <w:r>
+        <w:rPr>
+          <w:b/>
+          <w:color w:val="000000" w:themeColor="text1"/>
+        </w:rPr>
+        <w:tab/>
+      </w:r>
+    </w:p>
+    <w:p>
+      <w:pPr>
+        <w:tabs>
+          <w:tab w:val="left" w:pos="2483"/>
+        </w:tabs>
+        <w:rPr>
+          <w:b/>
+        </w:rPr>
+      </w:pPr>
+      <w:r>
+        <w:rPr>
+          <w:b/>
+        </w:rPr>
+        <w:br/>
+        <w:t xml:space="preserve">      </w:t>
+      </w:r>
+      <w:r>
+        <w:rPr>
+          <w:b/>
+        </w:rPr>
+        <w:tab/>
+      </w:r>
+      <w:r>
+        <w:rPr>
+          <w:b/>
+        </w:rPr>
+        <w:tab/>
+      </w:r>
+      <w:r>
+        <w:rPr>
+          <w:b/>
+        </w:rPr>
+        <w:tab/>
+      </w:r>
+      <w:r>
+        <w:rPr>
+          <w:b/>
+        </w:rPr>
+        <w:tab/>
+        <w:t xml:space="preserve">            </w:t>
+      </w:r>
+      <w:r>
+        <w:rPr>
+          <w:b/>
+        </w:rPr>
+        <w:br/>
+      </w:r>
+      <w:r>
+        <w:rPr>
+          <w:b/>
+        </w:rPr>
+        <w:t xml:space="preserve">                                                      </w:t>
+      </w:r>
+      <w:r>
+        <w:rPr>
+          <w:b/>
+        </w:rPr>
+        <w:t xml:space="preserve">                           </w:t>
+      </w:r>
+    </w:p>
+    <w:p>
+      <w:pPr>
+        <w:tabs>
+          <w:tab w:val="left" w:pos="2483"/>
+        </w:tabs>
+      </w:pPr>
+      <w:r>
+        <w:br/>
+      </w:r>
+      <w:r>
+        <w:br/>
+      </w:r>
+      <w:r>
+        <w:br/>
+      </w:r>
+      <w:r>
+        <w:br/>
+      </w:r>
+      <w:r>
+        <w:br/>
+      </w:r>
+      <w:r>
+        <w:br/>
+      </w:r>
+      <w:r>
+        <w:br/>
+      </w:r>
+      <w:r>
+        <w:lastRenderedPageBreak/>
+        <w:br/>
+      </w:r>
+      <w:r>
+        <w:br/>
+      </w:r>
+      <w:r>
+        <w:br/>
+      </w:r>
+      <w:r>
+        <w:br/>
+      </w:r>
+      <w:r>
+        <w:br/>
+      </w:r>
+      <w:r>
+        <w:br/>
+      </w:r>
+      <w:r>
+        <w:br/>
+      </w:r>
+      <w:r>
+        <w:br/>
+      </w:r>
+      <w:r>
+        <w:br/>
+      </w:r>
+      <w:r>
+        <w:br/>
+      </w:r>
+      <w:r>
+        <w:br/>
+      </w:r>
+      <w:r>
+        <w:br/>
+      </w:r>
+      <w:r>
+        <w:br/>
+      </w:r>
+      <w:r>
+        <w:br/>
+      </w:r>
+      <w:r>
+        <w:br/>
+      </w:r>
+      <w:r>
+        <w:br/>
+      </w:r>
+      <w:r>
+        <w:br/>
+      </w:r>
+      <w:r>
+        <w:br/>
+      </w:r>
+      <w:r>
+        <w:br/>
+      </w:r>
+      <w:r>
+        <w:br/>
+      </w:r>
+      <w:r>
+        <w:br/>
+      </w:r>
+      <w:r>
+        <w:br/>
+      </w:r>
+      <w:r>
+        <w:br/>
+      </w:r>
+      <w:r>
+        <w:br/>
+      </w:r>
+      <w:r>
+        <w:br/>
+      </w:r>
+      <w:r>
+        <w:br/>
+      </w:r>
+      <w:r>
+        <w:br/>
+      </w:r>
+      <w:r>
+        <w:br/>
+      </w:r>
+      <w:r>
+        <w:br/>
+      </w:r>
+      <w:r>
+        <w:br/>
+      </w:r>
+      <w:r>
+        <w:br/>
+      </w:r>
+      <w:r>
+        <w:br/>
+      </w:r>
+      <w:r>
+        <w:br/>
+      </w:r>
+      <w:r>
+        <w:br/>
+      </w:r>
       <w:r>
         <w:br/>
       </w:r>
@@ -2290,11 +2813,7 @@
           </mc:Choice>
           <mc:Fallback>
             <w:pict>
-              <v:shapetype w14:anchorId="3ED49AE9" id="_x0000_t202" coordsize="21600,21600" o:spt="202" path="m,l,21600r21600,l21600,xe">
-                <v:stroke joinstyle="miter"/>
-                <v:path gradientshapeok="t" o:connecttype="rect"/>
-              </v:shapetype>
-              <v:shape id="Text Box 13" o:spid="_x0000_s1027" type="#_x0000_t202" style="position:absolute;margin-left:182.8pt;margin-top:206.4pt;width:183.75pt;height:33pt;z-index:251676160;visibility:visible;mso-wrap-style:square;mso-width-percent:0;mso-height-percent:0;mso-wrap-distance-left:9pt;mso-wrap-distance-top:0;mso-wrap-distance-right:9pt;mso-wrap-distance-bottom:0;mso-position-horizontal:absolute;mso-position-horizontal-relative:text;mso-position-vertical:absolute;mso-position-vertical-relative:text;mso-width-percent:0;mso-height-percent:0;mso-width-relative:margin;mso-height-relative:margin;v-text-anchor:top" o:gfxdata="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" fillcolor="#0070c0" strokecolor="#0070c0" strokeweight=".5pt">
+              <v:shape w14:anchorId="3ED49AE9" id="Text Box 13" o:spid="_x0000_s1027" type="#_x0000_t202" style="position:absolute;margin-left:182.8pt;margin-top:206.4pt;width:183.75pt;height:33pt;z-index:251676160;visibility:visible;mso-wrap-style:square;mso-width-percent:0;mso-height-percent:0;mso-wrap-distance-left:9pt;mso-wrap-distance-top:0;mso-wrap-distance-right:9pt;mso-wrap-distance-bottom:0;mso-position-horizontal:absolute;mso-position-horizontal-relative:text;mso-position-vertical:absolute;mso-position-vertical-relative:text;mso-width-percent:0;mso-height-percent:0;mso-width-relative:margin;mso-height-relative:margin;v-text-anchor:top" o:gfxdata="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" fillcolor="#0070c0" strokecolor="#0070c0" strokeweight=".5pt">
                 <v:textbox>
                   <w:txbxContent>
                     <w:p>
@@ -2629,7 +3148,7 @@
           </mc:Choice>
           <mc:Fallback>
             <w:pict>
-              <v:shape id="Text Box 9" o:spid="_x0000_s1027" type="#_x0000_t202" style="position:absolute;margin-left:374.15pt;margin-top:40.25pt;width:119.45pt;height:18.55pt;z-index:-251645440;visibility:visible;mso-wrap-style:square;mso-width-percent:0;mso-height-percent:0;mso-wrap-distance-left:9pt;mso-wrap-distance-top:0;mso-wrap-distance-right:9pt;mso-wrap-distance-bottom:0;mso-position-horizontal:absolute;mso-position-horizontal-relative:text;mso-position-vertical:absolute;mso-position-vertical-relative:text;mso-width-percent:0;mso-height-percent:0;mso-width-relative:margin;mso-height-relative:margin;v-text-anchor:top" o:gfxdata="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" fillcolor="#0070c0" strokecolor="#0070c0" strokeweight=".5pt">
+              <v:shape id="Text Box 9" o:spid="_x0000_s1028" type="#_x0000_t202" style="position:absolute;margin-left:374.15pt;margin-top:40.25pt;width:119.45pt;height:18.55pt;z-index:-251645440;visibility:visible;mso-wrap-style:square;mso-width-percent:0;mso-height-percent:0;mso-wrap-distance-left:9pt;mso-wrap-distance-top:0;mso-wrap-distance-right:9pt;mso-wrap-distance-bottom:0;mso-position-horizontal:absolute;mso-position-horizontal-relative:text;mso-position-vertical:absolute;mso-position-vertical-relative:text;mso-width-percent:0;mso-height-percent:0;mso-width-relative:margin;mso-height-relative:margin;v-text-anchor:top" o:gfxdata="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" fillcolor="#0070c0" strokecolor="#0070c0" strokeweight=".5pt">
                 <v:textbox>
                   <w:txbxContent>
                     <w:p>
@@ -2862,7 +3381,7 @@
           </mc:Choice>
           <mc:Fallback>
             <w:pict>
-              <v:roundrect w14:anchorId="7651F62D" id="Rounded Rectangle 6" o:spid="_x0000_s1028" style="position:absolute;margin-left:46.1pt;margin-top:5.45pt;width:458.6pt;height:54pt;z-index:-251648512;visibility:visible;mso-wrap-style:square;mso-wrap-distance-left:9pt;mso-wrap-distance-top:0;mso-wrap-distance-right:9pt;mso-wrap-distance-bottom:0;mso-position-horizontal:absolute;mso-position-horizontal-relative:text;mso-position-vertical:absolute;mso-position-vertical-relative:text;v-text-anchor:middle" arcsize="10923f" o:gfxdata="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" fillcolor="#0070c0" strokecolor="#0070c0" strokeweight="1pt">
+              <v:roundrect w14:anchorId="7651F62D" id="Rounded Rectangle 6" o:spid="_x0000_s1029" style="position:absolute;margin-left:46.1pt;margin-top:5.45pt;width:458.6pt;height:54pt;z-index:-251648512;visibility:visible;mso-wrap-style:square;mso-wrap-distance-left:9pt;mso-wrap-distance-top:0;mso-wrap-distance-right:9pt;mso-wrap-distance-bottom:0;mso-position-horizontal:absolute;mso-position-horizontal-relative:text;mso-position-vertical:absolute;mso-position-vertical-relative:text;v-text-anchor:middle" arcsize="10923f" o:gfxdata="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" fillcolor="#0070c0" strokecolor="#0070c0" strokeweight="1pt">
                 <v:stroke joinstyle="miter"/>
                 <v:textbox>
                   <w:txbxContent>

</xml_diff>

<commit_message>
created email and pdf created editentry function and showentry funciton
</commit_message>
<xml_diff>
--- a/Electrica/Telplates_1.docx
+++ b/Electrica/Telplates_1.docx
@@ -2175,111 +2175,91 @@
         <w:rPr>
           <w:b/>
         </w:rPr>
+        <w:t xml:space="preserve">CHARGES : ₹ </w:t>
+      </w:r>
+      <w:r>
+        <w:rPr>
+          <w:b/>
+        </w:rPr>
+        <w:br/>
+      </w:r>
+      <w:r>
+        <w:rPr>
+          <w:b/>
+          <w:color w:val="002060"/>
+        </w:rPr>
+        <w:tab/>
+      </w:r>
+      <w:r>
+        <w:rPr>
+          <w:b/>
+          <w:color w:val="002060"/>
+        </w:rPr>
+        <w:tab/>
+      </w:r>
+      <w:r>
+        <w:rPr>
+          <w:b/>
+          <w:color w:val="002060"/>
+        </w:rPr>
+        <w:tab/>
+      </w:r>
+      <w:r>
+        <w:rPr>
+          <w:b/>
+          <w:color w:val="002060"/>
+        </w:rPr>
+        <w:tab/>
+        <w:t xml:space="preserve">  Requiement</w:t>
+      </w:r>
+      <w:r>
+        <w:rPr>
+          <w:b/>
+          <w:color w:val="002060"/>
+        </w:rPr>
+        <w:br/>
+      </w:r>
+      <w:r>
+        <w:rPr>
+          <w:b/>
+          <w:color w:val="002060"/>
+        </w:rPr>
+        <w:tab/>
+      </w:r>
+      <w:r>
+        <w:rPr>
+          <w:b/>
+          <w:color w:val="002060"/>
+        </w:rPr>
+        <w:tab/>
+      </w:r>
+      <w:r>
+        <w:rPr>
+          <w:b/>
+          <w:color w:val="002060"/>
+        </w:rPr>
+        <w:tab/>
+      </w:r>
+      <w:r>
+        <w:rPr>
+          <w:b/>
+          <w:color w:val="002060"/>
+        </w:rPr>
+        <w:tab/>
+        <w:t xml:space="preserve">  </w:t>
+      </w:r>
+      <w:r>
+        <w:rPr>
+          <w:b/>
+          <w:color w:val="000000" w:themeColor="text1"/>
+        </w:rPr>
         <w:t xml:space="preserve">CHARGES : </w:t>
       </w:r>
       <w:r>
         <w:rPr>
           <w:b/>
         </w:rPr>
-        <w:t>₹</w:t>
-      </w:r>
-      <w:r>
-        <w:rPr>
-          <w:b/>
-        </w:rPr>
-        <w:t xml:space="preserve"> </w:t>
-      </w:r>
-      <w:bookmarkStart w:id="0" w:name="_GoBack"/>
-      <w:bookmarkEnd w:id="0"/>
-      <w:r>
-        <w:rPr>
-          <w:b/>
-        </w:rPr>
-        <w:br/>
-      </w:r>
-      <w:r>
-        <w:rPr>
-          <w:b/>
-          <w:color w:val="002060"/>
-        </w:rPr>
-        <w:tab/>
-      </w:r>
-      <w:r>
-        <w:rPr>
-          <w:b/>
-          <w:color w:val="002060"/>
-        </w:rPr>
-        <w:tab/>
-      </w:r>
-      <w:r>
-        <w:rPr>
-          <w:b/>
-          <w:color w:val="002060"/>
-        </w:rPr>
-        <w:tab/>
-      </w:r>
-      <w:r>
-        <w:rPr>
-          <w:b/>
-          <w:color w:val="002060"/>
-        </w:rPr>
-        <w:tab/>
-        <w:t xml:space="preserve">  Requiement</w:t>
-      </w:r>
-      <w:r>
-        <w:rPr>
-          <w:b/>
-          <w:color w:val="002060"/>
-        </w:rPr>
-        <w:br/>
-      </w:r>
-      <w:r>
-        <w:rPr>
-          <w:b/>
-          <w:color w:val="002060"/>
-        </w:rPr>
-        <w:tab/>
-      </w:r>
-      <w:r>
-        <w:rPr>
-          <w:b/>
-          <w:color w:val="002060"/>
-        </w:rPr>
-        <w:tab/>
-      </w:r>
-      <w:r>
-        <w:rPr>
-          <w:b/>
-          <w:color w:val="002060"/>
-        </w:rPr>
-        <w:tab/>
-      </w:r>
-      <w:r>
-        <w:rPr>
-          <w:b/>
-          <w:color w:val="002060"/>
-        </w:rPr>
-        <w:tab/>
-        <w:t xml:space="preserve">  </w:t>
-      </w:r>
-      <w:r>
-        <w:rPr>
-          <w:b/>
-          <w:color w:val="000000" w:themeColor="text1"/>
-        </w:rPr>
-        <w:t xml:space="preserve">CHARGES : </w:t>
-      </w:r>
-      <w:r>
-        <w:rPr>
-          <w:b/>
-        </w:rPr>
-        <w:t>₹</w:t>
-      </w:r>
-      <w:r>
-        <w:rPr>
-          <w:b/>
-        </w:rPr>
-        <w:t xml:space="preserve"> </w:t>
+        <w:t xml:space="preserve">₹ </w:t>
       </w:r>
     </w:p>
     <w:p>
@@ -2339,13 +2319,7 @@
         <w:rPr>
           <w:b/>
         </w:rPr>
-        <w:t xml:space="preserve"> ₹</w:t>
-      </w:r>
-      <w:r>
-        <w:rPr>
-          <w:b/>
-        </w:rPr>
-        <w:t xml:space="preserve"> </w:t>
+        <w:t xml:space="preserve"> ₹ </w:t>
       </w:r>
       <w:r>
         <w:rPr>
@@ -2488,37 +2462,273 @@
         <w:br/>
       </w:r>
       <w:r>
-        <w:br/>
-      </w:r>
-      <w:r>
-        <w:br/>
-      </w:r>
-      <w:r>
-        <w:br/>
-      </w:r>
-      <w:r>
-        <w:br/>
-      </w:r>
-      <w:r>
-        <w:br/>
-      </w:r>
-      <w:r>
-        <w:br/>
-      </w:r>
-      <w:r>
-        <w:br/>
-      </w:r>
-      <w:r>
-        <w:br/>
-      </w:r>
-      <w:r>
-        <w:br/>
-      </w:r>
-      <w:r>
-        <w:br/>
-      </w:r>
-      <w:r>
-        <w:br/>
+        <w:rPr>
+          <w:noProof/>
+        </w:rPr>
+        <w:drawing>
+          <wp:anchor distT="0" distB="0" distL="114300" distR="114300" simplePos="0" relativeHeight="251685376" behindDoc="1" locked="0" layoutInCell="1" allowOverlap="1" wp14:anchorId="63A1EB7D" wp14:editId="55D40CAD">
+            <wp:simplePos x="0" y="0"/>
+            <wp:positionH relativeFrom="margin">
+              <wp:posOffset>1463040</wp:posOffset>
+            </wp:positionH>
+            <wp:positionV relativeFrom="paragraph">
+              <wp:posOffset>678180</wp:posOffset>
+            </wp:positionV>
+            <wp:extent cx="868680" cy="868680"/>
+            <wp:effectExtent l="0" t="0" r="7620" b="7620"/>
+            <wp:wrapNone/>
+            <wp:docPr id="19" name="Picture 19" descr="C:\Users\Vandana\Documents\Clg Doc\OneDrive\ProjectGit\Electrica\Images\plugin.png"/>
+            <wp:cNvGraphicFramePr>
+              <a:graphicFrameLocks xmlns:a="http://schemas.openxmlformats.org/drawingml/2006/main" noChangeAspect="1"/>
+            </wp:cNvGraphicFramePr>
+            <a:graphic xmlns:a="http://schemas.openxmlformats.org/drawingml/2006/main">
+              <a:graphicData uri="http://schemas.openxmlformats.org/drawingml/2006/picture">
+                <pic:pic xmlns:pic="http://schemas.openxmlformats.org/drawingml/2006/picture">
+                  <pic:nvPicPr>
+                    <pic:cNvPr id="0" name="Picture 3" descr="C:\Users\Vandana\Documents\Clg Doc\OneDrive\ProjectGit\Electrica\Images\plugin.png"/>
+                    <pic:cNvPicPr>
+                      <a:picLocks noChangeAspect="1" noChangeArrowheads="1"/>
+                    </pic:cNvPicPr>
+                  </pic:nvPicPr>
+                  <pic:blipFill>
+                    <a:blip r:embed="rId10" cstate="print">
+                      <a:extLst>
+                        <a:ext uri="{28A0092B-C50C-407E-A947-70E740481C1C}">
+                          <a14:useLocalDpi xmlns:a14="http://schemas.microsoft.com/office/drawing/2010/main" val="0"/>
+                        </a:ext>
+                      </a:extLst>
+                    </a:blip>
+                    <a:srcRect/>
+                    <a:stretch>
+                      <a:fillRect/>
+                    </a:stretch>
+                  </pic:blipFill>
+                  <pic:spPr bwMode="auto">
+                    <a:xfrm>
+                      <a:off x="0" y="0"/>
+                      <a:ext cx="868680" cy="868680"/>
+                    </a:xfrm>
+                    <a:prstGeom prst="rect">
+                      <a:avLst/>
+                    </a:prstGeom>
+                    <a:noFill/>
+                    <a:ln>
+                      <a:noFill/>
+                    </a:ln>
+                  </pic:spPr>
+                </pic:pic>
+              </a:graphicData>
+            </a:graphic>
+            <wp14:sizeRelH relativeFrom="margin">
+              <wp14:pctWidth>0</wp14:pctWidth>
+            </wp14:sizeRelH>
+            <wp14:sizeRelV relativeFrom="margin">
+              <wp14:pctHeight>0</wp14:pctHeight>
+            </wp14:sizeRelV>
+          </wp:anchor>
+        </w:drawing>
+      </w:r>
+      <w:r>
+        <w:br/>
+      </w:r>
+      <w:r>
+        <w:rPr>
+          <w:noProof/>
+        </w:rPr>
+        <mc:AlternateContent>
+          <mc:Choice Requires="wps">
+            <w:drawing>
+              <wp:anchor distT="0" distB="0" distL="114300" distR="114300" simplePos="0" relativeHeight="251684352" behindDoc="1" locked="0" layoutInCell="1" allowOverlap="1" wp14:anchorId="317DBBFC" wp14:editId="3FA18126">
+                <wp:simplePos x="0" y="0"/>
+                <wp:positionH relativeFrom="column">
+                  <wp:posOffset>1569720</wp:posOffset>
+                </wp:positionH>
+                <wp:positionV relativeFrom="paragraph">
+                  <wp:posOffset>883920</wp:posOffset>
+                </wp:positionV>
+                <wp:extent cx="3855720" cy="2522220"/>
+                <wp:effectExtent l="57150" t="57150" r="68580" b="68580"/>
+                <wp:wrapNone/>
+                <wp:docPr id="18" name="Rounded Rectangle 18"/>
+                <wp:cNvGraphicFramePr/>
+                <a:graphic xmlns:a="http://schemas.openxmlformats.org/drawingml/2006/main">
+                  <a:graphicData uri="http://schemas.microsoft.com/office/word/2010/wordprocessingShape">
+                    <wps:wsp>
+                      <wps:cNvSpPr/>
+                      <wps:spPr>
+                        <a:xfrm>
+                          <a:off x="0" y="0"/>
+                          <a:ext cx="3855720" cy="2522220"/>
+                        </a:xfrm>
+                        <a:prstGeom prst="roundRect">
+                          <a:avLst/>
+                        </a:prstGeom>
+                        <a:ln w="28575">
+                          <a:solidFill>
+                            <a:srgbClr val="0070C0"/>
+                          </a:solidFill>
+                        </a:ln>
+                        <a:scene3d>
+                          <a:camera prst="orthographicFront"/>
+                          <a:lightRig rig="threePt" dir="t"/>
+                        </a:scene3d>
+                        <a:sp3d>
+                          <a:bevelT w="114300" prst="artDeco"/>
+                        </a:sp3d>
+                      </wps:spPr>
+                      <wps:style>
+                        <a:lnRef idx="2">
+                          <a:schemeClr val="accent4">
+                            <a:shade val="50000"/>
+                          </a:schemeClr>
+                        </a:lnRef>
+                        <a:fillRef idx="1">
+                          <a:schemeClr val="accent4"/>
+                        </a:fillRef>
+                        <a:effectRef idx="0">
+                          <a:schemeClr val="accent4"/>
+                        </a:effectRef>
+                        <a:fontRef idx="minor">
+                          <a:schemeClr val="lt1"/>
+                        </a:fontRef>
+                      </wps:style>
+                      <wps:txbx>
+                        <w:txbxContent>
+                          <w:p>
+                            <w:pPr>
+                              <w:jc w:val="center"/>
+                            </w:pPr>
+                          </w:p>
+                        </w:txbxContent>
+                      </wps:txbx>
+                      <wps:bodyPr rot="0" spcFirstLastPara="0" vertOverflow="overflow" horzOverflow="overflow" vert="horz" wrap="square" lIns="91440" tIns="45720" rIns="91440" bIns="45720" numCol="1" spcCol="0" rtlCol="0" fromWordArt="0" anchor="ctr" anchorCtr="0" forceAA="0" compatLnSpc="1">
+                        <a:prstTxWarp prst="textNoShape">
+                          <a:avLst/>
+                        </a:prstTxWarp>
+                        <a:noAutofit/>
+                      </wps:bodyPr>
+                    </wps:wsp>
+                  </a:graphicData>
+                </a:graphic>
+              </wp:anchor>
+            </w:drawing>
+          </mc:Choice>
+          <mc:Fallback>
+            <w:pict>
+              <v:roundrect w14:anchorId="317DBBFC" id="Rounded Rectangle 18" o:spid="_x0000_s1027" style="position:absolute;margin-left:123.6pt;margin-top:69.6pt;width:303.6pt;height:198.6pt;z-index:-251632128;visibility:visible;mso-wrap-style:square;mso-wrap-distance-left:9pt;mso-wrap-distance-top:0;mso-wrap-distance-right:9pt;mso-wrap-distance-bottom:0;mso-position-horizontal:absolute;mso-position-horizontal-relative:text;mso-position-vertical:absolute;mso-position-vertical-relative:text;v-text-anchor:middle" arcsize="10923f" o:gfxdata="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" fillcolor="#ffc000 [3207]" strokecolor="#0070c0" strokeweight="2.25pt">
+                <v:stroke joinstyle="miter"/>
+                <v:textbox>
+                  <w:txbxContent>
+                    <w:p>
+                      <w:pPr>
+                        <w:jc w:val="center"/>
+                      </w:pPr>
+                    </w:p>
+                  </w:txbxContent>
+                </v:textbox>
+              </v:roundrect>
+            </w:pict>
+          </mc:Fallback>
+        </mc:AlternateContent>
+      </w:r>
+      <w:r>
+        <w:br/>
+      </w:r>
+      <w:r>
+        <w:br/>
+      </w:r>
+      <w:r>
+        <w:br/>
+      </w:r>
+      <w:bookmarkStart w:id="0" w:name="_GoBack"/>
+      <w:bookmarkEnd w:id="0"/>
+      <w:r>
+        <w:br/>
+      </w:r>
+      <w:r>
+        <w:br/>
+      </w:r>
+      <w:r>
+        <w:br/>
+      </w:r>
+      <w:r>
+        <w:br/>
+      </w:r>
+      <w:r>
+        <w:br/>
+      </w:r>
+      <w:r>
+        <w:br/>
+      </w:r>
+      <w:r>
+        <w:br/>
+      </w:r>
+      <w:r>
+        <w:rPr>
+          <w:noProof/>
+        </w:rPr>
+        <w:drawing>
+          <wp:anchor distT="0" distB="0" distL="114300" distR="114300" simplePos="0" relativeHeight="251687424" behindDoc="1" locked="0" layoutInCell="1" allowOverlap="1" wp14:anchorId="6598B750" wp14:editId="2EBD55A6">
+            <wp:simplePos x="0" y="0"/>
+            <wp:positionH relativeFrom="margin">
+              <wp:posOffset>4655820</wp:posOffset>
+            </wp:positionH>
+            <wp:positionV relativeFrom="paragraph">
+              <wp:posOffset>2758440</wp:posOffset>
+            </wp:positionV>
+            <wp:extent cx="868680" cy="868680"/>
+            <wp:effectExtent l="0" t="0" r="7620" b="7620"/>
+            <wp:wrapNone/>
+            <wp:docPr id="20" name="Picture 20" descr="C:\Users\Vandana\Documents\Clg Doc\OneDrive\ProjectGit\Electrica\Images\plugin.png"/>
+            <wp:cNvGraphicFramePr>
+              <a:graphicFrameLocks xmlns:a="http://schemas.openxmlformats.org/drawingml/2006/main" noChangeAspect="1"/>
+            </wp:cNvGraphicFramePr>
+            <a:graphic xmlns:a="http://schemas.openxmlformats.org/drawingml/2006/main">
+              <a:graphicData uri="http://schemas.openxmlformats.org/drawingml/2006/picture">
+                <pic:pic xmlns:pic="http://schemas.openxmlformats.org/drawingml/2006/picture">
+                  <pic:nvPicPr>
+                    <pic:cNvPr id="0" name="Picture 3" descr="C:\Users\Vandana\Documents\Clg Doc\OneDrive\ProjectGit\Electrica\Images\plugin.png"/>
+                    <pic:cNvPicPr>
+                      <a:picLocks noChangeAspect="1" noChangeArrowheads="1"/>
+                    </pic:cNvPicPr>
+                  </pic:nvPicPr>
+                  <pic:blipFill>
+                    <a:blip r:embed="rId10" cstate="print">
+                      <a:extLst>
+                        <a:ext uri="{28A0092B-C50C-407E-A947-70E740481C1C}">
+                          <a14:useLocalDpi xmlns:a14="http://schemas.microsoft.com/office/drawing/2010/main" val="0"/>
+                        </a:ext>
+                      </a:extLst>
+                    </a:blip>
+                    <a:srcRect/>
+                    <a:stretch>
+                      <a:fillRect/>
+                    </a:stretch>
+                  </pic:blipFill>
+                  <pic:spPr bwMode="auto">
+                    <a:xfrm>
+                      <a:off x="0" y="0"/>
+                      <a:ext cx="868680" cy="868680"/>
+                    </a:xfrm>
+                    <a:prstGeom prst="rect">
+                      <a:avLst/>
+                    </a:prstGeom>
+                    <a:noFill/>
+                    <a:ln>
+                      <a:noFill/>
+                    </a:ln>
+                  </pic:spPr>
+                </pic:pic>
+              </a:graphicData>
+            </a:graphic>
+            <wp14:sizeRelH relativeFrom="margin">
+              <wp14:pctWidth>0</wp14:pctWidth>
+            </wp14:sizeRelH>
+            <wp14:sizeRelV relativeFrom="margin">
+              <wp14:pctHeight>0</wp14:pctHeight>
+            </wp14:sizeRelV>
+          </wp:anchor>
+        </w:drawing>
       </w:r>
       <w:r>
         <w:br/>
@@ -3623,7 +3833,7 @@
                     </pic:cNvPicPr>
                   </pic:nvPicPr>
                   <pic:blipFill>
-                    <a:blip r:embed="rId10" cstate="print">
+                    <a:blip r:embed="rId11" cstate="print">
                       <a:extLst>
                         <a:ext uri="{28A0092B-C50C-407E-A947-70E740481C1C}">
                           <a14:useLocalDpi xmlns:a14="http://schemas.microsoft.com/office/drawing/2010/main" val="0"/>

</xml_diff>

<commit_message>
added enter readings function
</commit_message>
<xml_diff>
--- a/Electrica/Telplates_1.docx
+++ b/Electrica/Telplates_1.docx
@@ -1307,8 +1307,6 @@
         <w:br/>
         <w:t xml:space="preserve">                                                                                           CC : ₹ 2000</w:t>
       </w:r>
-      <w:bookmarkStart w:id="0" w:name="_GoBack"/>
-      <w:bookmarkEnd w:id="0"/>
     </w:p>
     <w:p>
       <w:pPr>
@@ -2804,13 +2802,16 @@
         </w:tabs>
       </w:pPr>
       <w:r>
+        <w:br/>
+      </w:r>
+      <w:r>
         <w:rPr>
           <w:noProof/>
         </w:rPr>
         <mc:AlternateContent>
           <mc:Choice Requires="wps">
             <w:drawing>
-              <wp:anchor distT="0" distB="0" distL="114300" distR="114300" simplePos="0" relativeHeight="251675136" behindDoc="0" locked="0" layoutInCell="1" allowOverlap="1" wp14:anchorId="3C75151F" wp14:editId="72B81083">
+              <wp:anchor distT="0" distB="0" distL="114300" distR="114300" simplePos="0" relativeHeight="251675136" behindDoc="0" locked="0" layoutInCell="1" allowOverlap="1" wp14:anchorId="2A20D8EB" wp14:editId="492E7AC0">
                 <wp:simplePos x="0" y="0"/>
                 <wp:positionH relativeFrom="column">
                   <wp:posOffset>580571</wp:posOffset>
@@ -2892,7 +2893,7 @@
         <mc:AlternateContent>
           <mc:Choice Requires="wps">
             <w:drawing>
-              <wp:anchor distT="0" distB="0" distL="114300" distR="114300" simplePos="0" relativeHeight="251676160" behindDoc="0" locked="0" layoutInCell="1" allowOverlap="1" wp14:anchorId="3ED49AE9" wp14:editId="7D47A65F">
+              <wp:anchor distT="0" distB="0" distL="114300" distR="114300" simplePos="0" relativeHeight="251676160" behindDoc="0" locked="0" layoutInCell="1" allowOverlap="1" wp14:anchorId="1727E740" wp14:editId="70DF515F">
                 <wp:simplePos x="0" y="0"/>
                 <wp:positionH relativeFrom="column">
                   <wp:posOffset>2321741</wp:posOffset>
@@ -3086,7 +3087,7 @@
         <mc:AlternateContent>
           <mc:Choice Requires="wps">
             <w:drawing>
-              <wp:anchor distT="0" distB="0" distL="114300" distR="114300" simplePos="0" relativeHeight="251674112" behindDoc="0" locked="0" layoutInCell="1" allowOverlap="1" wp14:anchorId="7E347433" wp14:editId="3D5AC402">
+              <wp:anchor distT="0" distB="0" distL="114300" distR="114300" simplePos="0" relativeHeight="251674112" behindDoc="0" locked="0" layoutInCell="1" allowOverlap="1" wp14:anchorId="4241A285" wp14:editId="6B04AFA4">
                 <wp:simplePos x="0" y="0"/>
                 <wp:positionH relativeFrom="margin">
                   <wp:posOffset>585787</wp:posOffset>
@@ -3175,7 +3176,7 @@
         <mc:AlternateContent>
           <mc:Choice Requires="wps">
             <w:drawing>
-              <wp:anchor distT="0" distB="0" distL="114300" distR="114300" simplePos="0" relativeHeight="251672064" behindDoc="1" locked="0" layoutInCell="1" allowOverlap="1">
+              <wp:anchor distT="0" distB="0" distL="114300" distR="114300" simplePos="0" relativeHeight="251672064" behindDoc="1" locked="0" layoutInCell="1" allowOverlap="1" wp14:anchorId="2DD312ED" wp14:editId="1589DAC1">
                 <wp:simplePos x="0" y="0"/>
                 <wp:positionH relativeFrom="column">
                   <wp:posOffset>720436</wp:posOffset>
@@ -3264,7 +3265,7 @@
         <mc:AlternateContent>
           <mc:Choice Requires="wps">
             <w:drawing>
-              <wp:anchor distT="0" distB="0" distL="114300" distR="114300" simplePos="0" relativeHeight="251671040" behindDoc="1" locked="0" layoutInCell="1" allowOverlap="1">
+              <wp:anchor distT="0" distB="0" distL="114300" distR="114300" simplePos="0" relativeHeight="251671040" behindDoc="1" locked="0" layoutInCell="1" allowOverlap="1" wp14:anchorId="6499CA9E" wp14:editId="7AFF0B8D">
                 <wp:simplePos x="0" y="0"/>
                 <wp:positionH relativeFrom="column">
                   <wp:posOffset>4751647</wp:posOffset>
@@ -3352,7 +3353,11 @@
           </mc:Choice>
           <mc:Fallback>
             <w:pict>
-              <v:shape id="Text Box 9" o:spid="_x0000_s1028" type="#_x0000_t202" style="position:absolute;margin-left:374.15pt;margin-top:40.25pt;width:119.45pt;height:18.55pt;z-index:-251645440;visibility:visible;mso-wrap-style:square;mso-width-percent:0;mso-height-percent:0;mso-wrap-distance-left:9pt;mso-wrap-distance-top:0;mso-wrap-distance-right:9pt;mso-wrap-distance-bottom:0;mso-position-horizontal:absolute;mso-position-horizontal-relative:text;mso-position-vertical:absolute;mso-position-vertical-relative:text;mso-width-percent:0;mso-height-percent:0;mso-width-relative:margin;mso-height-relative:margin;v-text-anchor:top" o:gfxdata="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" fillcolor="#0070c0" strokecolor="#0070c0" strokeweight=".5pt">
+              <v:shapetype w14:anchorId="6499CA9E" id="_x0000_t202" coordsize="21600,21600" o:spt="202" path="m,l,21600r21600,l21600,xe">
+                <v:stroke joinstyle="miter"/>
+                <v:path gradientshapeok="t" o:connecttype="rect"/>
+              </v:shapetype>
+              <v:shape id="Text Box 9" o:spid="_x0000_s1029" type="#_x0000_t202" style="position:absolute;margin-left:374.15pt;margin-top:40.25pt;width:119.45pt;height:18.55pt;z-index:-251645440;visibility:visible;mso-wrap-style:square;mso-width-percent:0;mso-height-percent:0;mso-wrap-distance-left:9pt;mso-wrap-distance-top:0;mso-wrap-distance-right:9pt;mso-wrap-distance-bottom:0;mso-position-horizontal:absolute;mso-position-horizontal-relative:text;mso-position-vertical:absolute;mso-position-vertical-relative:text;mso-width-percent:0;mso-height-percent:0;mso-width-relative:margin;mso-height-relative:margin;v-text-anchor:top" o:gfxdata="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" fillcolor="#0070c0" strokecolor="#0070c0" strokeweight=".5pt">
                 <v:textbox>
                   <w:txbxContent>
                     <w:p>
@@ -3384,13 +3389,13 @@
         <mc:AlternateContent>
           <mc:Choice Requires="wps">
             <w:drawing>
-              <wp:anchor distT="0" distB="0" distL="114300" distR="114300" simplePos="0" relativeHeight="251667968" behindDoc="1" locked="0" layoutInCell="1" allowOverlap="1" wp14:anchorId="7651F62D" wp14:editId="415E01F3">
+              <wp:anchor distT="0" distB="0" distL="114300" distR="114300" simplePos="0" relativeHeight="251667968" behindDoc="1" locked="0" layoutInCell="1" allowOverlap="1" wp14:anchorId="256B1F9A" wp14:editId="19A828B2">
                 <wp:simplePos x="0" y="0"/>
                 <wp:positionH relativeFrom="column">
-                  <wp:posOffset>585470</wp:posOffset>
+                  <wp:posOffset>587375</wp:posOffset>
                 </wp:positionH>
                 <wp:positionV relativeFrom="paragraph">
-                  <wp:posOffset>69273</wp:posOffset>
+                  <wp:posOffset>68580</wp:posOffset>
                 </wp:positionV>
                 <wp:extent cx="5824220" cy="685800"/>
                 <wp:effectExtent l="0" t="0" r="24130" b="19050"/>
@@ -3585,7 +3590,7 @@
           </mc:Choice>
           <mc:Fallback>
             <w:pict>
-              <v:roundrect w14:anchorId="7651F62D" id="Rounded Rectangle 6" o:spid="_x0000_s1029" style="position:absolute;margin-left:46.1pt;margin-top:5.45pt;width:458.6pt;height:54pt;z-index:-251648512;visibility:visible;mso-wrap-style:square;mso-wrap-distance-left:9pt;mso-wrap-distance-top:0;mso-wrap-distance-right:9pt;mso-wrap-distance-bottom:0;mso-position-horizontal:absolute;mso-position-horizontal-relative:text;mso-position-vertical:absolute;mso-position-vertical-relative:text;v-text-anchor:middle" arcsize="10923f" o:gfxdata="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" fillcolor="#0070c0" strokecolor="#0070c0" strokeweight="1pt">
+              <v:roundrect w14:anchorId="256B1F9A" id="Rounded Rectangle 6" o:spid="_x0000_s1030" style="position:absolute;margin-left:46.25pt;margin-top:5.4pt;width:458.6pt;height:54pt;z-index:-251648512;visibility:visible;mso-wrap-style:square;mso-wrap-distance-left:9pt;mso-wrap-distance-top:0;mso-wrap-distance-right:9pt;mso-wrap-distance-bottom:0;mso-position-horizontal:absolute;mso-position-horizontal-relative:text;mso-position-vertical:absolute;mso-position-vertical-relative:text;v-text-anchor:middle" arcsize="10923f" o:gfxdata="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" fillcolor="#0070c0" strokecolor="#0070c0" strokeweight="1pt">
                 <v:stroke joinstyle="miter"/>
                 <v:textbox>
                   <w:txbxContent>
@@ -3736,7 +3741,7 @@
         <mc:AlternateContent>
           <mc:Choice Requires="wps">
             <w:drawing>
-              <wp:anchor distT="0" distB="0" distL="114300" distR="114300" simplePos="0" relativeHeight="251670016" behindDoc="0" locked="0" layoutInCell="1" allowOverlap="1" wp14:anchorId="302F5641" wp14:editId="230CB888">
+              <wp:anchor distT="0" distB="0" distL="114300" distR="114300" simplePos="0" relativeHeight="251670016" behindDoc="0" locked="0" layoutInCell="1" allowOverlap="1" wp14:anchorId="632DEEA8" wp14:editId="7429937F">
                 <wp:simplePos x="0" y="0"/>
                 <wp:positionH relativeFrom="column">
                   <wp:posOffset>1870075</wp:posOffset>
@@ -3802,7 +3807,7 @@
           <w:noProof/>
         </w:rPr>
         <w:drawing>
-          <wp:anchor distT="0" distB="0" distL="114300" distR="114300" simplePos="0" relativeHeight="251668992" behindDoc="1" locked="0" layoutInCell="1" allowOverlap="1" wp14:anchorId="3A1006BC" wp14:editId="13DF1F29">
+          <wp:anchor distT="0" distB="0" distL="114300" distR="114300" simplePos="0" relativeHeight="251668992" behindDoc="1" locked="0" layoutInCell="1" allowOverlap="1" wp14:anchorId="34F3AB17" wp14:editId="02F768F3">
             <wp:simplePos x="0" y="0"/>
             <wp:positionH relativeFrom="column">
               <wp:posOffset>818833</wp:posOffset>
@@ -3860,6 +3865,1111 @@
             </wp14:sizeRelV>
           </wp:anchor>
         </w:drawing>
+      </w:r>
+    </w:p>
+    <w:p/>
+    <w:p/>
+    <w:p>
+      <w:pPr>
+        <w:jc w:val="center"/>
+      </w:pPr>
+    </w:p>
+    <w:p>
+      <w:r>
+        <w:br w:type="page"/>
+      </w:r>
+    </w:p>
+    <w:p>
+      <w:pPr>
+        <w:tabs>
+          <w:tab w:val="left" w:pos="2483"/>
+        </w:tabs>
+      </w:pPr>
+      <w:r>
+        <w:lastRenderedPageBreak/>
+        <w:br/>
+      </w:r>
+      <w:r>
+        <w:br/>
+      </w:r>
+      <w:r>
+        <w:br/>
+      </w:r>
+      <w:r>
+        <w:br/>
+      </w:r>
+    </w:p>
+    <w:p>
+      <w:pPr>
+        <w:tabs>
+          <w:tab w:val="left" w:pos="2483"/>
+        </w:tabs>
+      </w:pPr>
+      <w:r>
+        <w:rPr>
+          <w:noProof/>
+        </w:rPr>
+        <mc:AlternateContent>
+          <mc:Choice Requires="wps">
+            <w:drawing>
+              <wp:anchor distT="0" distB="0" distL="114300" distR="114300" simplePos="0" relativeHeight="251695616" behindDoc="0" locked="0" layoutInCell="1" allowOverlap="1" wp14:anchorId="33D69617" wp14:editId="4A48B0DE">
+                <wp:simplePos x="0" y="0"/>
+                <wp:positionH relativeFrom="column">
+                  <wp:posOffset>580571</wp:posOffset>
+                </wp:positionH>
+                <wp:positionV relativeFrom="paragraph">
+                  <wp:posOffset>2500086</wp:posOffset>
+                </wp:positionV>
+                <wp:extent cx="5839460" cy="47988"/>
+                <wp:effectExtent l="0" t="0" r="27940" b="28575"/>
+                <wp:wrapNone/>
+                <wp:docPr id="21" name="Rectangle 21"/>
+                <wp:cNvGraphicFramePr/>
+                <a:graphic xmlns:a="http://schemas.openxmlformats.org/drawingml/2006/main">
+                  <a:graphicData uri="http://schemas.microsoft.com/office/word/2010/wordprocessingShape">
+                    <wps:wsp>
+                      <wps:cNvSpPr/>
+                      <wps:spPr>
+                        <a:xfrm>
+                          <a:off x="0" y="0"/>
+                          <a:ext cx="5839460" cy="47988"/>
+                        </a:xfrm>
+                        <a:prstGeom prst="rect">
+                          <a:avLst/>
+                        </a:prstGeom>
+                        <a:solidFill>
+                          <a:srgbClr val="FFFF00"/>
+                        </a:solidFill>
+                        <a:ln>
+                          <a:solidFill>
+                            <a:srgbClr val="FFFC74"/>
+                          </a:solidFill>
+                        </a:ln>
+                      </wps:spPr>
+                      <wps:style>
+                        <a:lnRef idx="2">
+                          <a:schemeClr val="accent1">
+                            <a:shade val="50000"/>
+                          </a:schemeClr>
+                        </a:lnRef>
+                        <a:fillRef idx="1">
+                          <a:schemeClr val="accent1"/>
+                        </a:fillRef>
+                        <a:effectRef idx="0">
+                          <a:schemeClr val="accent1"/>
+                        </a:effectRef>
+                        <a:fontRef idx="minor">
+                          <a:schemeClr val="lt1"/>
+                        </a:fontRef>
+                      </wps:style>
+                      <wps:bodyPr rot="0" spcFirstLastPara="0" vertOverflow="overflow" horzOverflow="overflow" vert="horz" wrap="square" lIns="91440" tIns="45720" rIns="91440" bIns="45720" numCol="1" spcCol="0" rtlCol="0" fromWordArt="0" anchor="ctr" anchorCtr="0" forceAA="0" compatLnSpc="1">
+                        <a:prstTxWarp prst="textNoShape">
+                          <a:avLst/>
+                        </a:prstTxWarp>
+                        <a:noAutofit/>
+                      </wps:bodyPr>
+                    </wps:wsp>
+                  </a:graphicData>
+                </a:graphic>
+                <wp14:sizeRelH relativeFrom="margin">
+                  <wp14:pctWidth>0</wp14:pctWidth>
+                </wp14:sizeRelH>
+                <wp14:sizeRelV relativeFrom="margin">
+                  <wp14:pctHeight>0</wp14:pctHeight>
+                </wp14:sizeRelV>
+              </wp:anchor>
+            </w:drawing>
+          </mc:Choice>
+          <mc:Fallback>
+            <w:pict>
+              <v:rect w14:anchorId="658E95EF" id="Rectangle 21" o:spid="_x0000_s1026" style="position:absolute;margin-left:45.7pt;margin-top:196.85pt;width:459.8pt;height:3.8pt;z-index:251695616;visibility:visible;mso-wrap-style:square;mso-width-percent:0;mso-height-percent:0;mso-wrap-distance-left:9pt;mso-wrap-distance-top:0;mso-wrap-distance-right:9pt;mso-wrap-distance-bottom:0;mso-position-horizontal:absolute;mso-position-horizontal-relative:text;mso-position-vertical:absolute;mso-position-vertical-relative:text;mso-width-percent:0;mso-height-percent:0;mso-width-relative:margin;mso-height-relative:margin;v-text-anchor:middle" o:gfxdata="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" fillcolor="yellow" strokecolor="#fffc74" strokeweight="1pt"/>
+            </w:pict>
+          </mc:Fallback>
+        </mc:AlternateContent>
+      </w:r>
+      <w:r>
+        <w:rPr>
+          <w:noProof/>
+        </w:rPr>
+        <mc:AlternateContent>
+          <mc:Choice Requires="wps">
+            <w:drawing>
+              <wp:anchor distT="0" distB="0" distL="114300" distR="114300" simplePos="0" relativeHeight="251696640" behindDoc="0" locked="0" layoutInCell="1" allowOverlap="1" wp14:anchorId="61B61D8C" wp14:editId="22986917">
+                <wp:simplePos x="0" y="0"/>
+                <wp:positionH relativeFrom="column">
+                  <wp:posOffset>2321741</wp:posOffset>
+                </wp:positionH>
+                <wp:positionV relativeFrom="paragraph">
+                  <wp:posOffset>2621280</wp:posOffset>
+                </wp:positionV>
+                <wp:extent cx="2333625" cy="419100"/>
+                <wp:effectExtent l="0" t="0" r="28575" b="19050"/>
+                <wp:wrapNone/>
+                <wp:docPr id="22" name="Text Box 22"/>
+                <wp:cNvGraphicFramePr/>
+                <a:graphic xmlns:a="http://schemas.openxmlformats.org/drawingml/2006/main">
+                  <a:graphicData uri="http://schemas.microsoft.com/office/word/2010/wordprocessingShape">
+                    <wps:wsp>
+                      <wps:cNvSpPr txBox="1"/>
+                      <wps:spPr>
+                        <a:xfrm>
+                          <a:off x="0" y="0"/>
+                          <a:ext cx="2333625" cy="419100"/>
+                        </a:xfrm>
+                        <a:prstGeom prst="rect">
+                          <a:avLst/>
+                        </a:prstGeom>
+                        <a:solidFill>
+                          <a:srgbClr val="0070C0"/>
+                        </a:solidFill>
+                        <a:ln w="6350">
+                          <a:solidFill>
+                            <a:srgbClr val="0070C0"/>
+                          </a:solidFill>
+                        </a:ln>
+                        <a:effectLst/>
+                      </wps:spPr>
+                      <wps:style>
+                        <a:lnRef idx="0">
+                          <a:schemeClr val="accent1"/>
+                        </a:lnRef>
+                        <a:fillRef idx="0">
+                          <a:schemeClr val="accent1"/>
+                        </a:fillRef>
+                        <a:effectRef idx="0">
+                          <a:schemeClr val="accent1"/>
+                        </a:effectRef>
+                        <a:fontRef idx="minor">
+                          <a:schemeClr val="dk1"/>
+                        </a:fontRef>
+                      </wps:style>
+                      <wps:txbx>
+                        <w:txbxContent>
+                          <w:p>
+                            <w:pPr>
+                              <w:jc w:val="center"/>
+                              <w:rPr>
+                                <w:b/>
+                                <w:color w:val="FFFFFF" w:themeColor="background1"/>
+                                <w:sz w:val="14"/>
+                              </w:rPr>
+                            </w:pPr>
+                            <w:r>
+                              <w:rPr>
+                                <w:b/>
+                                <w:color w:val="FFFFFF" w:themeColor="background1"/>
+                                <w:sz w:val="14"/>
+                              </w:rPr>
+                              <w:t>Contact us :</w:t>
+                            </w:r>
+                            <w:r>
+                              <w:rPr>
+                                <w:b/>
+                                <w:color w:val="FFFFFF" w:themeColor="background1"/>
+                                <w:sz w:val="14"/>
+                              </w:rPr>
+                              <w:br/>
+                              <w:t xml:space="preserve">Phone: 02227894738  </w:t>
+                            </w:r>
+                            <w:r>
+                              <w:rPr>
+                                <w:b/>
+                                <w:color w:val="FFFFFF" w:themeColor="background1"/>
+                                <w:sz w:val="14"/>
+                              </w:rPr>
+                              <w:t xml:space="preserve">  </w:t>
+                            </w:r>
+                            <w:r>
+                              <w:rPr>
+                                <w:b/>
+                                <w:color w:val="FFFFFF" w:themeColor="background1"/>
+                                <w:sz w:val="14"/>
+                              </w:rPr>
+                              <w:t>Email: electrica.org@gmail.com</w:t>
+                            </w:r>
+                            <w:r>
+                              <w:rPr>
+                                <w:b/>
+                                <w:color w:val="FFFFFF" w:themeColor="background1"/>
+                                <w:sz w:val="14"/>
+                              </w:rPr>
+                              <w:br/>
+                              <w:t>© 2021 Electrica</w:t>
+                            </w:r>
+                          </w:p>
+                        </w:txbxContent>
+                      </wps:txbx>
+                      <wps:bodyPr rot="0" spcFirstLastPara="0" vertOverflow="overflow" horzOverflow="overflow" vert="horz" wrap="square" lIns="91440" tIns="45720" rIns="91440" bIns="45720" numCol="1" spcCol="0" rtlCol="0" fromWordArt="0" anchor="t" anchorCtr="0" forceAA="0" compatLnSpc="1">
+                        <a:prstTxWarp prst="textNoShape">
+                          <a:avLst/>
+                        </a:prstTxWarp>
+                        <a:noAutofit/>
+                      </wps:bodyPr>
+                    </wps:wsp>
+                  </a:graphicData>
+                </a:graphic>
+                <wp14:sizeRelH relativeFrom="margin">
+                  <wp14:pctWidth>0</wp14:pctWidth>
+                </wp14:sizeRelH>
+                <wp14:sizeRelV relativeFrom="margin">
+                  <wp14:pctHeight>0</wp14:pctHeight>
+                </wp14:sizeRelV>
+              </wp:anchor>
+            </w:drawing>
+          </mc:Choice>
+          <mc:Fallback>
+            <w:pict>
+              <v:shape w14:anchorId="61B61D8C" id="Text Box 22" o:spid="_x0000_s1031" type="#_x0000_t202" style="position:absolute;margin-left:182.8pt;margin-top:206.4pt;width:183.75pt;height:33pt;z-index:251696640;visibility:visible;mso-wrap-style:square;mso-width-percent:0;mso-height-percent:0;mso-wrap-distance-left:9pt;mso-wrap-distance-top:0;mso-wrap-distance-right:9pt;mso-wrap-distance-bottom:0;mso-position-horizontal:absolute;mso-position-horizontal-relative:text;mso-position-vertical:absolute;mso-position-vertical-relative:text;mso-width-percent:0;mso-height-percent:0;mso-width-relative:margin;mso-height-relative:margin;v-text-anchor:top" o:gfxdata="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" fillcolor="#0070c0" strokecolor="#0070c0" strokeweight=".5pt">
+                <v:textbox>
+                  <w:txbxContent>
+                    <w:p>
+                      <w:pPr>
+                        <w:jc w:val="center"/>
+                        <w:rPr>
+                          <w:b/>
+                          <w:color w:val="FFFFFF" w:themeColor="background1"/>
+                          <w:sz w:val="14"/>
+                        </w:rPr>
+                      </w:pPr>
+                      <w:r>
+                        <w:rPr>
+                          <w:b/>
+                          <w:color w:val="FFFFFF" w:themeColor="background1"/>
+                          <w:sz w:val="14"/>
+                        </w:rPr>
+                        <w:t>Contact us :</w:t>
+                      </w:r>
+                      <w:r>
+                        <w:rPr>
+                          <w:b/>
+                          <w:color w:val="FFFFFF" w:themeColor="background1"/>
+                          <w:sz w:val="14"/>
+                        </w:rPr>
+                        <w:br/>
+                        <w:t xml:space="preserve">Phone: 02227894738  </w:t>
+                      </w:r>
+                      <w:r>
+                        <w:rPr>
+                          <w:b/>
+                          <w:color w:val="FFFFFF" w:themeColor="background1"/>
+                          <w:sz w:val="14"/>
+                        </w:rPr>
+                        <w:t xml:space="preserve">  </w:t>
+                      </w:r>
+                      <w:r>
+                        <w:rPr>
+                          <w:b/>
+                          <w:color w:val="FFFFFF" w:themeColor="background1"/>
+                          <w:sz w:val="14"/>
+                        </w:rPr>
+                        <w:t>Email: electrica.org@gmail.com</w:t>
+                      </w:r>
+                      <w:r>
+                        <w:rPr>
+                          <w:b/>
+                          <w:color w:val="FFFFFF" w:themeColor="background1"/>
+                          <w:sz w:val="14"/>
+                        </w:rPr>
+                        <w:br/>
+                        <w:t>© 2021 Electrica</w:t>
+                      </w:r>
+                    </w:p>
+                  </w:txbxContent>
+                </v:textbox>
+              </v:shape>
+            </w:pict>
+          </mc:Fallback>
+        </mc:AlternateContent>
+      </w:r>
+      <w:r>
+        <w:rPr>
+          <w:noProof/>
+        </w:rPr>
+        <mc:AlternateContent>
+          <mc:Choice Requires="wps">
+            <w:drawing>
+              <wp:anchor distT="0" distB="0" distL="114300" distR="114300" simplePos="0" relativeHeight="251694592" behindDoc="0" locked="0" layoutInCell="1" allowOverlap="1" wp14:anchorId="4C045A0B" wp14:editId="5DFF24CC">
+                <wp:simplePos x="0" y="0"/>
+                <wp:positionH relativeFrom="margin">
+                  <wp:posOffset>585787</wp:posOffset>
+                </wp:positionH>
+                <wp:positionV relativeFrom="paragraph">
+                  <wp:posOffset>2562225</wp:posOffset>
+                </wp:positionV>
+                <wp:extent cx="5835015" cy="518478"/>
+                <wp:effectExtent l="0" t="0" r="13335" b="15240"/>
+                <wp:wrapNone/>
+                <wp:docPr id="23" name="Round Same Side Corner Rectangle 23"/>
+                <wp:cNvGraphicFramePr/>
+                <a:graphic xmlns:a="http://schemas.openxmlformats.org/drawingml/2006/main">
+                  <a:graphicData uri="http://schemas.microsoft.com/office/word/2010/wordprocessingShape">
+                    <wps:wsp>
+                      <wps:cNvSpPr/>
+                      <wps:spPr>
+                        <a:xfrm rot="10800000">
+                          <a:off x="0" y="0"/>
+                          <a:ext cx="5835015" cy="518478"/>
+                        </a:xfrm>
+                        <a:prstGeom prst="round2SameRect">
+                          <a:avLst>
+                            <a:gd name="adj1" fmla="val 45379"/>
+                            <a:gd name="adj2" fmla="val 0"/>
+                          </a:avLst>
+                        </a:prstGeom>
+                        <a:solidFill>
+                          <a:srgbClr val="0070C0"/>
+                        </a:solidFill>
+                        <a:ln>
+                          <a:solidFill>
+                            <a:srgbClr val="0070C0"/>
+                          </a:solidFill>
+                        </a:ln>
+                      </wps:spPr>
+                      <wps:style>
+                        <a:lnRef idx="2">
+                          <a:schemeClr val="accent1">
+                            <a:shade val="50000"/>
+                          </a:schemeClr>
+                        </a:lnRef>
+                        <a:fillRef idx="1">
+                          <a:schemeClr val="accent1"/>
+                        </a:fillRef>
+                        <a:effectRef idx="0">
+                          <a:schemeClr val="accent1"/>
+                        </a:effectRef>
+                        <a:fontRef idx="minor">
+                          <a:schemeClr val="lt1"/>
+                        </a:fontRef>
+                      </wps:style>
+                      <wps:bodyPr rot="0" spcFirstLastPara="0" vertOverflow="overflow" horzOverflow="overflow" vert="horz" wrap="square" lIns="91440" tIns="45720" rIns="91440" bIns="45720" numCol="1" spcCol="0" rtlCol="0" fromWordArt="0" anchor="ctr" anchorCtr="0" forceAA="0" compatLnSpc="1">
+                        <a:prstTxWarp prst="textNoShape">
+                          <a:avLst/>
+                        </a:prstTxWarp>
+                        <a:noAutofit/>
+                      </wps:bodyPr>
+                    </wps:wsp>
+                  </a:graphicData>
+                </a:graphic>
+                <wp14:sizeRelH relativeFrom="margin">
+                  <wp14:pctWidth>0</wp14:pctWidth>
+                </wp14:sizeRelH>
+                <wp14:sizeRelV relativeFrom="margin">
+                  <wp14:pctHeight>0</wp14:pctHeight>
+                </wp14:sizeRelV>
+              </wp:anchor>
+            </w:drawing>
+          </mc:Choice>
+          <mc:Fallback>
+            <w:pict>
+              <v:shape w14:anchorId="7AC19640" id="Round Same Side Corner Rectangle 23" o:spid="_x0000_s1026" style="position:absolute;margin-left:46.1pt;margin-top:201.75pt;width:459.45pt;height:40.85pt;rotation:180;z-index:251694592;visibility:visible;mso-wrap-style:square;mso-width-percent:0;mso-height-percent:0;mso-wrap-distance-left:9pt;mso-wrap-distance-top:0;mso-wrap-distance-right:9pt;mso-wrap-distance-bottom:0;mso-position-horizontal:absolute;mso-position-horizontal-relative:margin;mso-position-vertical:absolute;mso-position-vertical-relative:text;mso-width-percent:0;mso-height-percent:0;mso-width-relative:margin;mso-height-relative:margin;v-text-anchor:middle" coordsize="5835015,518478" o:gfxdata="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" path="m235280,l5599735,v129942,,235280,105338,235280,235280l5835015,518478r,l,518478r,l,235280c,105338,105338,,235280,xe" fillcolor="#0070c0" strokecolor="#0070c0" strokeweight="1pt">
+                <v:stroke joinstyle="miter"/>
+                <v:path arrowok="t" o:connecttype="custom" o:connectlocs="235280,0;5599735,0;5835015,235280;5835015,518478;5835015,518478;0,518478;0,518478;0,235280;235280,0" o:connectangles="0,0,0,0,0,0,0,0,0"/>
+                <w10:wrap anchorx="margin"/>
+              </v:shape>
+            </w:pict>
+          </mc:Fallback>
+        </mc:AlternateContent>
+      </w:r>
+      <w:r>
+        <w:rPr>
+          <w:noProof/>
+        </w:rPr>
+        <mc:AlternateContent>
+          <mc:Choice Requires="wps">
+            <w:drawing>
+              <wp:anchor distT="0" distB="0" distL="114300" distR="114300" simplePos="0" relativeHeight="251693568" behindDoc="1" locked="0" layoutInCell="1" allowOverlap="1" wp14:anchorId="203386EB" wp14:editId="73CBB2EB">
+                <wp:simplePos x="0" y="0"/>
+                <wp:positionH relativeFrom="column">
+                  <wp:posOffset>720436</wp:posOffset>
+                </wp:positionH>
+                <wp:positionV relativeFrom="paragraph">
+                  <wp:posOffset>41564</wp:posOffset>
+                </wp:positionV>
+                <wp:extent cx="1315720" cy="1350645"/>
+                <wp:effectExtent l="0" t="0" r="17780" b="20955"/>
+                <wp:wrapNone/>
+                <wp:docPr id="24" name="Block Arc 24"/>
+                <wp:cNvGraphicFramePr/>
+                <a:graphic xmlns:a="http://schemas.openxmlformats.org/drawingml/2006/main">
+                  <a:graphicData uri="http://schemas.microsoft.com/office/word/2010/wordprocessingShape">
+                    <wps:wsp>
+                      <wps:cNvSpPr/>
+                      <wps:spPr>
+                        <a:xfrm rot="10800000">
+                          <a:off x="0" y="0"/>
+                          <a:ext cx="1315720" cy="1350645"/>
+                        </a:xfrm>
+                        <a:prstGeom prst="blockArc">
+                          <a:avLst>
+                            <a:gd name="adj1" fmla="val 10654335"/>
+                            <a:gd name="adj2" fmla="val 35536"/>
+                            <a:gd name="adj3" fmla="val 3257"/>
+                          </a:avLst>
+                        </a:prstGeom>
+                        <a:solidFill>
+                          <a:srgbClr val="0070C0"/>
+                        </a:solidFill>
+                        <a:ln>
+                          <a:solidFill>
+                            <a:srgbClr val="0070C0"/>
+                          </a:solidFill>
+                        </a:ln>
+                      </wps:spPr>
+                      <wps:style>
+                        <a:lnRef idx="2">
+                          <a:schemeClr val="accent1">
+                            <a:shade val="50000"/>
+                          </a:schemeClr>
+                        </a:lnRef>
+                        <a:fillRef idx="1">
+                          <a:schemeClr val="accent1"/>
+                        </a:fillRef>
+                        <a:effectRef idx="0">
+                          <a:schemeClr val="accent1"/>
+                        </a:effectRef>
+                        <a:fontRef idx="minor">
+                          <a:schemeClr val="lt1"/>
+                        </a:fontRef>
+                      </wps:style>
+                      <wps:bodyPr rot="0" spcFirstLastPara="0" vertOverflow="overflow" horzOverflow="overflow" vert="horz" wrap="square" lIns="91440" tIns="45720" rIns="91440" bIns="45720" numCol="1" spcCol="0" rtlCol="0" fromWordArt="0" anchor="ctr" anchorCtr="0" forceAA="0" compatLnSpc="1">
+                        <a:prstTxWarp prst="textNoShape">
+                          <a:avLst/>
+                        </a:prstTxWarp>
+                        <a:noAutofit/>
+                      </wps:bodyPr>
+                    </wps:wsp>
+                  </a:graphicData>
+                </a:graphic>
+                <wp14:sizeRelH relativeFrom="margin">
+                  <wp14:pctWidth>0</wp14:pctWidth>
+                </wp14:sizeRelH>
+                <wp14:sizeRelV relativeFrom="margin">
+                  <wp14:pctHeight>0</wp14:pctHeight>
+                </wp14:sizeRelV>
+              </wp:anchor>
+            </w:drawing>
+          </mc:Choice>
+          <mc:Fallback>
+            <w:pict>
+              <v:shape w14:anchorId="6CC3CAB7" id="Block Arc 24" o:spid="_x0000_s1026" style="position:absolute;margin-left:56.75pt;margin-top:3.25pt;width:103.6pt;height:106.35pt;rotation:180;z-index:-251622912;visibility:visible;mso-wrap-style:square;mso-width-percent:0;mso-height-percent:0;mso-wrap-distance-left:9pt;mso-wrap-distance-top:0;mso-wrap-distance-right:9pt;mso-wrap-distance-bottom:0;mso-position-horizontal:absolute;mso-position-horizontal-relative:text;mso-position-vertical:absolute;mso-position-vertical-relative:text;mso-width-percent:0;mso-height-percent:0;mso-width-relative:margin;mso-height-relative:margin;v-text-anchor:middle" coordsize="1315720,1350645" o:gfxdata="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" path="m560,703190c-9185,460980,108282,231990,308344,103196,515569,-30210,777787,-34576,989118,91861v204275,122215,328950,347560,326569,590261l1272836,681680c1275056,454562,1158685,243658,967956,129136,770178,10381,524616,14480,330690,139774,143920,260445,34290,474734,43375,701375l560,703190xe" fillcolor="#0070c0" strokecolor="#0070c0" strokeweight="1pt">
+                <v:stroke joinstyle="miter"/>
+                <v:path arrowok="t" o:connecttype="custom" o:connectlocs="560,703190;308344,103196;989118,91861;1315687,682122;1272836,681680;967956,129136;330690,139774;43375,701375;560,703190" o:connectangles="0,0,0,0,0,0,0,0,0"/>
+              </v:shape>
+            </w:pict>
+          </mc:Fallback>
+        </mc:AlternateContent>
+      </w:r>
+      <w:r>
+        <w:rPr>
+          <w:noProof/>
+        </w:rPr>
+        <mc:AlternateContent>
+          <mc:Choice Requires="wps">
+            <w:drawing>
+              <wp:anchor distT="0" distB="0" distL="114300" distR="114300" simplePos="0" relativeHeight="251689472" behindDoc="1" locked="0" layoutInCell="1" allowOverlap="1" wp14:anchorId="4D4A758E" wp14:editId="3C8C9FE1">
+                <wp:simplePos x="0" y="0"/>
+                <wp:positionH relativeFrom="column">
+                  <wp:posOffset>585470</wp:posOffset>
+                </wp:positionH>
+                <wp:positionV relativeFrom="paragraph">
+                  <wp:posOffset>69273</wp:posOffset>
+                </wp:positionV>
+                <wp:extent cx="5824220" cy="685800"/>
+                <wp:effectExtent l="0" t="0" r="24130" b="19050"/>
+                <wp:wrapNone/>
+                <wp:docPr id="26" name="Rounded Rectangle 26"/>
+                <wp:cNvGraphicFramePr/>
+                <a:graphic xmlns:a="http://schemas.openxmlformats.org/drawingml/2006/main">
+                  <a:graphicData uri="http://schemas.microsoft.com/office/word/2010/wordprocessingShape">
+                    <wps:wsp>
+                      <wps:cNvSpPr/>
+                      <wps:spPr>
+                        <a:xfrm>
+                          <a:off x="0" y="0"/>
+                          <a:ext cx="5824220" cy="685800"/>
+                        </a:xfrm>
+                        <a:prstGeom prst="roundRect">
+                          <a:avLst/>
+                        </a:prstGeom>
+                        <a:solidFill>
+                          <a:srgbClr val="0070C0"/>
+                        </a:solidFill>
+                        <a:ln>
+                          <a:solidFill>
+                            <a:srgbClr val="0070C0"/>
+                          </a:solidFill>
+                        </a:ln>
+                      </wps:spPr>
+                      <wps:style>
+                        <a:lnRef idx="2">
+                          <a:schemeClr val="accent1">
+                            <a:shade val="50000"/>
+                          </a:schemeClr>
+                        </a:lnRef>
+                        <a:fillRef idx="1">
+                          <a:schemeClr val="accent1"/>
+                        </a:fillRef>
+                        <a:effectRef idx="0">
+                          <a:schemeClr val="accent1"/>
+                        </a:effectRef>
+                        <a:fontRef idx="minor">
+                          <a:schemeClr val="lt1"/>
+                        </a:fontRef>
+                      </wps:style>
+                      <wps:txbx>
+                        <w:txbxContent>
+                          <w:p>
+                            <w:pPr>
+                              <w:rPr>
+                                <w:b/>
+                                <w:sz w:val="24"/>
+                              </w:rPr>
+                            </w:pPr>
+                            <w:r>
+                              <w:rPr>
+                                <w:b/>
+                                <w:sz w:val="26"/>
+                              </w:rPr>
+                              <w:t xml:space="preserve">            </w:t>
+                            </w:r>
+                            <w:r>
+                              <w:rPr>
+                                <w:b/>
+                                <w:sz w:val="26"/>
+                              </w:rPr>
+                              <w:t xml:space="preserve">                         </w:t>
+                            </w:r>
+                            <w:r>
+                              <w:rPr>
+                                <w:b/>
+                                <w:sz w:val="26"/>
+                              </w:rPr>
+                              <w:t xml:space="preserve"> </w:t>
+                            </w:r>
+                            <w:r>
+                              <w:rPr>
+                                <w:b/>
+                                <w:sz w:val="26"/>
+                                <w14:textOutline w14:w="9525" w14:cap="rnd" w14:cmpd="sng" w14:algn="ctr">
+                                  <w14:solidFill>
+                                    <w14:schemeClr w14:val="tx1"/>
+                                  </w14:solidFill>
+                                  <w14:prstDash w14:val="solid"/>
+                                  <w14:bevel/>
+                                </w14:textOutline>
+                              </w:rPr>
+                              <w:t xml:space="preserve"> </w:t>
+                            </w:r>
+                            <w:r>
+                              <w:rPr>
+                                <w:b/>
+                                <w:sz w:val="50"/>
+                                <w14:textOutline w14:w="9525" w14:cap="rnd" w14:cmpd="sng" w14:algn="ctr">
+                                  <w14:solidFill>
+                                    <w14:schemeClr w14:val="tx1"/>
+                                  </w14:solidFill>
+                                  <w14:prstDash w14:val="solid"/>
+                                  <w14:bevel/>
+                                </w14:textOutline>
+                              </w:rPr>
+                              <w:t>ELECTRICA</w:t>
+                            </w:r>
+                            <w:r>
+                              <w:rPr>
+                                <w:b/>
+                                <w:sz w:val="50"/>
+                                <w14:textOutline w14:w="9525" w14:cap="rnd" w14:cmpd="sng" w14:algn="ctr">
+                                  <w14:solidFill>
+                                    <w14:schemeClr w14:val="tx1"/>
+                                  </w14:solidFill>
+                                  <w14:prstDash w14:val="solid"/>
+                                  <w14:bevel/>
+                                </w14:textOutline>
+                              </w:rPr>
+                              <w:t xml:space="preserve"> </w:t>
+                            </w:r>
+                            <w:r>
+                              <w:rPr>
+                                <w:b/>
+                                <w:sz w:val="16"/>
+                                <w14:textOutline w14:w="9525" w14:cap="rnd" w14:cmpd="sng" w14:algn="ctr">
+                                  <w14:solidFill>
+                                    <w14:schemeClr w14:val="tx1"/>
+                                  </w14:solidFill>
+                                  <w14:prstDash w14:val="solid"/>
+                                  <w14:bevel/>
+                                </w14:textOutline>
+                              </w:rPr>
+                              <w:t xml:space="preserve"> </w:t>
+                            </w:r>
+                            <w:r>
+                              <w:rPr>
+                                <w:b/>
+                                <w:color w:val="FFFFFF" w:themeColor="background1"/>
+                                <w:sz w:val="24"/>
+                                <w14:textOutline w14:w="9525" w14:cap="rnd" w14:cmpd="sng" w14:algn="ctr">
+                                  <w14:noFill/>
+                                  <w14:prstDash w14:val="solid"/>
+                                  <w14:bevel/>
+                                </w14:textOutline>
+                              </w:rPr>
+                              <w:t>-Save Electricity</w:t>
+                            </w:r>
+                            <w:r>
+                              <w:rPr>
+                                <w:b/>
+                                <w:sz w:val="46"/>
+                                <w14:textOutline w14:w="9525" w14:cap="rnd" w14:cmpd="sng" w14:algn="ctr">
+                                  <w14:solidFill>
+                                    <w14:schemeClr w14:val="tx1"/>
+                                  </w14:solidFill>
+                                  <w14:prstDash w14:val="solid"/>
+                                  <w14:bevel/>
+                                </w14:textOutline>
+                              </w:rPr>
+                              <w:t xml:space="preserve">            </w:t>
+                            </w:r>
+                            <w:r>
+                              <w:rPr>
+                                <w:b/>
+                                <w:sz w:val="46"/>
+                                <w14:textOutline w14:w="9525" w14:cap="rnd" w14:cmpd="sng" w14:algn="ctr">
+                                  <w14:solidFill>
+                                    <w14:schemeClr w14:val="tx1"/>
+                                  </w14:solidFill>
+                                  <w14:prstDash w14:val="solid"/>
+                                  <w14:bevel/>
+                                </w14:textOutline>
+                              </w:rPr>
+                              <w:br/>
+                            </w:r>
+                            <w:r>
+                              <w:rPr>
+                                <w:b/>
+                                <w:sz w:val="36"/>
+                              </w:rPr>
+                              <w:t xml:space="preserve">                                                                s</w:t>
+                            </w:r>
+                          </w:p>
+                        </w:txbxContent>
+                      </wps:txbx>
+                      <wps:bodyPr rot="0" spcFirstLastPara="0" vertOverflow="overflow" horzOverflow="overflow" vert="horz" wrap="square" lIns="91440" tIns="45720" rIns="91440" bIns="45720" numCol="1" spcCol="0" rtlCol="0" fromWordArt="0" anchor="ctr" anchorCtr="0" forceAA="0" compatLnSpc="1">
+                        <a:prstTxWarp prst="textNoShape">
+                          <a:avLst/>
+                        </a:prstTxWarp>
+                        <a:noAutofit/>
+                      </wps:bodyPr>
+                    </wps:wsp>
+                  </a:graphicData>
+                </a:graphic>
+              </wp:anchor>
+            </w:drawing>
+          </mc:Choice>
+          <mc:Fallback>
+            <w:pict>
+              <v:roundrect w14:anchorId="4D4A758E" id="Rounded Rectangle 26" o:spid="_x0000_s1032" style="position:absolute;margin-left:46.1pt;margin-top:5.45pt;width:458.6pt;height:54pt;z-index:-251627008;visibility:visible;mso-wrap-style:square;mso-wrap-distance-left:9pt;mso-wrap-distance-top:0;mso-wrap-distance-right:9pt;mso-wrap-distance-bottom:0;mso-position-horizontal:absolute;mso-position-horizontal-relative:text;mso-position-vertical:absolute;mso-position-vertical-relative:text;v-text-anchor:middle" arcsize="10923f" o:gfxdata="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" fillcolor="#0070c0" strokecolor="#0070c0" strokeweight="1pt">
+                <v:stroke joinstyle="miter"/>
+                <v:textbox>
+                  <w:txbxContent>
+                    <w:p>
+                      <w:pPr>
+                        <w:rPr>
+                          <w:b/>
+                          <w:sz w:val="24"/>
+                        </w:rPr>
+                      </w:pPr>
+                      <w:r>
+                        <w:rPr>
+                          <w:b/>
+                          <w:sz w:val="26"/>
+                        </w:rPr>
+                        <w:t xml:space="preserve">            </w:t>
+                      </w:r>
+                      <w:r>
+                        <w:rPr>
+                          <w:b/>
+                          <w:sz w:val="26"/>
+                        </w:rPr>
+                        <w:t xml:space="preserve">                         </w:t>
+                      </w:r>
+                      <w:r>
+                        <w:rPr>
+                          <w:b/>
+                          <w:sz w:val="26"/>
+                        </w:rPr>
+                        <w:t xml:space="preserve"> </w:t>
+                      </w:r>
+                      <w:r>
+                        <w:rPr>
+                          <w:b/>
+                          <w:sz w:val="26"/>
+                          <w14:textOutline w14:w="9525" w14:cap="rnd" w14:cmpd="sng" w14:algn="ctr">
+                            <w14:solidFill>
+                              <w14:schemeClr w14:val="tx1"/>
+                            </w14:solidFill>
+                            <w14:prstDash w14:val="solid"/>
+                            <w14:bevel/>
+                          </w14:textOutline>
+                        </w:rPr>
+                        <w:t xml:space="preserve"> </w:t>
+                      </w:r>
+                      <w:r>
+                        <w:rPr>
+                          <w:b/>
+                          <w:sz w:val="50"/>
+                          <w14:textOutline w14:w="9525" w14:cap="rnd" w14:cmpd="sng" w14:algn="ctr">
+                            <w14:solidFill>
+                              <w14:schemeClr w14:val="tx1"/>
+                            </w14:solidFill>
+                            <w14:prstDash w14:val="solid"/>
+                            <w14:bevel/>
+                          </w14:textOutline>
+                        </w:rPr>
+                        <w:t>ELECTRICA</w:t>
+                      </w:r>
+                      <w:r>
+                        <w:rPr>
+                          <w:b/>
+                          <w:sz w:val="50"/>
+                          <w14:textOutline w14:w="9525" w14:cap="rnd" w14:cmpd="sng" w14:algn="ctr">
+                            <w14:solidFill>
+                              <w14:schemeClr w14:val="tx1"/>
+                            </w14:solidFill>
+                            <w14:prstDash w14:val="solid"/>
+                            <w14:bevel/>
+                          </w14:textOutline>
+                        </w:rPr>
+                        <w:t xml:space="preserve"> </w:t>
+                      </w:r>
+                      <w:r>
+                        <w:rPr>
+                          <w:b/>
+                          <w:sz w:val="16"/>
+                          <w14:textOutline w14:w="9525" w14:cap="rnd" w14:cmpd="sng" w14:algn="ctr">
+                            <w14:solidFill>
+                              <w14:schemeClr w14:val="tx1"/>
+                            </w14:solidFill>
+                            <w14:prstDash w14:val="solid"/>
+                            <w14:bevel/>
+                          </w14:textOutline>
+                        </w:rPr>
+                        <w:t xml:space="preserve"> </w:t>
+                      </w:r>
+                      <w:r>
+                        <w:rPr>
+                          <w:b/>
+                          <w:color w:val="FFFFFF" w:themeColor="background1"/>
+                          <w:sz w:val="24"/>
+                          <w14:textOutline w14:w="9525" w14:cap="rnd" w14:cmpd="sng" w14:algn="ctr">
+                            <w14:noFill/>
+                            <w14:prstDash w14:val="solid"/>
+                            <w14:bevel/>
+                          </w14:textOutline>
+                        </w:rPr>
+                        <w:t>-Save Electricity</w:t>
+                      </w:r>
+                      <w:r>
+                        <w:rPr>
+                          <w:b/>
+                          <w:sz w:val="46"/>
+                          <w14:textOutline w14:w="9525" w14:cap="rnd" w14:cmpd="sng" w14:algn="ctr">
+                            <w14:solidFill>
+                              <w14:schemeClr w14:val="tx1"/>
+                            </w14:solidFill>
+                            <w14:prstDash w14:val="solid"/>
+                            <w14:bevel/>
+                          </w14:textOutline>
+                        </w:rPr>
+                        <w:t xml:space="preserve">            </w:t>
+                      </w:r>
+                      <w:r>
+                        <w:rPr>
+                          <w:b/>
+                          <w:sz w:val="46"/>
+                          <w14:textOutline w14:w="9525" w14:cap="rnd" w14:cmpd="sng" w14:algn="ctr">
+                            <w14:solidFill>
+                              <w14:schemeClr w14:val="tx1"/>
+                            </w14:solidFill>
+                            <w14:prstDash w14:val="solid"/>
+                            <w14:bevel/>
+                          </w14:textOutline>
+                        </w:rPr>
+                        <w:br/>
+                      </w:r>
+                      <w:r>
+                        <w:rPr>
+                          <w:b/>
+                          <w:sz w:val="36"/>
+                        </w:rPr>
+                        <w:t xml:space="preserve">                                                                s</w:t>
+                      </w:r>
+                    </w:p>
+                  </w:txbxContent>
+                </v:textbox>
+              </v:roundrect>
+            </w:pict>
+          </mc:Fallback>
+        </mc:AlternateContent>
+      </w:r>
+      <w:r>
+        <w:rPr>
+          <w:noProof/>
+        </w:rPr>
+        <mc:AlternateContent>
+          <mc:Choice Requires="wps">
+            <w:drawing>
+              <wp:anchor distT="0" distB="0" distL="114300" distR="114300" simplePos="0" relativeHeight="251691520" behindDoc="0" locked="0" layoutInCell="1" allowOverlap="1" wp14:anchorId="79DE45AA" wp14:editId="5F237D2C">
+                <wp:simplePos x="0" y="0"/>
+                <wp:positionH relativeFrom="column">
+                  <wp:posOffset>1870075</wp:posOffset>
+                </wp:positionH>
+                <wp:positionV relativeFrom="paragraph">
+                  <wp:posOffset>512445</wp:posOffset>
+                </wp:positionV>
+                <wp:extent cx="4549140" cy="6350"/>
+                <wp:effectExtent l="19050" t="19050" r="22860" b="31750"/>
+                <wp:wrapNone/>
+                <wp:docPr id="27" name="Straight Connector 27"/>
+                <wp:cNvGraphicFramePr/>
+                <a:graphic xmlns:a="http://schemas.openxmlformats.org/drawingml/2006/main">
+                  <a:graphicData uri="http://schemas.microsoft.com/office/word/2010/wordprocessingShape">
+                    <wps:wsp>
+                      <wps:cNvCnPr/>
+                      <wps:spPr>
+                        <a:xfrm flipV="1">
+                          <a:off x="0" y="0"/>
+                          <a:ext cx="4549140" cy="6350"/>
+                        </a:xfrm>
+                        <a:prstGeom prst="line">
+                          <a:avLst/>
+                        </a:prstGeom>
+                        <a:ln w="28575">
+                          <a:solidFill>
+                            <a:srgbClr val="FFFF00"/>
+                          </a:solidFill>
+                        </a:ln>
+                      </wps:spPr>
+                      <wps:style>
+                        <a:lnRef idx="3">
+                          <a:schemeClr val="accent2"/>
+                        </a:lnRef>
+                        <a:fillRef idx="0">
+                          <a:schemeClr val="accent2"/>
+                        </a:fillRef>
+                        <a:effectRef idx="2">
+                          <a:schemeClr val="accent2"/>
+                        </a:effectRef>
+                        <a:fontRef idx="minor">
+                          <a:schemeClr val="tx1"/>
+                        </a:fontRef>
+                      </wps:style>
+                      <wps:bodyPr/>
+                    </wps:wsp>
+                  </a:graphicData>
+                </a:graphic>
+              </wp:anchor>
+            </w:drawing>
+          </mc:Choice>
+          <mc:Fallback>
+            <w:pict>
+              <v:line w14:anchorId="7C04D3C5" id="Straight Connector 27" o:spid="_x0000_s1026" style="position:absolute;flip:y;z-index:251691520;visibility:visible;mso-wrap-style:square;mso-wrap-distance-left:9pt;mso-wrap-distance-top:0;mso-wrap-distance-right:9pt;mso-wrap-distance-bottom:0;mso-position-horizontal:absolute;mso-position-horizontal-relative:text;mso-position-vertical:absolute;mso-position-vertical-relative:text" from="147.25pt,40.35pt" to="505.45pt,40.85pt" o:gfxdata="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" strokecolor="yellow" strokeweight="2.25pt">
+                <v:stroke joinstyle="miter"/>
+              </v:line>
+            </w:pict>
+          </mc:Fallback>
+        </mc:AlternateContent>
+      </w:r>
+      <w:r>
+        <w:rPr>
+          <w:noProof/>
+        </w:rPr>
+        <w:drawing>
+          <wp:anchor distT="0" distB="0" distL="114300" distR="114300" simplePos="0" relativeHeight="251690496" behindDoc="1" locked="0" layoutInCell="1" allowOverlap="1" wp14:anchorId="6F85E8E8" wp14:editId="7F450A02">
+            <wp:simplePos x="0" y="0"/>
+            <wp:positionH relativeFrom="column">
+              <wp:posOffset>818833</wp:posOffset>
+            </wp:positionH>
+            <wp:positionV relativeFrom="paragraph">
+              <wp:posOffset>151765</wp:posOffset>
+            </wp:positionV>
+            <wp:extent cx="1119188" cy="1119188"/>
+            <wp:effectExtent l="0" t="0" r="5080" b="5080"/>
+            <wp:wrapNone/>
+            <wp:docPr id="28" name="Picture 28" descr="icon"/>
+            <wp:cNvGraphicFramePr>
+              <a:graphicFrameLocks xmlns:a="http://schemas.openxmlformats.org/drawingml/2006/main" noChangeAspect="1"/>
+            </wp:cNvGraphicFramePr>
+            <a:graphic xmlns:a="http://schemas.openxmlformats.org/drawingml/2006/main">
+              <a:graphicData uri="http://schemas.openxmlformats.org/drawingml/2006/picture">
+                <pic:pic xmlns:pic="http://schemas.openxmlformats.org/drawingml/2006/picture">
+                  <pic:nvPicPr>
+                    <pic:cNvPr id="0" name="Picture 6" descr="icon"/>
+                    <pic:cNvPicPr>
+                      <a:picLocks noChangeAspect="1" noChangeArrowheads="1"/>
+                    </pic:cNvPicPr>
+                  </pic:nvPicPr>
+                  <pic:blipFill>
+                    <a:blip r:embed="rId11" cstate="print">
+                      <a:extLst>
+                        <a:ext uri="{28A0092B-C50C-407E-A947-70E740481C1C}">
+                          <a14:useLocalDpi xmlns:a14="http://schemas.microsoft.com/office/drawing/2010/main" val="0"/>
+                        </a:ext>
+                      </a:extLst>
+                    </a:blip>
+                    <a:srcRect/>
+                    <a:stretch>
+                      <a:fillRect/>
+                    </a:stretch>
+                  </pic:blipFill>
+                  <pic:spPr bwMode="auto">
+                    <a:xfrm>
+                      <a:off x="0" y="0"/>
+                      <a:ext cx="1119188" cy="1119188"/>
+                    </a:xfrm>
+                    <a:prstGeom prst="rect">
+                      <a:avLst/>
+                    </a:prstGeom>
+                    <a:noFill/>
+                  </pic:spPr>
+                </pic:pic>
+              </a:graphicData>
+            </a:graphic>
+            <wp14:sizeRelH relativeFrom="page">
+              <wp14:pctWidth>0</wp14:pctWidth>
+            </wp14:sizeRelH>
+            <wp14:sizeRelV relativeFrom="page">
+              <wp14:pctHeight>0</wp14:pctHeight>
+            </wp14:sizeRelV>
+          </wp:anchor>
+        </w:drawing>
+      </w:r>
+    </w:p>
+    <w:p>
+      <w:bookmarkStart w:id="0" w:name="_GoBack"/>
+      <w:bookmarkEnd w:id="0"/>
+      <w:r>
+        <w:rPr>
+          <w:noProof/>
+        </w:rPr>
+        <mc:AlternateContent>
+          <mc:Choice Requires="wps">
+            <w:drawing>
+              <wp:anchor distT="0" distB="0" distL="114300" distR="114300" simplePos="0" relativeHeight="251692544" behindDoc="1" locked="0" layoutInCell="1" allowOverlap="1" wp14:anchorId="191AF2D5" wp14:editId="39E29871">
+                <wp:simplePos x="0" y="0"/>
+                <wp:positionH relativeFrom="column">
+                  <wp:posOffset>5344886</wp:posOffset>
+                </wp:positionH>
+                <wp:positionV relativeFrom="paragraph">
+                  <wp:posOffset>221978</wp:posOffset>
+                </wp:positionV>
+                <wp:extent cx="903423" cy="234950"/>
+                <wp:effectExtent l="0" t="0" r="11430" b="12700"/>
+                <wp:wrapNone/>
+                <wp:docPr id="25" name="Text Box 25"/>
+                <wp:cNvGraphicFramePr/>
+                <a:graphic xmlns:a="http://schemas.openxmlformats.org/drawingml/2006/main">
+                  <a:graphicData uri="http://schemas.microsoft.com/office/word/2010/wordprocessingShape">
+                    <wps:wsp>
+                      <wps:cNvSpPr txBox="1"/>
+                      <wps:spPr>
+                        <a:xfrm>
+                          <a:off x="0" y="0"/>
+                          <a:ext cx="903423" cy="234950"/>
+                        </a:xfrm>
+                        <a:prstGeom prst="rect">
+                          <a:avLst/>
+                        </a:prstGeom>
+                        <a:solidFill>
+                          <a:srgbClr val="0070C0"/>
+                        </a:solidFill>
+                        <a:ln w="6350">
+                          <a:solidFill>
+                            <a:srgbClr val="0070C0"/>
+                          </a:solidFill>
+                        </a:ln>
+                        <a:effectLst/>
+                      </wps:spPr>
+                      <wps:style>
+                        <a:lnRef idx="0">
+                          <a:schemeClr val="accent1"/>
+                        </a:lnRef>
+                        <a:fillRef idx="0">
+                          <a:schemeClr val="accent1"/>
+                        </a:fillRef>
+                        <a:effectRef idx="0">
+                          <a:schemeClr val="accent1"/>
+                        </a:effectRef>
+                        <a:fontRef idx="minor">
+                          <a:schemeClr val="dk1"/>
+                        </a:fontRef>
+                      </wps:style>
+                      <wps:txbx>
+                        <w:txbxContent>
+                          <w:p>
+                            <w:pPr>
+                              <w:rPr>
+                                <w:b/>
+                                <w:color w:val="FFFFFF" w:themeColor="background1"/>
+                                <w:sz w:val="24"/>
+                              </w:rPr>
+                            </w:pPr>
+                            <w:r>
+                              <w:rPr>
+                                <w:b/>
+                                <w:color w:val="FFFFFF" w:themeColor="background1"/>
+                                <w:sz w:val="24"/>
+                              </w:rPr>
+                              <w:t>READINGS</w:t>
+                            </w:r>
+                          </w:p>
+                        </w:txbxContent>
+                      </wps:txbx>
+                      <wps:bodyPr rot="0" spcFirstLastPara="0" vertOverflow="overflow" horzOverflow="overflow" vert="horz" wrap="square" lIns="91440" tIns="45720" rIns="91440" bIns="45720" numCol="1" spcCol="0" rtlCol="0" fromWordArt="0" anchor="t" anchorCtr="0" forceAA="0" compatLnSpc="1">
+                        <a:prstTxWarp prst="textNoShape">
+                          <a:avLst/>
+                        </a:prstTxWarp>
+                        <a:noAutofit/>
+                      </wps:bodyPr>
+                    </wps:wsp>
+                  </a:graphicData>
+                </a:graphic>
+                <wp14:sizeRelH relativeFrom="margin">
+                  <wp14:pctWidth>0</wp14:pctWidth>
+                </wp14:sizeRelH>
+                <wp14:sizeRelV relativeFrom="margin">
+                  <wp14:pctHeight>0</wp14:pctHeight>
+                </wp14:sizeRelV>
+              </wp:anchor>
+            </w:drawing>
+          </mc:Choice>
+          <mc:Fallback>
+            <w:pict>
+              <v:shape w14:anchorId="191AF2D5" id="Text Box 25" o:spid="_x0000_s1033" type="#_x0000_t202" style="position:absolute;margin-left:420.85pt;margin-top:17.5pt;width:71.15pt;height:18.5pt;z-index:-251623936;visibility:visible;mso-wrap-style:square;mso-width-percent:0;mso-height-percent:0;mso-wrap-distance-left:9pt;mso-wrap-distance-top:0;mso-wrap-distance-right:9pt;mso-wrap-distance-bottom:0;mso-position-horizontal:absolute;mso-position-horizontal-relative:text;mso-position-vertical:absolute;mso-position-vertical-relative:text;mso-width-percent:0;mso-height-percent:0;mso-width-relative:margin;mso-height-relative:margin;v-text-anchor:top" o:gfxdata="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" fillcolor="#0070c0" strokecolor="#0070c0" strokeweight=".5pt">
+                <v:textbox>
+                  <w:txbxContent>
+                    <w:p>
+                      <w:pPr>
+                        <w:rPr>
+                          <w:b/>
+                          <w:color w:val="FFFFFF" w:themeColor="background1"/>
+                          <w:sz w:val="24"/>
+                        </w:rPr>
+                      </w:pPr>
+                      <w:r>
+                        <w:rPr>
+                          <w:b/>
+                          <w:color w:val="FFFFFF" w:themeColor="background1"/>
+                          <w:sz w:val="24"/>
+                        </w:rPr>
+                        <w:t>READINGS</w:t>
+                      </w:r>
+                    </w:p>
+                  </w:txbxContent>
+                </v:textbox>
+              </v:shape>
+            </w:pict>
+          </mc:Fallback>
+        </mc:AlternateContent>
       </w:r>
     </w:p>
     <w:sectPr>

</xml_diff>

<commit_message>
added entry field, checkbox and button in alert box
</commit_message>
<xml_diff>
--- a/Electrica/Telplates_1.docx
+++ b/Electrica/Telplates_1.docx
@@ -4845,8 +4845,6 @@
       </w:r>
     </w:p>
     <w:p>
-      <w:bookmarkStart w:id="0" w:name="_GoBack"/>
-      <w:bookmarkEnd w:id="0"/>
       <w:r>
         <w:rPr>
           <w:noProof/>
@@ -4962,6 +4960,1383 @@
                           <w:sz w:val="24"/>
                         </w:rPr>
                         <w:t>READINGS</w:t>
+                      </w:r>
+                    </w:p>
+                  </w:txbxContent>
+                </v:textbox>
+              </v:shape>
+            </w:pict>
+          </mc:Fallback>
+        </mc:AlternateContent>
+      </w:r>
+    </w:p>
+    <w:p/>
+    <w:p/>
+    <w:p/>
+    <w:p/>
+    <w:p/>
+    <w:p/>
+    <w:p/>
+    <w:p/>
+    <w:p/>
+    <w:p>
+      <w:pPr>
+        <w:tabs>
+          <w:tab w:val="left" w:pos="8640"/>
+        </w:tabs>
+      </w:pPr>
+      <w:r>
+        <w:tab/>
+      </w:r>
+    </w:p>
+    <w:p>
+      <w:pPr>
+        <w:tabs>
+          <w:tab w:val="left" w:pos="8640"/>
+        </w:tabs>
+      </w:pPr>
+    </w:p>
+    <w:p>
+      <w:pPr>
+        <w:tabs>
+          <w:tab w:val="left" w:pos="8640"/>
+        </w:tabs>
+      </w:pPr>
+    </w:p>
+    <w:p>
+      <w:pPr>
+        <w:tabs>
+          <w:tab w:val="left" w:pos="8640"/>
+        </w:tabs>
+      </w:pPr>
+    </w:p>
+    <w:p>
+      <w:pPr>
+        <w:tabs>
+          <w:tab w:val="left" w:pos="8640"/>
+        </w:tabs>
+      </w:pPr>
+    </w:p>
+    <w:p>
+      <w:pPr>
+        <w:tabs>
+          <w:tab w:val="left" w:pos="8640"/>
+        </w:tabs>
+      </w:pPr>
+    </w:p>
+    <w:p>
+      <w:pPr>
+        <w:tabs>
+          <w:tab w:val="left" w:pos="8640"/>
+        </w:tabs>
+      </w:pPr>
+    </w:p>
+    <w:p>
+      <w:pPr>
+        <w:tabs>
+          <w:tab w:val="left" w:pos="8640"/>
+        </w:tabs>
+      </w:pPr>
+    </w:p>
+    <w:p>
+      <w:pPr>
+        <w:tabs>
+          <w:tab w:val="left" w:pos="8640"/>
+        </w:tabs>
+      </w:pPr>
+    </w:p>
+    <w:p>
+      <w:pPr>
+        <w:tabs>
+          <w:tab w:val="left" w:pos="8640"/>
+        </w:tabs>
+      </w:pPr>
+    </w:p>
+    <w:p>
+      <w:pPr>
+        <w:tabs>
+          <w:tab w:val="left" w:pos="8640"/>
+        </w:tabs>
+      </w:pPr>
+    </w:p>
+    <w:p>
+      <w:pPr>
+        <w:tabs>
+          <w:tab w:val="left" w:pos="8640"/>
+        </w:tabs>
+      </w:pPr>
+    </w:p>
+    <w:p>
+      <w:pPr>
+        <w:tabs>
+          <w:tab w:val="left" w:pos="8640"/>
+        </w:tabs>
+      </w:pPr>
+    </w:p>
+    <w:p>
+      <w:pPr>
+        <w:tabs>
+          <w:tab w:val="left" w:pos="8640"/>
+        </w:tabs>
+      </w:pPr>
+    </w:p>
+    <w:p>
+      <w:pPr>
+        <w:tabs>
+          <w:tab w:val="left" w:pos="8640"/>
+        </w:tabs>
+      </w:pPr>
+    </w:p>
+    <w:p>
+      <w:pPr>
+        <w:tabs>
+          <w:tab w:val="left" w:pos="8640"/>
+        </w:tabs>
+      </w:pPr>
+    </w:p>
+    <w:p>
+      <w:pPr>
+        <w:tabs>
+          <w:tab w:val="left" w:pos="8640"/>
+        </w:tabs>
+      </w:pPr>
+    </w:p>
+    <w:p>
+      <w:pPr>
+        <w:tabs>
+          <w:tab w:val="left" w:pos="8640"/>
+        </w:tabs>
+      </w:pPr>
+    </w:p>
+    <w:p>
+      <w:pPr>
+        <w:tabs>
+          <w:tab w:val="left" w:pos="8640"/>
+        </w:tabs>
+      </w:pPr>
+    </w:p>
+    <w:p>
+      <w:pPr>
+        <w:tabs>
+          <w:tab w:val="left" w:pos="8640"/>
+        </w:tabs>
+      </w:pPr>
+    </w:p>
+    <w:p>
+      <w:pPr>
+        <w:tabs>
+          <w:tab w:val="left" w:pos="8640"/>
+        </w:tabs>
+      </w:pPr>
+    </w:p>
+    <w:p>
+      <w:pPr>
+        <w:tabs>
+          <w:tab w:val="left" w:pos="2483"/>
+        </w:tabs>
+      </w:pPr>
+    </w:p>
+    <w:p>
+      <w:pPr>
+        <w:tabs>
+          <w:tab w:val="left" w:pos="2483"/>
+        </w:tabs>
+      </w:pPr>
+      <w:r>
+        <w:rPr>
+          <w:noProof/>
+        </w:rPr>
+        <mc:AlternateContent>
+          <mc:Choice Requires="wps">
+            <w:drawing>
+              <wp:anchor distT="0" distB="0" distL="114300" distR="114300" simplePos="0" relativeHeight="251705856" behindDoc="0" locked="0" layoutInCell="1" allowOverlap="1" wp14:anchorId="6AECBB89" wp14:editId="16E35D93">
+                <wp:simplePos x="0" y="0"/>
+                <wp:positionH relativeFrom="column">
+                  <wp:posOffset>2321741</wp:posOffset>
+                </wp:positionH>
+                <wp:positionV relativeFrom="paragraph">
+                  <wp:posOffset>2621280</wp:posOffset>
+                </wp:positionV>
+                <wp:extent cx="2333625" cy="419100"/>
+                <wp:effectExtent l="0" t="0" r="28575" b="19050"/>
+                <wp:wrapNone/>
+                <wp:docPr id="30" name="Text Box 30"/>
+                <wp:cNvGraphicFramePr/>
+                <a:graphic xmlns:a="http://schemas.openxmlformats.org/drawingml/2006/main">
+                  <a:graphicData uri="http://schemas.microsoft.com/office/word/2010/wordprocessingShape">
+                    <wps:wsp>
+                      <wps:cNvSpPr txBox="1"/>
+                      <wps:spPr>
+                        <a:xfrm>
+                          <a:off x="0" y="0"/>
+                          <a:ext cx="2333625" cy="419100"/>
+                        </a:xfrm>
+                        <a:prstGeom prst="rect">
+                          <a:avLst/>
+                        </a:prstGeom>
+                        <a:solidFill>
+                          <a:srgbClr val="FF0000"/>
+                        </a:solidFill>
+                        <a:ln w="6350">
+                          <a:solidFill>
+                            <a:srgbClr val="FF0000"/>
+                          </a:solidFill>
+                        </a:ln>
+                        <a:effectLst/>
+                      </wps:spPr>
+                      <wps:style>
+                        <a:lnRef idx="0">
+                          <a:schemeClr val="accent1"/>
+                        </a:lnRef>
+                        <a:fillRef idx="0">
+                          <a:schemeClr val="accent1"/>
+                        </a:fillRef>
+                        <a:effectRef idx="0">
+                          <a:schemeClr val="accent1"/>
+                        </a:effectRef>
+                        <a:fontRef idx="minor">
+                          <a:schemeClr val="dk1"/>
+                        </a:fontRef>
+                      </wps:style>
+                      <wps:txbx>
+                        <w:txbxContent>
+                          <w:p>
+                            <w:pPr>
+                              <w:jc w:val="center"/>
+                              <w:rPr>
+                                <w:b/>
+                                <w:color w:val="FFFFFF" w:themeColor="background1"/>
+                                <w:sz w:val="14"/>
+                              </w:rPr>
+                            </w:pPr>
+                            <w:r>
+                              <w:rPr>
+                                <w:b/>
+                                <w:color w:val="FFFFFF" w:themeColor="background1"/>
+                                <w:sz w:val="14"/>
+                              </w:rPr>
+                              <w:t>Contact us :</w:t>
+                            </w:r>
+                            <w:r>
+                              <w:rPr>
+                                <w:b/>
+                                <w:color w:val="FFFFFF" w:themeColor="background1"/>
+                                <w:sz w:val="14"/>
+                              </w:rPr>
+                              <w:br/>
+                              <w:t xml:space="preserve">Phone: 02227894738  </w:t>
+                            </w:r>
+                            <w:r>
+                              <w:rPr>
+                                <w:b/>
+                                <w:color w:val="FFFFFF" w:themeColor="background1"/>
+                                <w:sz w:val="14"/>
+                              </w:rPr>
+                              <w:t xml:space="preserve">  </w:t>
+                            </w:r>
+                            <w:r>
+                              <w:rPr>
+                                <w:b/>
+                                <w:color w:val="FFFFFF" w:themeColor="background1"/>
+                                <w:sz w:val="14"/>
+                              </w:rPr>
+                              <w:t>Email: electrica.org@gmail.com</w:t>
+                            </w:r>
+                            <w:r>
+                              <w:rPr>
+                                <w:b/>
+                                <w:color w:val="FFFFFF" w:themeColor="background1"/>
+                                <w:sz w:val="14"/>
+                              </w:rPr>
+                              <w:br/>
+                              <w:t>© 2021 Electrica</w:t>
+                            </w:r>
+                          </w:p>
+                        </w:txbxContent>
+                      </wps:txbx>
+                      <wps:bodyPr rot="0" spcFirstLastPara="0" vertOverflow="overflow" horzOverflow="overflow" vert="horz" wrap="square" lIns="91440" tIns="45720" rIns="91440" bIns="45720" numCol="1" spcCol="0" rtlCol="0" fromWordArt="0" anchor="t" anchorCtr="0" forceAA="0" compatLnSpc="1">
+                        <a:prstTxWarp prst="textNoShape">
+                          <a:avLst/>
+                        </a:prstTxWarp>
+                        <a:noAutofit/>
+                      </wps:bodyPr>
+                    </wps:wsp>
+                  </a:graphicData>
+                </a:graphic>
+                <wp14:sizeRelH relativeFrom="margin">
+                  <wp14:pctWidth>0</wp14:pctWidth>
+                </wp14:sizeRelH>
+                <wp14:sizeRelV relativeFrom="margin">
+                  <wp14:pctHeight>0</wp14:pctHeight>
+                </wp14:sizeRelV>
+              </wp:anchor>
+            </w:drawing>
+          </mc:Choice>
+          <mc:Fallback>
+            <w:pict>
+              <v:shapetype w14:anchorId="6AECBB89" id="_x0000_t202" coordsize="21600,21600" o:spt="202" path="m,l,21600r21600,l21600,xe">
+                <v:stroke joinstyle="miter"/>
+                <v:path gradientshapeok="t" o:connecttype="rect"/>
+              </v:shapetype>
+              <v:shape id="Text Box 30" o:spid="_x0000_s1034" type="#_x0000_t202" style="position:absolute;margin-left:182.8pt;margin-top:206.4pt;width:183.75pt;height:33pt;z-index:251705856;visibility:visible;mso-wrap-style:square;mso-width-percent:0;mso-height-percent:0;mso-wrap-distance-left:9pt;mso-wrap-distance-top:0;mso-wrap-distance-right:9pt;mso-wrap-distance-bottom:0;mso-position-horizontal:absolute;mso-position-horizontal-relative:text;mso-position-vertical:absolute;mso-position-vertical-relative:text;mso-width-percent:0;mso-height-percent:0;mso-width-relative:margin;mso-height-relative:margin;v-text-anchor:top" o:gfxdata="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" fillcolor="red" strokecolor="red" strokeweight=".5pt">
+                <v:textbox>
+                  <w:txbxContent>
+                    <w:p>
+                      <w:pPr>
+                        <w:jc w:val="center"/>
+                        <w:rPr>
+                          <w:b/>
+                          <w:color w:val="FFFFFF" w:themeColor="background1"/>
+                          <w:sz w:val="14"/>
+                        </w:rPr>
+                      </w:pPr>
+                      <w:r>
+                        <w:rPr>
+                          <w:b/>
+                          <w:color w:val="FFFFFF" w:themeColor="background1"/>
+                          <w:sz w:val="14"/>
+                        </w:rPr>
+                        <w:t>Contact us :</w:t>
+                      </w:r>
+                      <w:r>
+                        <w:rPr>
+                          <w:b/>
+                          <w:color w:val="FFFFFF" w:themeColor="background1"/>
+                          <w:sz w:val="14"/>
+                        </w:rPr>
+                        <w:br/>
+                        <w:t xml:space="preserve">Phone: 02227894738  </w:t>
+                      </w:r>
+                      <w:r>
+                        <w:rPr>
+                          <w:b/>
+                          <w:color w:val="FFFFFF" w:themeColor="background1"/>
+                          <w:sz w:val="14"/>
+                        </w:rPr>
+                        <w:t xml:space="preserve">  </w:t>
+                      </w:r>
+                      <w:r>
+                        <w:rPr>
+                          <w:b/>
+                          <w:color w:val="FFFFFF" w:themeColor="background1"/>
+                          <w:sz w:val="14"/>
+                        </w:rPr>
+                        <w:t>Email: electrica.org@gmail.com</w:t>
+                      </w:r>
+                      <w:r>
+                        <w:rPr>
+                          <w:b/>
+                          <w:color w:val="FFFFFF" w:themeColor="background1"/>
+                          <w:sz w:val="14"/>
+                        </w:rPr>
+                        <w:br/>
+                        <w:t>© 2021 Electrica</w:t>
+                      </w:r>
+                    </w:p>
+                  </w:txbxContent>
+                </v:textbox>
+              </v:shape>
+            </w:pict>
+          </mc:Fallback>
+        </mc:AlternateContent>
+      </w:r>
+      <w:r>
+        <w:rPr>
+          <w:noProof/>
+        </w:rPr>
+        <mc:AlternateContent>
+          <mc:Choice Requires="wps">
+            <w:drawing>
+              <wp:anchor distT="0" distB="0" distL="114300" distR="114300" simplePos="0" relativeHeight="251702784" behindDoc="1" locked="0" layoutInCell="1" allowOverlap="1" wp14:anchorId="0AFA6309" wp14:editId="42B60159">
+                <wp:simplePos x="0" y="0"/>
+                <wp:positionH relativeFrom="column">
+                  <wp:posOffset>720436</wp:posOffset>
+                </wp:positionH>
+                <wp:positionV relativeFrom="paragraph">
+                  <wp:posOffset>41564</wp:posOffset>
+                </wp:positionV>
+                <wp:extent cx="1315720" cy="1350645"/>
+                <wp:effectExtent l="0" t="0" r="17780" b="20955"/>
+                <wp:wrapNone/>
+                <wp:docPr id="32" name="Block Arc 32"/>
+                <wp:cNvGraphicFramePr/>
+                <a:graphic xmlns:a="http://schemas.openxmlformats.org/drawingml/2006/main">
+                  <a:graphicData uri="http://schemas.microsoft.com/office/word/2010/wordprocessingShape">
+                    <wps:wsp>
+                      <wps:cNvSpPr/>
+                      <wps:spPr>
+                        <a:xfrm rot="10800000">
+                          <a:off x="0" y="0"/>
+                          <a:ext cx="1315720" cy="1350645"/>
+                        </a:xfrm>
+                        <a:prstGeom prst="blockArc">
+                          <a:avLst>
+                            <a:gd name="adj1" fmla="val 10654335"/>
+                            <a:gd name="adj2" fmla="val 35536"/>
+                            <a:gd name="adj3" fmla="val 3257"/>
+                          </a:avLst>
+                        </a:prstGeom>
+                        <a:solidFill>
+                          <a:srgbClr val="FF0000"/>
+                        </a:solidFill>
+                        <a:ln>
+                          <a:solidFill>
+                            <a:srgbClr val="FF0000"/>
+                          </a:solidFill>
+                        </a:ln>
+                      </wps:spPr>
+                      <wps:style>
+                        <a:lnRef idx="2">
+                          <a:schemeClr val="accent1">
+                            <a:shade val="50000"/>
+                          </a:schemeClr>
+                        </a:lnRef>
+                        <a:fillRef idx="1">
+                          <a:schemeClr val="accent1"/>
+                        </a:fillRef>
+                        <a:effectRef idx="0">
+                          <a:schemeClr val="accent1"/>
+                        </a:effectRef>
+                        <a:fontRef idx="minor">
+                          <a:schemeClr val="lt1"/>
+                        </a:fontRef>
+                      </wps:style>
+                      <wps:bodyPr rot="0" spcFirstLastPara="0" vertOverflow="overflow" horzOverflow="overflow" vert="horz" wrap="square" lIns="91440" tIns="45720" rIns="91440" bIns="45720" numCol="1" spcCol="0" rtlCol="0" fromWordArt="0" anchor="ctr" anchorCtr="0" forceAA="0" compatLnSpc="1">
+                        <a:prstTxWarp prst="textNoShape">
+                          <a:avLst/>
+                        </a:prstTxWarp>
+                        <a:noAutofit/>
+                      </wps:bodyPr>
+                    </wps:wsp>
+                  </a:graphicData>
+                </a:graphic>
+                <wp14:sizeRelH relativeFrom="margin">
+                  <wp14:pctWidth>0</wp14:pctWidth>
+                </wp14:sizeRelH>
+                <wp14:sizeRelV relativeFrom="margin">
+                  <wp14:pctHeight>0</wp14:pctHeight>
+                </wp14:sizeRelV>
+              </wp:anchor>
+            </w:drawing>
+          </mc:Choice>
+          <mc:Fallback>
+            <w:pict>
+              <v:shape w14:anchorId="4EADC4A1" id="Block Arc 32" o:spid="_x0000_s1026" style="position:absolute;margin-left:56.75pt;margin-top:3.25pt;width:103.6pt;height:106.35pt;rotation:180;z-index:-251613696;visibility:visible;mso-wrap-style:square;mso-width-percent:0;mso-height-percent:0;mso-wrap-distance-left:9pt;mso-wrap-distance-top:0;mso-wrap-distance-right:9pt;mso-wrap-distance-bottom:0;mso-position-horizontal:absolute;mso-position-horizontal-relative:text;mso-position-vertical:absolute;mso-position-vertical-relative:text;mso-width-percent:0;mso-height-percent:0;mso-width-relative:margin;mso-height-relative:margin;v-text-anchor:middle" coordsize="1315720,1350645" o:gfxdata="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" path="m560,703190c-9185,460980,108282,231990,308344,103196,515569,-30210,777787,-34576,989118,91861v204275,122215,328950,347560,326569,590261l1272836,681680c1275056,454562,1158685,243658,967956,129136,770178,10381,524616,14480,330690,139774,143920,260445,34290,474734,43375,701375l560,703190xe" fillcolor="red" strokecolor="red" strokeweight="1pt">
+                <v:stroke joinstyle="miter"/>
+                <v:path arrowok="t" o:connecttype="custom" o:connectlocs="560,703190;308344,103196;989118,91861;1315687,682122;1272836,681680;967956,129136;330690,139774;43375,701375;560,703190" o:connectangles="0,0,0,0,0,0,0,0,0"/>
+              </v:shape>
+            </w:pict>
+          </mc:Fallback>
+        </mc:AlternateContent>
+      </w:r>
+      <w:r>
+        <w:rPr>
+          <w:noProof/>
+        </w:rPr>
+        <mc:AlternateContent>
+          <mc:Choice Requires="wps">
+            <w:drawing>
+              <wp:anchor distT="0" distB="0" distL="114300" distR="114300" simplePos="0" relativeHeight="251698688" behindDoc="1" locked="0" layoutInCell="1" allowOverlap="1" wp14:anchorId="5B5E8C32" wp14:editId="55354456">
+                <wp:simplePos x="0" y="0"/>
+                <wp:positionH relativeFrom="column">
+                  <wp:posOffset>585470</wp:posOffset>
+                </wp:positionH>
+                <wp:positionV relativeFrom="paragraph">
+                  <wp:posOffset>69273</wp:posOffset>
+                </wp:positionV>
+                <wp:extent cx="5824220" cy="685800"/>
+                <wp:effectExtent l="0" t="0" r="24130" b="19050"/>
+                <wp:wrapNone/>
+                <wp:docPr id="33" name="Rounded Rectangle 33"/>
+                <wp:cNvGraphicFramePr/>
+                <a:graphic xmlns:a="http://schemas.openxmlformats.org/drawingml/2006/main">
+                  <a:graphicData uri="http://schemas.microsoft.com/office/word/2010/wordprocessingShape">
+                    <wps:wsp>
+                      <wps:cNvSpPr/>
+                      <wps:spPr>
+                        <a:xfrm>
+                          <a:off x="0" y="0"/>
+                          <a:ext cx="5824220" cy="685800"/>
+                        </a:xfrm>
+                        <a:prstGeom prst="roundRect">
+                          <a:avLst/>
+                        </a:prstGeom>
+                        <a:solidFill>
+                          <a:srgbClr val="FF0000"/>
+                        </a:solidFill>
+                        <a:ln>
+                          <a:solidFill>
+                            <a:srgbClr val="FF0000"/>
+                          </a:solidFill>
+                        </a:ln>
+                      </wps:spPr>
+                      <wps:style>
+                        <a:lnRef idx="2">
+                          <a:schemeClr val="accent1">
+                            <a:shade val="50000"/>
+                          </a:schemeClr>
+                        </a:lnRef>
+                        <a:fillRef idx="1">
+                          <a:schemeClr val="accent1"/>
+                        </a:fillRef>
+                        <a:effectRef idx="0">
+                          <a:schemeClr val="accent1"/>
+                        </a:effectRef>
+                        <a:fontRef idx="minor">
+                          <a:schemeClr val="lt1"/>
+                        </a:fontRef>
+                      </wps:style>
+                      <wps:txbx>
+                        <w:txbxContent>
+                          <w:p>
+                            <w:pPr>
+                              <w:rPr>
+                                <w:b/>
+                                <w:sz w:val="24"/>
+                              </w:rPr>
+                            </w:pPr>
+                            <w:r>
+                              <w:rPr>
+                                <w:b/>
+                                <w:sz w:val="26"/>
+                              </w:rPr>
+                              <w:t xml:space="preserve">            </w:t>
+                            </w:r>
+                            <w:r>
+                              <w:rPr>
+                                <w:b/>
+                                <w:sz w:val="26"/>
+                              </w:rPr>
+                              <w:t xml:space="preserve">                         </w:t>
+                            </w:r>
+                            <w:r>
+                              <w:rPr>
+                                <w:b/>
+                                <w:sz w:val="26"/>
+                              </w:rPr>
+                              <w:t xml:space="preserve"> </w:t>
+                            </w:r>
+                            <w:r>
+                              <w:rPr>
+                                <w:b/>
+                                <w:sz w:val="26"/>
+                                <w14:textOutline w14:w="9525" w14:cap="rnd" w14:cmpd="sng" w14:algn="ctr">
+                                  <w14:solidFill>
+                                    <w14:schemeClr w14:val="tx1"/>
+                                  </w14:solidFill>
+                                  <w14:prstDash w14:val="solid"/>
+                                  <w14:bevel/>
+                                </w14:textOutline>
+                              </w:rPr>
+                              <w:t xml:space="preserve"> </w:t>
+                            </w:r>
+                            <w:r>
+                              <w:rPr>
+                                <w:b/>
+                                <w:sz w:val="50"/>
+                                <w14:textOutline w14:w="9525" w14:cap="rnd" w14:cmpd="sng" w14:algn="ctr">
+                                  <w14:solidFill>
+                                    <w14:schemeClr w14:val="tx1"/>
+                                  </w14:solidFill>
+                                  <w14:prstDash w14:val="solid"/>
+                                  <w14:bevel/>
+                                </w14:textOutline>
+                              </w:rPr>
+                              <w:t>ELECTRICA</w:t>
+                            </w:r>
+                            <w:r>
+                              <w:rPr>
+                                <w:b/>
+                                <w:sz w:val="50"/>
+                                <w14:textOutline w14:w="9525" w14:cap="rnd" w14:cmpd="sng" w14:algn="ctr">
+                                  <w14:solidFill>
+                                    <w14:schemeClr w14:val="tx1"/>
+                                  </w14:solidFill>
+                                  <w14:prstDash w14:val="solid"/>
+                                  <w14:bevel/>
+                                </w14:textOutline>
+                              </w:rPr>
+                              <w:t xml:space="preserve"> </w:t>
+                            </w:r>
+                            <w:r>
+                              <w:rPr>
+                                <w:b/>
+                                <w:sz w:val="16"/>
+                                <w14:textOutline w14:w="9525" w14:cap="rnd" w14:cmpd="sng" w14:algn="ctr">
+                                  <w14:solidFill>
+                                    <w14:schemeClr w14:val="tx1"/>
+                                  </w14:solidFill>
+                                  <w14:prstDash w14:val="solid"/>
+                                  <w14:bevel/>
+                                </w14:textOutline>
+                              </w:rPr>
+                              <w:t xml:space="preserve"> </w:t>
+                            </w:r>
+                            <w:r>
+                              <w:rPr>
+                                <w:b/>
+                                <w:color w:val="FFFFFF" w:themeColor="background1"/>
+                                <w:sz w:val="24"/>
+                                <w14:textOutline w14:w="9525" w14:cap="rnd" w14:cmpd="sng" w14:algn="ctr">
+                                  <w14:noFill/>
+                                  <w14:prstDash w14:val="solid"/>
+                                  <w14:bevel/>
+                                </w14:textOutline>
+                              </w:rPr>
+                              <w:t>-Save Electricity</w:t>
+                            </w:r>
+                            <w:r>
+                              <w:rPr>
+                                <w:b/>
+                                <w:sz w:val="46"/>
+                                <w14:textOutline w14:w="9525" w14:cap="rnd" w14:cmpd="sng" w14:algn="ctr">
+                                  <w14:solidFill>
+                                    <w14:schemeClr w14:val="tx1"/>
+                                  </w14:solidFill>
+                                  <w14:prstDash w14:val="solid"/>
+                                  <w14:bevel/>
+                                </w14:textOutline>
+                              </w:rPr>
+                              <w:t xml:space="preserve">            </w:t>
+                            </w:r>
+                            <w:r>
+                              <w:rPr>
+                                <w:b/>
+                                <w:sz w:val="46"/>
+                                <w14:textOutline w14:w="9525" w14:cap="rnd" w14:cmpd="sng" w14:algn="ctr">
+                                  <w14:solidFill>
+                                    <w14:schemeClr w14:val="tx1"/>
+                                  </w14:solidFill>
+                                  <w14:prstDash w14:val="solid"/>
+                                  <w14:bevel/>
+                                </w14:textOutline>
+                              </w:rPr>
+                              <w:br/>
+                            </w:r>
+                            <w:r>
+                              <w:rPr>
+                                <w:b/>
+                                <w:sz w:val="36"/>
+                              </w:rPr>
+                              <w:t xml:space="preserve">                                                                s</w:t>
+                            </w:r>
+                          </w:p>
+                        </w:txbxContent>
+                      </wps:txbx>
+                      <wps:bodyPr rot="0" spcFirstLastPara="0" vertOverflow="overflow" horzOverflow="overflow" vert="horz" wrap="square" lIns="91440" tIns="45720" rIns="91440" bIns="45720" numCol="1" spcCol="0" rtlCol="0" fromWordArt="0" anchor="ctr" anchorCtr="0" forceAA="0" compatLnSpc="1">
+                        <a:prstTxWarp prst="textNoShape">
+                          <a:avLst/>
+                        </a:prstTxWarp>
+                        <a:noAutofit/>
+                      </wps:bodyPr>
+                    </wps:wsp>
+                  </a:graphicData>
+                </a:graphic>
+              </wp:anchor>
+            </w:drawing>
+          </mc:Choice>
+          <mc:Fallback>
+            <w:pict>
+              <v:roundrect w14:anchorId="50235C3D" id="Rounded Rectangle 33" o:spid="_x0000_s1035" style="position:absolute;margin-left:46.1pt;margin-top:5.45pt;width:458.6pt;height:54pt;z-index:-251617792;visibility:visible;mso-wrap-style:square;mso-wrap-distance-left:9pt;mso-wrap-distance-top:0;mso-wrap-distance-right:9pt;mso-wrap-distance-bottom:0;mso-position-horizontal:absolute;mso-position-horizontal-relative:text;mso-position-vertical:absolute;mso-position-vertical-relative:text;v-text-anchor:middle" arcsize="10923f" o:gfxdata="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" fillcolor="red" strokecolor="red" strokeweight="1pt">
+                <v:stroke joinstyle="miter"/>
+                <v:textbox>
+                  <w:txbxContent>
+                    <w:p>
+                      <w:pPr>
+                        <w:rPr>
+                          <w:b/>
+                          <w:sz w:val="24"/>
+                        </w:rPr>
+                      </w:pPr>
+                      <w:r>
+                        <w:rPr>
+                          <w:b/>
+                          <w:sz w:val="26"/>
+                        </w:rPr>
+                        <w:t xml:space="preserve">            </w:t>
+                      </w:r>
+                      <w:r>
+                        <w:rPr>
+                          <w:b/>
+                          <w:sz w:val="26"/>
+                        </w:rPr>
+                        <w:t xml:space="preserve">                         </w:t>
+                      </w:r>
+                      <w:r>
+                        <w:rPr>
+                          <w:b/>
+                          <w:sz w:val="26"/>
+                        </w:rPr>
+                        <w:t xml:space="preserve"> </w:t>
+                      </w:r>
+                      <w:r>
+                        <w:rPr>
+                          <w:b/>
+                          <w:sz w:val="26"/>
+                          <w14:textOutline w14:w="9525" w14:cap="rnd" w14:cmpd="sng" w14:algn="ctr">
+                            <w14:solidFill>
+                              <w14:schemeClr w14:val="tx1"/>
+                            </w14:solidFill>
+                            <w14:prstDash w14:val="solid"/>
+                            <w14:bevel/>
+                          </w14:textOutline>
+                        </w:rPr>
+                        <w:t xml:space="preserve"> </w:t>
+                      </w:r>
+                      <w:r>
+                        <w:rPr>
+                          <w:b/>
+                          <w:sz w:val="50"/>
+                          <w14:textOutline w14:w="9525" w14:cap="rnd" w14:cmpd="sng" w14:algn="ctr">
+                            <w14:solidFill>
+                              <w14:schemeClr w14:val="tx1"/>
+                            </w14:solidFill>
+                            <w14:prstDash w14:val="solid"/>
+                            <w14:bevel/>
+                          </w14:textOutline>
+                        </w:rPr>
+                        <w:t>ELECTRICA</w:t>
+                      </w:r>
+                      <w:r>
+                        <w:rPr>
+                          <w:b/>
+                          <w:sz w:val="50"/>
+                          <w14:textOutline w14:w="9525" w14:cap="rnd" w14:cmpd="sng" w14:algn="ctr">
+                            <w14:solidFill>
+                              <w14:schemeClr w14:val="tx1"/>
+                            </w14:solidFill>
+                            <w14:prstDash w14:val="solid"/>
+                            <w14:bevel/>
+                          </w14:textOutline>
+                        </w:rPr>
+                        <w:t xml:space="preserve"> </w:t>
+                      </w:r>
+                      <w:r>
+                        <w:rPr>
+                          <w:b/>
+                          <w:sz w:val="16"/>
+                          <w14:textOutline w14:w="9525" w14:cap="rnd" w14:cmpd="sng" w14:algn="ctr">
+                            <w14:solidFill>
+                              <w14:schemeClr w14:val="tx1"/>
+                            </w14:solidFill>
+                            <w14:prstDash w14:val="solid"/>
+                            <w14:bevel/>
+                          </w14:textOutline>
+                        </w:rPr>
+                        <w:t xml:space="preserve"> </w:t>
+                      </w:r>
+                      <w:r>
+                        <w:rPr>
+                          <w:b/>
+                          <w:color w:val="FFFFFF" w:themeColor="background1"/>
+                          <w:sz w:val="24"/>
+                          <w14:textOutline w14:w="9525" w14:cap="rnd" w14:cmpd="sng" w14:algn="ctr">
+                            <w14:noFill/>
+                            <w14:prstDash w14:val="solid"/>
+                            <w14:bevel/>
+                          </w14:textOutline>
+                        </w:rPr>
+                        <w:t>-Save Electricity</w:t>
+                      </w:r>
+                      <w:r>
+                        <w:rPr>
+                          <w:b/>
+                          <w:sz w:val="46"/>
+                          <w14:textOutline w14:w="9525" w14:cap="rnd" w14:cmpd="sng" w14:algn="ctr">
+                            <w14:solidFill>
+                              <w14:schemeClr w14:val="tx1"/>
+                            </w14:solidFill>
+                            <w14:prstDash w14:val="solid"/>
+                            <w14:bevel/>
+                          </w14:textOutline>
+                        </w:rPr>
+                        <w:t xml:space="preserve">            </w:t>
+                      </w:r>
+                      <w:r>
+                        <w:rPr>
+                          <w:b/>
+                          <w:sz w:val="46"/>
+                          <w14:textOutline w14:w="9525" w14:cap="rnd" w14:cmpd="sng" w14:algn="ctr">
+                            <w14:solidFill>
+                              <w14:schemeClr w14:val="tx1"/>
+                            </w14:solidFill>
+                            <w14:prstDash w14:val="solid"/>
+                            <w14:bevel/>
+                          </w14:textOutline>
+                        </w:rPr>
+                        <w:br/>
+                      </w:r>
+                      <w:r>
+                        <w:rPr>
+                          <w:b/>
+                          <w:sz w:val="36"/>
+                        </w:rPr>
+                        <w:t xml:space="preserve">                                                                s</w:t>
+                      </w:r>
+                    </w:p>
+                  </w:txbxContent>
+                </v:textbox>
+              </v:roundrect>
+            </w:pict>
+          </mc:Fallback>
+        </mc:AlternateContent>
+      </w:r>
+      <w:r>
+        <w:rPr>
+          <w:noProof/>
+        </w:rPr>
+        <mc:AlternateContent>
+          <mc:Choice Requires="wps">
+            <w:drawing>
+              <wp:anchor distT="0" distB="0" distL="114300" distR="114300" simplePos="0" relativeHeight="251700736" behindDoc="0" locked="0" layoutInCell="1" allowOverlap="1" wp14:anchorId="778B7FD7" wp14:editId="3DB44AD3">
+                <wp:simplePos x="0" y="0"/>
+                <wp:positionH relativeFrom="column">
+                  <wp:posOffset>1870075</wp:posOffset>
+                </wp:positionH>
+                <wp:positionV relativeFrom="paragraph">
+                  <wp:posOffset>512445</wp:posOffset>
+                </wp:positionV>
+                <wp:extent cx="4549140" cy="6350"/>
+                <wp:effectExtent l="19050" t="19050" r="22860" b="31750"/>
+                <wp:wrapNone/>
+                <wp:docPr id="34" name="Straight Connector 34"/>
+                <wp:cNvGraphicFramePr/>
+                <a:graphic xmlns:a="http://schemas.openxmlformats.org/drawingml/2006/main">
+                  <a:graphicData uri="http://schemas.microsoft.com/office/word/2010/wordprocessingShape">
+                    <wps:wsp>
+                      <wps:cNvCnPr/>
+                      <wps:spPr>
+                        <a:xfrm flipV="1">
+                          <a:off x="0" y="0"/>
+                          <a:ext cx="4549140" cy="6350"/>
+                        </a:xfrm>
+                        <a:prstGeom prst="line">
+                          <a:avLst/>
+                        </a:prstGeom>
+                        <a:ln w="28575">
+                          <a:solidFill>
+                            <a:srgbClr val="FFFF00"/>
+                          </a:solidFill>
+                        </a:ln>
+                      </wps:spPr>
+                      <wps:style>
+                        <a:lnRef idx="3">
+                          <a:schemeClr val="accent2"/>
+                        </a:lnRef>
+                        <a:fillRef idx="0">
+                          <a:schemeClr val="accent2"/>
+                        </a:fillRef>
+                        <a:effectRef idx="2">
+                          <a:schemeClr val="accent2"/>
+                        </a:effectRef>
+                        <a:fontRef idx="minor">
+                          <a:schemeClr val="tx1"/>
+                        </a:fontRef>
+                      </wps:style>
+                      <wps:bodyPr/>
+                    </wps:wsp>
+                  </a:graphicData>
+                </a:graphic>
+              </wp:anchor>
+            </w:drawing>
+          </mc:Choice>
+          <mc:Fallback>
+            <w:pict>
+              <v:line w14:anchorId="22651641" id="Straight Connector 34" o:spid="_x0000_s1026" style="position:absolute;flip:y;z-index:251700736;visibility:visible;mso-wrap-style:square;mso-wrap-distance-left:9pt;mso-wrap-distance-top:0;mso-wrap-distance-right:9pt;mso-wrap-distance-bottom:0;mso-position-horizontal:absolute;mso-position-horizontal-relative:text;mso-position-vertical:absolute;mso-position-vertical-relative:text" from="147.25pt,40.35pt" to="505.45pt,40.85pt" o:gfxdata="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" strokecolor="yellow" strokeweight="2.25pt">
+                <v:stroke joinstyle="miter"/>
+              </v:line>
+            </w:pict>
+          </mc:Fallback>
+        </mc:AlternateContent>
+      </w:r>
+      <w:r>
+        <w:rPr>
+          <w:noProof/>
+        </w:rPr>
+        <w:drawing>
+          <wp:anchor distT="0" distB="0" distL="114300" distR="114300" simplePos="0" relativeHeight="251699712" behindDoc="1" locked="0" layoutInCell="1" allowOverlap="1" wp14:anchorId="48A753E6" wp14:editId="564A70D3">
+            <wp:simplePos x="0" y="0"/>
+            <wp:positionH relativeFrom="column">
+              <wp:posOffset>818833</wp:posOffset>
+            </wp:positionH>
+            <wp:positionV relativeFrom="paragraph">
+              <wp:posOffset>151765</wp:posOffset>
+            </wp:positionV>
+            <wp:extent cx="1119188" cy="1119188"/>
+            <wp:effectExtent l="0" t="0" r="5080" b="5080"/>
+            <wp:wrapNone/>
+            <wp:docPr id="36" name="Picture 36" descr="icon"/>
+            <wp:cNvGraphicFramePr>
+              <a:graphicFrameLocks xmlns:a="http://schemas.openxmlformats.org/drawingml/2006/main" noChangeAspect="1"/>
+            </wp:cNvGraphicFramePr>
+            <a:graphic xmlns:a="http://schemas.openxmlformats.org/drawingml/2006/main">
+              <a:graphicData uri="http://schemas.openxmlformats.org/drawingml/2006/picture">
+                <pic:pic xmlns:pic="http://schemas.openxmlformats.org/drawingml/2006/picture">
+                  <pic:nvPicPr>
+                    <pic:cNvPr id="0" name="Picture 6" descr="icon"/>
+                    <pic:cNvPicPr>
+                      <a:picLocks noChangeAspect="1" noChangeArrowheads="1"/>
+                    </pic:cNvPicPr>
+                  </pic:nvPicPr>
+                  <pic:blipFill>
+                    <a:blip r:embed="rId11" cstate="print">
+                      <a:extLst>
+                        <a:ext uri="{28A0092B-C50C-407E-A947-70E740481C1C}">
+                          <a14:useLocalDpi xmlns:a14="http://schemas.microsoft.com/office/drawing/2010/main" val="0"/>
+                        </a:ext>
+                      </a:extLst>
+                    </a:blip>
+                    <a:srcRect/>
+                    <a:stretch>
+                      <a:fillRect/>
+                    </a:stretch>
+                  </pic:blipFill>
+                  <pic:spPr bwMode="auto">
+                    <a:xfrm>
+                      <a:off x="0" y="0"/>
+                      <a:ext cx="1119188" cy="1119188"/>
+                    </a:xfrm>
+                    <a:prstGeom prst="rect">
+                      <a:avLst/>
+                    </a:prstGeom>
+                    <a:noFill/>
+                  </pic:spPr>
+                </pic:pic>
+              </a:graphicData>
+            </a:graphic>
+            <wp14:sizeRelH relativeFrom="page">
+              <wp14:pctWidth>0</wp14:pctWidth>
+            </wp14:sizeRelH>
+            <wp14:sizeRelV relativeFrom="page">
+              <wp14:pctHeight>0</wp14:pctHeight>
+            </wp14:sizeRelV>
+          </wp:anchor>
+        </w:drawing>
+      </w:r>
+    </w:p>
+    <w:p>
+      <w:bookmarkStart w:id="0" w:name="_GoBack"/>
+      <w:bookmarkEnd w:id="0"/>
+      <w:r>
+        <w:rPr>
+          <w:noProof/>
+        </w:rPr>
+        <mc:AlternateContent>
+          <mc:Choice Requires="wps">
+            <w:drawing>
+              <wp:anchor distT="0" distB="0" distL="114300" distR="114300" simplePos="0" relativeHeight="251703808" behindDoc="0" locked="0" layoutInCell="1" allowOverlap="1" wp14:anchorId="5DD3D918" wp14:editId="233C4F5A">
+                <wp:simplePos x="0" y="0"/>
+                <wp:positionH relativeFrom="margin">
+                  <wp:posOffset>588817</wp:posOffset>
+                </wp:positionH>
+                <wp:positionV relativeFrom="paragraph">
+                  <wp:posOffset>2276243</wp:posOffset>
+                </wp:positionV>
+                <wp:extent cx="5835015" cy="602673"/>
+                <wp:effectExtent l="0" t="0" r="13335" b="26035"/>
+                <wp:wrapNone/>
+                <wp:docPr id="31" name="Round Same Side Corner Rectangle 31"/>
+                <wp:cNvGraphicFramePr/>
+                <a:graphic xmlns:a="http://schemas.openxmlformats.org/drawingml/2006/main">
+                  <a:graphicData uri="http://schemas.microsoft.com/office/word/2010/wordprocessingShape">
+                    <wps:wsp>
+                      <wps:cNvSpPr/>
+                      <wps:spPr>
+                        <a:xfrm rot="10800000">
+                          <a:off x="0" y="0"/>
+                          <a:ext cx="5835015" cy="602673"/>
+                        </a:xfrm>
+                        <a:prstGeom prst="round2SameRect">
+                          <a:avLst>
+                            <a:gd name="adj1" fmla="val 45379"/>
+                            <a:gd name="adj2" fmla="val 0"/>
+                          </a:avLst>
+                        </a:prstGeom>
+                        <a:solidFill>
+                          <a:srgbClr val="FF0000"/>
+                        </a:solidFill>
+                        <a:ln>
+                          <a:solidFill>
+                            <a:srgbClr val="FF0000"/>
+                          </a:solidFill>
+                        </a:ln>
+                      </wps:spPr>
+                      <wps:style>
+                        <a:lnRef idx="2">
+                          <a:schemeClr val="accent1">
+                            <a:shade val="50000"/>
+                          </a:schemeClr>
+                        </a:lnRef>
+                        <a:fillRef idx="1">
+                          <a:schemeClr val="accent1"/>
+                        </a:fillRef>
+                        <a:effectRef idx="0">
+                          <a:schemeClr val="accent1"/>
+                        </a:effectRef>
+                        <a:fontRef idx="minor">
+                          <a:schemeClr val="lt1"/>
+                        </a:fontRef>
+                      </wps:style>
+                      <wps:bodyPr rot="0" spcFirstLastPara="0" vertOverflow="overflow" horzOverflow="overflow" vert="horz" wrap="square" lIns="91440" tIns="45720" rIns="91440" bIns="45720" numCol="1" spcCol="0" rtlCol="0" fromWordArt="0" anchor="ctr" anchorCtr="0" forceAA="0" compatLnSpc="1">
+                        <a:prstTxWarp prst="textNoShape">
+                          <a:avLst/>
+                        </a:prstTxWarp>
+                        <a:noAutofit/>
+                      </wps:bodyPr>
+                    </wps:wsp>
+                  </a:graphicData>
+                </a:graphic>
+                <wp14:sizeRelH relativeFrom="margin">
+                  <wp14:pctWidth>0</wp14:pctWidth>
+                </wp14:sizeRelH>
+                <wp14:sizeRelV relativeFrom="margin">
+                  <wp14:pctHeight>0</wp14:pctHeight>
+                </wp14:sizeRelV>
+              </wp:anchor>
+            </w:drawing>
+          </mc:Choice>
+          <mc:Fallback>
+            <w:pict>
+              <v:shape w14:anchorId="019E38D7" id="Round Same Side Corner Rectangle 31" o:spid="_x0000_s1026" style="position:absolute;margin-left:46.35pt;margin-top:179.25pt;width:459.45pt;height:47.45pt;rotation:180;z-index:251703808;visibility:visible;mso-wrap-style:square;mso-width-percent:0;mso-height-percent:0;mso-wrap-distance-left:9pt;mso-wrap-distance-top:0;mso-wrap-distance-right:9pt;mso-wrap-distance-bottom:0;mso-position-horizontal:absolute;mso-position-horizontal-relative:margin;mso-position-vertical:absolute;mso-position-vertical-relative:text;mso-width-percent:0;mso-height-percent:0;mso-width-relative:margin;mso-height-relative:margin;v-text-anchor:middle" coordsize="5835015,602673" o:gfxdata="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" path="m273487,l5561528,v151043,,273487,122444,273487,273487l5835015,602673r,l,602673r,l,273487c,122444,122444,,273487,xe" fillcolor="red" strokecolor="red" strokeweight="1pt">
+                <v:stroke joinstyle="miter"/>
+                <v:path arrowok="t" o:connecttype="custom" o:connectlocs="273487,0;5561528,0;5835015,273487;5835015,602673;5835015,602673;0,602673;0,602673;0,273487;273487,0" o:connectangles="0,0,0,0,0,0,0,0,0"/>
+                <w10:wrap anchorx="margin"/>
+              </v:shape>
+            </w:pict>
+          </mc:Fallback>
+        </mc:AlternateContent>
+      </w:r>
+      <w:r>
+        <w:rPr>
+          <w:noProof/>
+        </w:rPr>
+        <mc:AlternateContent>
+          <mc:Choice Requires="wps">
+            <w:drawing>
+              <wp:anchor distT="0" distB="0" distL="114300" distR="114300" simplePos="0" relativeHeight="251704832" behindDoc="0" locked="0" layoutInCell="1" allowOverlap="1" wp14:anchorId="773998A6" wp14:editId="77A20420">
+                <wp:simplePos x="0" y="0"/>
+                <wp:positionH relativeFrom="column">
+                  <wp:posOffset>580390</wp:posOffset>
+                </wp:positionH>
+                <wp:positionV relativeFrom="paragraph">
+                  <wp:posOffset>2222288</wp:posOffset>
+                </wp:positionV>
+                <wp:extent cx="5839460" cy="47625"/>
+                <wp:effectExtent l="0" t="0" r="27940" b="28575"/>
+                <wp:wrapNone/>
+                <wp:docPr id="29" name="Rectangle 29"/>
+                <wp:cNvGraphicFramePr/>
+                <a:graphic xmlns:a="http://schemas.openxmlformats.org/drawingml/2006/main">
+                  <a:graphicData uri="http://schemas.microsoft.com/office/word/2010/wordprocessingShape">
+                    <wps:wsp>
+                      <wps:cNvSpPr/>
+                      <wps:spPr>
+                        <a:xfrm>
+                          <a:off x="0" y="0"/>
+                          <a:ext cx="5839460" cy="47625"/>
+                        </a:xfrm>
+                        <a:prstGeom prst="rect">
+                          <a:avLst/>
+                        </a:prstGeom>
+                        <a:solidFill>
+                          <a:srgbClr val="FFFF00"/>
+                        </a:solidFill>
+                        <a:ln>
+                          <a:solidFill>
+                            <a:srgbClr val="FFFC74"/>
+                          </a:solidFill>
+                        </a:ln>
+                      </wps:spPr>
+                      <wps:style>
+                        <a:lnRef idx="2">
+                          <a:schemeClr val="accent1">
+                            <a:shade val="50000"/>
+                          </a:schemeClr>
+                        </a:lnRef>
+                        <a:fillRef idx="1">
+                          <a:schemeClr val="accent1"/>
+                        </a:fillRef>
+                        <a:effectRef idx="0">
+                          <a:schemeClr val="accent1"/>
+                        </a:effectRef>
+                        <a:fontRef idx="minor">
+                          <a:schemeClr val="lt1"/>
+                        </a:fontRef>
+                      </wps:style>
+                      <wps:bodyPr rot="0" spcFirstLastPara="0" vertOverflow="overflow" horzOverflow="overflow" vert="horz" wrap="square" lIns="91440" tIns="45720" rIns="91440" bIns="45720" numCol="1" spcCol="0" rtlCol="0" fromWordArt="0" anchor="ctr" anchorCtr="0" forceAA="0" compatLnSpc="1">
+                        <a:prstTxWarp prst="textNoShape">
+                          <a:avLst/>
+                        </a:prstTxWarp>
+                        <a:noAutofit/>
+                      </wps:bodyPr>
+                    </wps:wsp>
+                  </a:graphicData>
+                </a:graphic>
+                <wp14:sizeRelH relativeFrom="margin">
+                  <wp14:pctWidth>0</wp14:pctWidth>
+                </wp14:sizeRelH>
+                <wp14:sizeRelV relativeFrom="margin">
+                  <wp14:pctHeight>0</wp14:pctHeight>
+                </wp14:sizeRelV>
+              </wp:anchor>
+            </w:drawing>
+          </mc:Choice>
+          <mc:Fallback>
+            <w:pict>
+              <v:rect w14:anchorId="562FE421" id="Rectangle 29" o:spid="_x0000_s1026" style="position:absolute;margin-left:45.7pt;margin-top:175pt;width:459.8pt;height:3.75pt;z-index:251704832;visibility:visible;mso-wrap-style:square;mso-width-percent:0;mso-height-percent:0;mso-wrap-distance-left:9pt;mso-wrap-distance-top:0;mso-wrap-distance-right:9pt;mso-wrap-distance-bottom:0;mso-position-horizontal:absolute;mso-position-horizontal-relative:text;mso-position-vertical:absolute;mso-position-vertical-relative:text;mso-width-percent:0;mso-height-percent:0;mso-width-relative:margin;mso-height-relative:margin;v-text-anchor:middle" o:gfxdata="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" fillcolor="yellow" strokecolor="#fffc74" strokeweight="1pt"/>
+            </w:pict>
+          </mc:Fallback>
+        </mc:AlternateContent>
+      </w:r>
+      <w:r>
+        <w:rPr>
+          <w:noProof/>
+        </w:rPr>
+        <w:drawing>
+          <wp:anchor distT="0" distB="0" distL="114300" distR="114300" simplePos="0" relativeHeight="251708928" behindDoc="1" locked="0" layoutInCell="1" allowOverlap="1" wp14:anchorId="4A55737C" wp14:editId="4B3C2B05">
+            <wp:simplePos x="0" y="0"/>
+            <wp:positionH relativeFrom="margin">
+              <wp:posOffset>6133888</wp:posOffset>
+            </wp:positionH>
+            <wp:positionV relativeFrom="paragraph">
+              <wp:posOffset>252730</wp:posOffset>
+            </wp:positionV>
+            <wp:extent cx="168275" cy="168275"/>
+            <wp:effectExtent l="0" t="0" r="3175" b="3175"/>
+            <wp:wrapNone/>
+            <wp:docPr id="38" name="Picture 38" descr="Warning free icon"/>
+            <wp:cNvGraphicFramePr>
+              <a:graphicFrameLocks xmlns:a="http://schemas.openxmlformats.org/drawingml/2006/main" noChangeAspect="1"/>
+            </wp:cNvGraphicFramePr>
+            <a:graphic xmlns:a="http://schemas.openxmlformats.org/drawingml/2006/main">
+              <a:graphicData uri="http://schemas.openxmlformats.org/drawingml/2006/picture">
+                <pic:pic xmlns:pic="http://schemas.openxmlformats.org/drawingml/2006/picture">
+                  <pic:nvPicPr>
+                    <pic:cNvPr id="0" name="Picture 1" descr="Warning free icon"/>
+                    <pic:cNvPicPr>
+                      <a:picLocks noChangeAspect="1" noChangeArrowheads="1"/>
+                    </pic:cNvPicPr>
+                  </pic:nvPicPr>
+                  <pic:blipFill>
+                    <a:blip r:embed="rId12" cstate="print">
+                      <a:extLst>
+                        <a:ext uri="{28A0092B-C50C-407E-A947-70E740481C1C}">
+                          <a14:useLocalDpi xmlns:a14="http://schemas.microsoft.com/office/drawing/2010/main" val="0"/>
+                        </a:ext>
+                      </a:extLst>
+                    </a:blip>
+                    <a:srcRect/>
+                    <a:stretch>
+                      <a:fillRect/>
+                    </a:stretch>
+                  </pic:blipFill>
+                  <pic:spPr bwMode="auto">
+                    <a:xfrm>
+                      <a:off x="0" y="0"/>
+                      <a:ext cx="168275" cy="168275"/>
+                    </a:xfrm>
+                    <a:prstGeom prst="rect">
+                      <a:avLst/>
+                    </a:prstGeom>
+                    <a:noFill/>
+                    <a:ln>
+                      <a:noFill/>
+                    </a:ln>
+                  </pic:spPr>
+                </pic:pic>
+              </a:graphicData>
+            </a:graphic>
+            <wp14:sizeRelH relativeFrom="margin">
+              <wp14:pctWidth>0</wp14:pctWidth>
+            </wp14:sizeRelH>
+            <wp14:sizeRelV relativeFrom="margin">
+              <wp14:pctHeight>0</wp14:pctHeight>
+            </wp14:sizeRelV>
+          </wp:anchor>
+        </w:drawing>
+      </w:r>
+      <w:r>
+        <w:rPr>
+          <w:noProof/>
+        </w:rPr>
+        <w:drawing>
+          <wp:anchor distT="0" distB="0" distL="114300" distR="114300" simplePos="0" relativeHeight="251706880" behindDoc="1" locked="0" layoutInCell="1" allowOverlap="1" wp14:anchorId="5E4B49E3" wp14:editId="095E78F6">
+            <wp:simplePos x="0" y="0"/>
+            <wp:positionH relativeFrom="margin">
+              <wp:posOffset>5146675</wp:posOffset>
+            </wp:positionH>
+            <wp:positionV relativeFrom="paragraph">
+              <wp:posOffset>264160</wp:posOffset>
+            </wp:positionV>
+            <wp:extent cx="168275" cy="168275"/>
+            <wp:effectExtent l="0" t="0" r="3175" b="3175"/>
+            <wp:wrapNone/>
+            <wp:docPr id="37" name="Picture 37" descr="Warning free icon"/>
+            <wp:cNvGraphicFramePr>
+              <a:graphicFrameLocks xmlns:a="http://schemas.openxmlformats.org/drawingml/2006/main" noChangeAspect="1"/>
+            </wp:cNvGraphicFramePr>
+            <a:graphic xmlns:a="http://schemas.openxmlformats.org/drawingml/2006/main">
+              <a:graphicData uri="http://schemas.openxmlformats.org/drawingml/2006/picture">
+                <pic:pic xmlns:pic="http://schemas.openxmlformats.org/drawingml/2006/picture">
+                  <pic:nvPicPr>
+                    <pic:cNvPr id="0" name="Picture 1" descr="Warning free icon"/>
+                    <pic:cNvPicPr>
+                      <a:picLocks noChangeAspect="1" noChangeArrowheads="1"/>
+                    </pic:cNvPicPr>
+                  </pic:nvPicPr>
+                  <pic:blipFill>
+                    <a:blip r:embed="rId12" cstate="print">
+                      <a:extLst>
+                        <a:ext uri="{28A0092B-C50C-407E-A947-70E740481C1C}">
+                          <a14:useLocalDpi xmlns:a14="http://schemas.microsoft.com/office/drawing/2010/main" val="0"/>
+                        </a:ext>
+                      </a:extLst>
+                    </a:blip>
+                    <a:srcRect/>
+                    <a:stretch>
+                      <a:fillRect/>
+                    </a:stretch>
+                  </pic:blipFill>
+                  <pic:spPr bwMode="auto">
+                    <a:xfrm>
+                      <a:off x="0" y="0"/>
+                      <a:ext cx="168275" cy="168275"/>
+                    </a:xfrm>
+                    <a:prstGeom prst="rect">
+                      <a:avLst/>
+                    </a:prstGeom>
+                    <a:noFill/>
+                    <a:ln>
+                      <a:noFill/>
+                    </a:ln>
+                  </pic:spPr>
+                </pic:pic>
+              </a:graphicData>
+            </a:graphic>
+            <wp14:sizeRelH relativeFrom="margin">
+              <wp14:pctWidth>0</wp14:pctWidth>
+            </wp14:sizeRelH>
+            <wp14:sizeRelV relativeFrom="margin">
+              <wp14:pctHeight>0</wp14:pctHeight>
+            </wp14:sizeRelV>
+          </wp:anchor>
+        </w:drawing>
+      </w:r>
+      <w:r>
+        <w:rPr>
+          <w:noProof/>
+        </w:rPr>
+        <mc:AlternateContent>
+          <mc:Choice Requires="wps">
+            <w:drawing>
+              <wp:anchor distT="0" distB="0" distL="114300" distR="114300" simplePos="0" relativeHeight="251701760" behindDoc="1" locked="0" layoutInCell="1" allowOverlap="1" wp14:anchorId="129855AD" wp14:editId="791B9B9F">
+                <wp:simplePos x="0" y="0"/>
+                <wp:positionH relativeFrom="column">
+                  <wp:posOffset>5257800</wp:posOffset>
+                </wp:positionH>
+                <wp:positionV relativeFrom="paragraph">
+                  <wp:posOffset>198755</wp:posOffset>
+                </wp:positionV>
+                <wp:extent cx="986790" cy="257810"/>
+                <wp:effectExtent l="0" t="0" r="22860" b="27940"/>
+                <wp:wrapNone/>
+                <wp:docPr id="35" name="Text Box 35"/>
+                <wp:cNvGraphicFramePr/>
+                <a:graphic xmlns:a="http://schemas.openxmlformats.org/drawingml/2006/main">
+                  <a:graphicData uri="http://schemas.microsoft.com/office/word/2010/wordprocessingShape">
+                    <wps:wsp>
+                      <wps:cNvSpPr txBox="1"/>
+                      <wps:spPr>
+                        <a:xfrm>
+                          <a:off x="0" y="0"/>
+                          <a:ext cx="986790" cy="257810"/>
+                        </a:xfrm>
+                        <a:prstGeom prst="rect">
+                          <a:avLst/>
+                        </a:prstGeom>
+                        <a:solidFill>
+                          <a:srgbClr val="FF0000"/>
+                        </a:solidFill>
+                        <a:ln w="6350">
+                          <a:solidFill>
+                            <a:srgbClr val="FF0000"/>
+                          </a:solidFill>
+                        </a:ln>
+                        <a:effectLst/>
+                      </wps:spPr>
+                      <wps:style>
+                        <a:lnRef idx="0">
+                          <a:schemeClr val="accent1"/>
+                        </a:lnRef>
+                        <a:fillRef idx="0">
+                          <a:schemeClr val="accent1"/>
+                        </a:fillRef>
+                        <a:effectRef idx="0">
+                          <a:schemeClr val="accent1"/>
+                        </a:effectRef>
+                        <a:fontRef idx="minor">
+                          <a:schemeClr val="dk1"/>
+                        </a:fontRef>
+                      </wps:style>
+                      <wps:txbx>
+                        <w:txbxContent>
+                          <w:p>
+                            <w:pPr>
+                              <w:rPr>
+                                <w:b/>
+                                <w:color w:val="FFFFFF" w:themeColor="background1"/>
+                                <w:sz w:val="24"/>
+                              </w:rPr>
+                            </w:pPr>
+                            <w:r>
+                              <w:rPr>
+                                <w:b/>
+                                <w:color w:val="FFFFFF" w:themeColor="background1"/>
+                                <w:sz w:val="24"/>
+                              </w:rPr>
+                              <w:t>SEND ALERT</w:t>
+                            </w:r>
+                          </w:p>
+                        </w:txbxContent>
+                      </wps:txbx>
+                      <wps:bodyPr rot="0" spcFirstLastPara="0" vertOverflow="overflow" horzOverflow="overflow" vert="horz" wrap="square" lIns="91440" tIns="45720" rIns="91440" bIns="45720" numCol="1" spcCol="0" rtlCol="0" fromWordArt="0" anchor="t" anchorCtr="0" forceAA="0" compatLnSpc="1">
+                        <a:prstTxWarp prst="textNoShape">
+                          <a:avLst/>
+                        </a:prstTxWarp>
+                        <a:noAutofit/>
+                      </wps:bodyPr>
+                    </wps:wsp>
+                  </a:graphicData>
+                </a:graphic>
+                <wp14:sizeRelH relativeFrom="margin">
+                  <wp14:pctWidth>0</wp14:pctWidth>
+                </wp14:sizeRelH>
+                <wp14:sizeRelV relativeFrom="margin">
+                  <wp14:pctHeight>0</wp14:pctHeight>
+                </wp14:sizeRelV>
+              </wp:anchor>
+            </w:drawing>
+          </mc:Choice>
+          <mc:Fallback>
+            <w:pict>
+              <v:shape w14:anchorId="129855AD" id="Text Box 35" o:spid="_x0000_s1036" type="#_x0000_t202" style="position:absolute;margin-left:414pt;margin-top:15.65pt;width:77.7pt;height:20.3pt;z-index:-251614720;visibility:visible;mso-wrap-style:square;mso-width-percent:0;mso-height-percent:0;mso-wrap-distance-left:9pt;mso-wrap-distance-top:0;mso-wrap-distance-right:9pt;mso-wrap-distance-bottom:0;mso-position-horizontal:absolute;mso-position-horizontal-relative:text;mso-position-vertical:absolute;mso-position-vertical-relative:text;mso-width-percent:0;mso-height-percent:0;mso-width-relative:margin;mso-height-relative:margin;v-text-anchor:top" o:gfxdata="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" fillcolor="red" strokecolor="red" strokeweight=".5pt">
+                <v:textbox>
+                  <w:txbxContent>
+                    <w:p>
+                      <w:pPr>
+                        <w:rPr>
+                          <w:b/>
+                          <w:color w:val="FFFFFF" w:themeColor="background1"/>
+                          <w:sz w:val="24"/>
+                        </w:rPr>
+                      </w:pPr>
+                      <w:r>
+                        <w:rPr>
+                          <w:b/>
+                          <w:color w:val="FFFFFF" w:themeColor="background1"/>
+                          <w:sz w:val="24"/>
+                        </w:rPr>
+                        <w:t>SEND ALERT</w:t>
                       </w:r>
                     </w:p>
                   </w:txbxContent>

</xml_diff>

<commit_message>
add funtion for sending alert text email
</commit_message>
<xml_diff>
--- a/Electrica/Telplates_1.docx
+++ b/Electrica/Telplates_1.docx
@@ -5149,7 +5149,7 @@
         <mc:AlternateContent>
           <mc:Choice Requires="wps">
             <w:drawing>
-              <wp:anchor distT="0" distB="0" distL="114300" distR="114300" simplePos="0" relativeHeight="251705856" behindDoc="0" locked="0" layoutInCell="1" allowOverlap="1" wp14:anchorId="6AECBB89" wp14:editId="16E35D93">
+              <wp:anchor distT="0" distB="0" distL="114300" distR="114300" simplePos="0" relativeHeight="251705856" behindDoc="0" locked="0" layoutInCell="1" allowOverlap="1" wp14:anchorId="20BF84DF" wp14:editId="6E592358">
                 <wp:simplePos x="0" y="0"/>
                 <wp:positionH relativeFrom="column">
                   <wp:posOffset>2321741</wp:posOffset>
@@ -5274,7 +5274,7 @@
           </mc:Choice>
           <mc:Fallback>
             <w:pict>
-              <v:shapetype w14:anchorId="6AECBB89" id="_x0000_t202" coordsize="21600,21600" o:spt="202" path="m,l,21600r21600,l21600,xe">
+              <v:shapetype w14:anchorId="20BF84DF" id="_x0000_t202" coordsize="21600,21600" o:spt="202" path="m,l,21600r21600,l21600,xe">
                 <v:stroke joinstyle="miter"/>
                 <v:path gradientshapeok="t" o:connecttype="rect"/>
               </v:shapetype>
@@ -5347,7 +5347,7 @@
         <mc:AlternateContent>
           <mc:Choice Requires="wps">
             <w:drawing>
-              <wp:anchor distT="0" distB="0" distL="114300" distR="114300" simplePos="0" relativeHeight="251702784" behindDoc="1" locked="0" layoutInCell="1" allowOverlap="1" wp14:anchorId="0AFA6309" wp14:editId="42B60159">
+              <wp:anchor distT="0" distB="0" distL="114300" distR="114300" simplePos="0" relativeHeight="251702784" behindDoc="1" locked="0" layoutInCell="1" allowOverlap="1" wp14:anchorId="6CADD9FB" wp14:editId="64906B7E">
                 <wp:simplePos x="0" y="0"/>
                 <wp:positionH relativeFrom="column">
                   <wp:posOffset>720436</wp:posOffset>
@@ -5436,7 +5436,7 @@
         <mc:AlternateContent>
           <mc:Choice Requires="wps">
             <w:drawing>
-              <wp:anchor distT="0" distB="0" distL="114300" distR="114300" simplePos="0" relativeHeight="251698688" behindDoc="1" locked="0" layoutInCell="1" allowOverlap="1" wp14:anchorId="5B5E8C32" wp14:editId="55354456">
+              <wp:anchor distT="0" distB="0" distL="114300" distR="114300" simplePos="0" relativeHeight="251698688" behindDoc="1" locked="0" layoutInCell="1" allowOverlap="1" wp14:anchorId="13789D9D" wp14:editId="15434589">
                 <wp:simplePos x="0" y="0"/>
                 <wp:positionH relativeFrom="column">
                   <wp:posOffset>585470</wp:posOffset>
@@ -5788,7 +5788,7 @@
         <mc:AlternateContent>
           <mc:Choice Requires="wps">
             <w:drawing>
-              <wp:anchor distT="0" distB="0" distL="114300" distR="114300" simplePos="0" relativeHeight="251700736" behindDoc="0" locked="0" layoutInCell="1" allowOverlap="1" wp14:anchorId="778B7FD7" wp14:editId="3DB44AD3">
+              <wp:anchor distT="0" distB="0" distL="114300" distR="114300" simplePos="0" relativeHeight="251700736" behindDoc="0" locked="0" layoutInCell="1" allowOverlap="1" wp14:anchorId="50CF66C5" wp14:editId="3FA670C7">
                 <wp:simplePos x="0" y="0"/>
                 <wp:positionH relativeFrom="column">
                   <wp:posOffset>1870075</wp:posOffset>
@@ -5854,7 +5854,7 @@
           <w:noProof/>
         </w:rPr>
         <w:drawing>
-          <wp:anchor distT="0" distB="0" distL="114300" distR="114300" simplePos="0" relativeHeight="251699712" behindDoc="1" locked="0" layoutInCell="1" allowOverlap="1" wp14:anchorId="48A753E6" wp14:editId="564A70D3">
+          <wp:anchor distT="0" distB="0" distL="114300" distR="114300" simplePos="0" relativeHeight="251699712" behindDoc="1" locked="0" layoutInCell="1" allowOverlap="1" wp14:anchorId="6F415AA2" wp14:editId="393ED89C">
             <wp:simplePos x="0" y="0"/>
             <wp:positionH relativeFrom="column">
               <wp:posOffset>818833</wp:posOffset>
@@ -5915,8 +5915,6 @@
       </w:r>
     </w:p>
     <w:p>
-      <w:bookmarkStart w:id="0" w:name="_GoBack"/>
-      <w:bookmarkEnd w:id="0"/>
       <w:r>
         <w:rPr>
           <w:noProof/>
@@ -5924,7 +5922,7 @@
         <mc:AlternateContent>
           <mc:Choice Requires="wps">
             <w:drawing>
-              <wp:anchor distT="0" distB="0" distL="114300" distR="114300" simplePos="0" relativeHeight="251703808" behindDoc="0" locked="0" layoutInCell="1" allowOverlap="1" wp14:anchorId="5DD3D918" wp14:editId="233C4F5A">
+              <wp:anchor distT="0" distB="0" distL="114300" distR="114300" simplePos="0" relativeHeight="251703808" behindDoc="0" locked="0" layoutInCell="1" allowOverlap="1" wp14:anchorId="727E32E1" wp14:editId="6E72C3E4">
                 <wp:simplePos x="0" y="0"/>
                 <wp:positionH relativeFrom="margin">
                   <wp:posOffset>588817</wp:posOffset>
@@ -5997,7 +5995,7 @@
           </mc:Choice>
           <mc:Fallback>
             <w:pict>
-              <v:shape w14:anchorId="019E38D7" id="Round Same Side Corner Rectangle 31" o:spid="_x0000_s1026" style="position:absolute;margin-left:46.35pt;margin-top:179.25pt;width:459.45pt;height:47.45pt;rotation:180;z-index:251703808;visibility:visible;mso-wrap-style:square;mso-width-percent:0;mso-height-percent:0;mso-wrap-distance-left:9pt;mso-wrap-distance-top:0;mso-wrap-distance-right:9pt;mso-wrap-distance-bottom:0;mso-position-horizontal:absolute;mso-position-horizontal-relative:margin;mso-position-vertical:absolute;mso-position-vertical-relative:text;mso-width-percent:0;mso-height-percent:0;mso-width-relative:margin;mso-height-relative:margin;v-text-anchor:middle" coordsize="5835015,602673" o:gfxdata="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" path="m273487,l5561528,v151043,,273487,122444,273487,273487l5835015,602673r,l,602673r,l,273487c,122444,122444,,273487,xe" fillcolor="red" strokecolor="red" strokeweight="1pt">
+              <v:shape w14:anchorId="29C08C74" id="Round Same Side Corner Rectangle 31" o:spid="_x0000_s1026" style="position:absolute;margin-left:46.35pt;margin-top:179.25pt;width:459.45pt;height:47.45pt;rotation:180;z-index:251703808;visibility:visible;mso-wrap-style:square;mso-width-percent:0;mso-height-percent:0;mso-wrap-distance-left:9pt;mso-wrap-distance-top:0;mso-wrap-distance-right:9pt;mso-wrap-distance-bottom:0;mso-position-horizontal:absolute;mso-position-horizontal-relative:margin;mso-position-vertical:absolute;mso-position-vertical-relative:text;mso-width-percent:0;mso-height-percent:0;mso-width-relative:margin;mso-height-relative:margin;v-text-anchor:middle" coordsize="5835015,602673" o:gfxdata="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" path="m273487,l5561528,v151043,,273487,122444,273487,273487l5835015,602673r,l,602673r,l,273487c,122444,122444,,273487,xe" fillcolor="red" strokecolor="red" strokeweight="1pt">
                 <v:stroke joinstyle="miter"/>
                 <v:path arrowok="t" o:connecttype="custom" o:connectlocs="273487,0;5561528,0;5835015,273487;5835015,602673;5835015,602673;0,602673;0,602673;0,273487;273487,0" o:connectangles="0,0,0,0,0,0,0,0,0"/>
                 <w10:wrap anchorx="margin"/>
@@ -6013,7 +6011,7 @@
         <mc:AlternateContent>
           <mc:Choice Requires="wps">
             <w:drawing>
-              <wp:anchor distT="0" distB="0" distL="114300" distR="114300" simplePos="0" relativeHeight="251704832" behindDoc="0" locked="0" layoutInCell="1" allowOverlap="1" wp14:anchorId="773998A6" wp14:editId="77A20420">
+              <wp:anchor distT="0" distB="0" distL="114300" distR="114300" simplePos="0" relativeHeight="251704832" behindDoc="0" locked="0" layoutInCell="1" allowOverlap="1" wp14:anchorId="43D2003B" wp14:editId="6A5FC1C1">
                 <wp:simplePos x="0" y="0"/>
                 <wp:positionH relativeFrom="column">
                   <wp:posOffset>580390</wp:posOffset>
@@ -6093,7 +6091,7 @@
           <w:noProof/>
         </w:rPr>
         <w:drawing>
-          <wp:anchor distT="0" distB="0" distL="114300" distR="114300" simplePos="0" relativeHeight="251708928" behindDoc="1" locked="0" layoutInCell="1" allowOverlap="1" wp14:anchorId="4A55737C" wp14:editId="4B3C2B05">
+          <wp:anchor distT="0" distB="0" distL="114300" distR="114300" simplePos="0" relativeHeight="251708928" behindDoc="1" locked="0" layoutInCell="1" allowOverlap="1" wp14:anchorId="7698FFA6" wp14:editId="66946AC7">
             <wp:simplePos x="0" y="0"/>
             <wp:positionH relativeFrom="margin">
               <wp:posOffset>6133888</wp:posOffset>
@@ -6160,7 +6158,7 @@
           <w:noProof/>
         </w:rPr>
         <w:drawing>
-          <wp:anchor distT="0" distB="0" distL="114300" distR="114300" simplePos="0" relativeHeight="251706880" behindDoc="1" locked="0" layoutInCell="1" allowOverlap="1" wp14:anchorId="5E4B49E3" wp14:editId="095E78F6">
+          <wp:anchor distT="0" distB="0" distL="114300" distR="114300" simplePos="0" relativeHeight="251706880" behindDoc="1" locked="0" layoutInCell="1" allowOverlap="1" wp14:anchorId="66D14EA6" wp14:editId="06C327E6">
             <wp:simplePos x="0" y="0"/>
             <wp:positionH relativeFrom="margin">
               <wp:posOffset>5146675</wp:posOffset>
@@ -6229,7 +6227,7 @@
         <mc:AlternateContent>
           <mc:Choice Requires="wps">
             <w:drawing>
-              <wp:anchor distT="0" distB="0" distL="114300" distR="114300" simplePos="0" relativeHeight="251701760" behindDoc="1" locked="0" layoutInCell="1" allowOverlap="1" wp14:anchorId="129855AD" wp14:editId="791B9B9F">
+              <wp:anchor distT="0" distB="0" distL="114300" distR="114300" simplePos="0" relativeHeight="251701760" behindDoc="1" locked="0" layoutInCell="1" allowOverlap="1" wp14:anchorId="07DE641F" wp14:editId="79B3AA43">
                 <wp:simplePos x="0" y="0"/>
                 <wp:positionH relativeFrom="column">
                   <wp:posOffset>5257800</wp:posOffset>
@@ -6342,6 +6340,731 @@
                   </w:txbxContent>
                 </v:textbox>
               </v:shape>
+            </w:pict>
+          </mc:Fallback>
+        </mc:AlternateContent>
+      </w:r>
+    </w:p>
+    <w:p/>
+    <w:p/>
+    <w:p/>
+    <w:p/>
+    <w:p/>
+    <w:p/>
+    <w:p/>
+    <w:p/>
+    <w:p/>
+    <w:p/>
+    <w:p/>
+    <w:p/>
+    <w:p/>
+    <w:p/>
+    <w:p>
+      <w:pPr>
+        <w:tabs>
+          <w:tab w:val="left" w:pos="7128"/>
+        </w:tabs>
+      </w:pPr>
+      <w:r>
+        <w:tab/>
+      </w:r>
+    </w:p>
+    <w:p>
+      <w:bookmarkStart w:id="0" w:name="_GoBack"/>
+      <w:bookmarkEnd w:id="0"/>
+      <w:r>
+        <w:rPr>
+          <w:noProof/>
+        </w:rPr>
+        <mc:AlternateContent>
+          <mc:Choice Requires="wps">
+            <w:drawing>
+              <wp:anchor distT="0" distB="0" distL="114300" distR="114300" simplePos="0" relativeHeight="251714048" behindDoc="1" locked="0" layoutInCell="1" allowOverlap="1" wp14:anchorId="5D66A8E0" wp14:editId="4669880B">
+                <wp:simplePos x="0" y="0"/>
+                <wp:positionH relativeFrom="column">
+                  <wp:posOffset>2641600</wp:posOffset>
+                </wp:positionH>
+                <wp:positionV relativeFrom="paragraph">
+                  <wp:posOffset>243840</wp:posOffset>
+                </wp:positionV>
+                <wp:extent cx="939800" cy="187960"/>
+                <wp:effectExtent l="0" t="0" r="12700" b="21590"/>
+                <wp:wrapNone/>
+                <wp:docPr id="48" name="Text Box 48"/>
+                <wp:cNvGraphicFramePr/>
+                <a:graphic xmlns:a="http://schemas.openxmlformats.org/drawingml/2006/main">
+                  <a:graphicData uri="http://schemas.microsoft.com/office/word/2010/wordprocessingShape">
+                    <wps:wsp>
+                      <wps:cNvSpPr txBox="1"/>
+                      <wps:spPr>
+                        <a:xfrm>
+                          <a:off x="0" y="0"/>
+                          <a:ext cx="939800" cy="187960"/>
+                        </a:xfrm>
+                        <a:prstGeom prst="rect">
+                          <a:avLst/>
+                        </a:prstGeom>
+                        <a:solidFill>
+                          <a:schemeClr val="lt1"/>
+                        </a:solidFill>
+                        <a:ln w="6350">
+                          <a:solidFill>
+                            <a:schemeClr val="bg1"/>
+                          </a:solidFill>
+                        </a:ln>
+                        <a:effectLst/>
+                      </wps:spPr>
+                      <wps:style>
+                        <a:lnRef idx="0">
+                          <a:schemeClr val="accent1"/>
+                        </a:lnRef>
+                        <a:fillRef idx="0">
+                          <a:schemeClr val="accent1"/>
+                        </a:fillRef>
+                        <a:effectRef idx="0">
+                          <a:schemeClr val="accent1"/>
+                        </a:effectRef>
+                        <a:fontRef idx="minor">
+                          <a:schemeClr val="dk1"/>
+                        </a:fontRef>
+                      </wps:style>
+                      <wps:txbx>
+                        <w:txbxContent>
+                          <w:p>
+                            <w:pPr>
+                              <w:rPr>
+                                <w:rFonts w:ascii="Arial" w:hAnsi="Arial" w:cs="Arial"/>
+                                <w:b/>
+                                <w:color w:val="002060"/>
+                                <w:sz w:val="12"/>
+                              </w:rPr>
+                            </w:pPr>
+                            <w:r>
+                              <w:rPr>
+                                <w:rFonts w:ascii="Arial" w:hAnsi="Arial" w:cs="Arial"/>
+                                <w:b/>
+                                <w:color w:val="002060"/>
+                                <w:sz w:val="12"/>
+                              </w:rPr>
+                              <w:t>BILL OF SUPPLY</w:t>
+                            </w:r>
+                          </w:p>
+                        </w:txbxContent>
+                      </wps:txbx>
+                      <wps:bodyPr rot="0" spcFirstLastPara="0" vertOverflow="overflow" horzOverflow="overflow" vert="horz" wrap="square" lIns="91440" tIns="45720" rIns="91440" bIns="45720" numCol="1" spcCol="0" rtlCol="0" fromWordArt="0" anchor="t" anchorCtr="0" forceAA="0" compatLnSpc="1">
+                        <a:prstTxWarp prst="textNoShape">
+                          <a:avLst/>
+                        </a:prstTxWarp>
+                        <a:noAutofit/>
+                      </wps:bodyPr>
+                    </wps:wsp>
+                  </a:graphicData>
+                </a:graphic>
+                <wp14:sizeRelH relativeFrom="margin">
+                  <wp14:pctWidth>0</wp14:pctWidth>
+                </wp14:sizeRelH>
+                <wp14:sizeRelV relativeFrom="margin">
+                  <wp14:pctHeight>0</wp14:pctHeight>
+                </wp14:sizeRelV>
+              </wp:anchor>
+            </w:drawing>
+          </mc:Choice>
+          <mc:Fallback>
+            <w:pict>
+              <v:shape w14:anchorId="5D66A8E0" id="Text Box 48" o:spid="_x0000_s1037" type="#_x0000_t202" style="position:absolute;margin-left:208pt;margin-top:19.2pt;width:74pt;height:14.8pt;z-index:-251602432;visibility:visible;mso-wrap-style:square;mso-width-percent:0;mso-height-percent:0;mso-wrap-distance-left:9pt;mso-wrap-distance-top:0;mso-wrap-distance-right:9pt;mso-wrap-distance-bottom:0;mso-position-horizontal:absolute;mso-position-horizontal-relative:text;mso-position-vertical:absolute;mso-position-vertical-relative:text;mso-width-percent:0;mso-height-percent:0;mso-width-relative:margin;mso-height-relative:margin;v-text-anchor:top" o:gfxdata="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" fillcolor="white [3201]" strokecolor="white [3212]" strokeweight=".5pt">
+                <v:textbox>
+                  <w:txbxContent>
+                    <w:p>
+                      <w:pPr>
+                        <w:rPr>
+                          <w:rFonts w:ascii="Arial" w:hAnsi="Arial" w:cs="Arial"/>
+                          <w:b/>
+                          <w:color w:val="002060"/>
+                          <w:sz w:val="12"/>
+                        </w:rPr>
+                      </w:pPr>
+                      <w:r>
+                        <w:rPr>
+                          <w:rFonts w:ascii="Arial" w:hAnsi="Arial" w:cs="Arial"/>
+                          <w:b/>
+                          <w:color w:val="002060"/>
+                          <w:sz w:val="12"/>
+                        </w:rPr>
+                        <w:t>BILL OF SUPPLY</w:t>
+                      </w:r>
+                    </w:p>
+                  </w:txbxContent>
+                </v:textbox>
+              </v:shape>
+            </w:pict>
+          </mc:Fallback>
+        </mc:AlternateContent>
+      </w:r>
+      <w:r>
+        <w:rPr>
+          <w:noProof/>
+        </w:rPr>
+        <mc:AlternateContent>
+          <mc:Choice Requires="wps">
+            <w:drawing>
+              <wp:anchor distT="0" distB="0" distL="114300" distR="114300" simplePos="0" relativeHeight="251713024" behindDoc="0" locked="0" layoutInCell="1" allowOverlap="1" wp14:anchorId="5994F2B3" wp14:editId="422F9BA9">
+                <wp:simplePos x="0" y="0"/>
+                <wp:positionH relativeFrom="column">
+                  <wp:posOffset>3434080</wp:posOffset>
+                </wp:positionH>
+                <wp:positionV relativeFrom="paragraph">
+                  <wp:posOffset>193040</wp:posOffset>
+                </wp:positionV>
+                <wp:extent cx="0" cy="289560"/>
+                <wp:effectExtent l="0" t="0" r="19050" b="34290"/>
+                <wp:wrapNone/>
+                <wp:docPr id="47" name="Straight Connector 47"/>
+                <wp:cNvGraphicFramePr/>
+                <a:graphic xmlns:a="http://schemas.openxmlformats.org/drawingml/2006/main">
+                  <a:graphicData uri="http://schemas.microsoft.com/office/word/2010/wordprocessingShape">
+                    <wps:wsp>
+                      <wps:cNvCnPr/>
+                      <wps:spPr>
+                        <a:xfrm>
+                          <a:off x="0" y="0"/>
+                          <a:ext cx="0" cy="289560"/>
+                        </a:xfrm>
+                        <a:prstGeom prst="line">
+                          <a:avLst/>
+                        </a:prstGeom>
+                        <a:ln>
+                          <a:solidFill>
+                            <a:srgbClr val="0070C0"/>
+                          </a:solidFill>
+                        </a:ln>
+                      </wps:spPr>
+                      <wps:style>
+                        <a:lnRef idx="2">
+                          <a:schemeClr val="accent1"/>
+                        </a:lnRef>
+                        <a:fillRef idx="0">
+                          <a:schemeClr val="accent1"/>
+                        </a:fillRef>
+                        <a:effectRef idx="1">
+                          <a:schemeClr val="accent1"/>
+                        </a:effectRef>
+                        <a:fontRef idx="minor">
+                          <a:schemeClr val="tx1"/>
+                        </a:fontRef>
+                      </wps:style>
+                      <wps:bodyPr/>
+                    </wps:wsp>
+                  </a:graphicData>
+                </a:graphic>
+              </wp:anchor>
+            </w:drawing>
+          </mc:Choice>
+          <mc:Fallback>
+            <w:pict>
+              <v:line w14:anchorId="68F69119" id="Straight Connector 47" o:spid="_x0000_s1026" style="position:absolute;z-index:251713024;visibility:visible;mso-wrap-style:square;mso-wrap-distance-left:9pt;mso-wrap-distance-top:0;mso-wrap-distance-right:9pt;mso-wrap-distance-bottom:0;mso-position-horizontal:absolute;mso-position-horizontal-relative:text;mso-position-vertical:absolute;mso-position-vertical-relative:text" from="270.4pt,15.2pt" to="270.4pt,38pt" o:gfxdata="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" strokecolor="#0070c0" strokeweight="1pt">
+                <v:stroke joinstyle="miter"/>
+              </v:line>
+            </w:pict>
+          </mc:Fallback>
+        </mc:AlternateContent>
+      </w:r>
+      <w:r>
+        <w:rPr>
+          <w:noProof/>
+        </w:rPr>
+        <mc:AlternateContent>
+          <mc:Choice Requires="wps">
+            <w:drawing>
+              <wp:anchor distT="0" distB="0" distL="114300" distR="114300" simplePos="0" relativeHeight="251710976" behindDoc="1" locked="0" layoutInCell="1" allowOverlap="1" wp14:anchorId="37738C0B" wp14:editId="66D0602E">
+                <wp:simplePos x="0" y="0"/>
+                <wp:positionH relativeFrom="column">
+                  <wp:posOffset>2585720</wp:posOffset>
+                </wp:positionH>
+                <wp:positionV relativeFrom="paragraph">
+                  <wp:posOffset>198120</wp:posOffset>
+                </wp:positionV>
+                <wp:extent cx="1691640" cy="279400"/>
+                <wp:effectExtent l="0" t="0" r="22860" b="25400"/>
+                <wp:wrapNone/>
+                <wp:docPr id="40" name="Rounded Rectangle 40"/>
+                <wp:cNvGraphicFramePr/>
+                <a:graphic xmlns:a="http://schemas.openxmlformats.org/drawingml/2006/main">
+                  <a:graphicData uri="http://schemas.microsoft.com/office/word/2010/wordprocessingShape">
+                    <wps:wsp>
+                      <wps:cNvSpPr/>
+                      <wps:spPr>
+                        <a:xfrm>
+                          <a:off x="0" y="0"/>
+                          <a:ext cx="1691640" cy="279400"/>
+                        </a:xfrm>
+                        <a:prstGeom prst="roundRect">
+                          <a:avLst>
+                            <a:gd name="adj" fmla="val 43940"/>
+                          </a:avLst>
+                        </a:prstGeom>
+                        <a:solidFill>
+                          <a:schemeClr val="bg1"/>
+                        </a:solidFill>
+                        <a:ln>
+                          <a:solidFill>
+                            <a:srgbClr val="0070C0"/>
+                          </a:solidFill>
+                        </a:ln>
+                      </wps:spPr>
+                      <wps:style>
+                        <a:lnRef idx="2">
+                          <a:schemeClr val="accent1">
+                            <a:shade val="50000"/>
+                          </a:schemeClr>
+                        </a:lnRef>
+                        <a:fillRef idx="1">
+                          <a:schemeClr val="accent1"/>
+                        </a:fillRef>
+                        <a:effectRef idx="0">
+                          <a:schemeClr val="accent1"/>
+                        </a:effectRef>
+                        <a:fontRef idx="minor">
+                          <a:schemeClr val="lt1"/>
+                        </a:fontRef>
+                      </wps:style>
+                      <wps:bodyPr rot="0" spcFirstLastPara="0" vertOverflow="overflow" horzOverflow="overflow" vert="horz" wrap="square" lIns="91440" tIns="45720" rIns="91440" bIns="45720" numCol="1" spcCol="0" rtlCol="0" fromWordArt="0" anchor="ctr" anchorCtr="0" forceAA="0" compatLnSpc="1">
+                        <a:prstTxWarp prst="textNoShape">
+                          <a:avLst/>
+                        </a:prstTxWarp>
+                        <a:noAutofit/>
+                      </wps:bodyPr>
+                    </wps:wsp>
+                  </a:graphicData>
+                </a:graphic>
+                <wp14:sizeRelH relativeFrom="margin">
+                  <wp14:pctWidth>0</wp14:pctWidth>
+                </wp14:sizeRelH>
+                <wp14:sizeRelV relativeFrom="margin">
+                  <wp14:pctHeight>0</wp14:pctHeight>
+                </wp14:sizeRelV>
+              </wp:anchor>
+            </w:drawing>
+          </mc:Choice>
+          <mc:Fallback>
+            <w:pict>
+              <v:roundrect w14:anchorId="78890E0D" id="Rounded Rectangle 40" o:spid="_x0000_s1026" style="position:absolute;margin-left:203.6pt;margin-top:15.6pt;width:133.2pt;height:22pt;z-index:-251605504;visibility:visible;mso-wrap-style:square;mso-width-percent:0;mso-height-percent:0;mso-wrap-distance-left:9pt;mso-wrap-distance-top:0;mso-wrap-distance-right:9pt;mso-wrap-distance-bottom:0;mso-position-horizontal:absolute;mso-position-horizontal-relative:text;mso-position-vertical:absolute;mso-position-vertical-relative:text;mso-width-percent:0;mso-height-percent:0;mso-width-relative:margin;mso-height-relative:margin;v-text-anchor:middle" arcsize="28796f" o:gfxdata="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" fillcolor="white [3212]" strokecolor="#0070c0" strokeweight="1pt">
+                <v:stroke joinstyle="miter"/>
+              </v:roundrect>
+            </w:pict>
+          </mc:Fallback>
+        </mc:AlternateContent>
+      </w:r>
+    </w:p>
+    <w:p>
+      <w:pPr>
+        <w:tabs>
+          <w:tab w:val="left" w:pos="1452"/>
+          <w:tab w:val="left" w:pos="5952"/>
+        </w:tabs>
+      </w:pPr>
+      <w:r>
+        <w:rPr>
+          <w:noProof/>
+        </w:rPr>
+        <w:drawing>
+          <wp:anchor distT="0" distB="0" distL="114300" distR="114300" simplePos="0" relativeHeight="251712000" behindDoc="0" locked="0" layoutInCell="1" allowOverlap="1" wp14:anchorId="036AC818" wp14:editId="328AFB17">
+            <wp:simplePos x="0" y="0"/>
+            <wp:positionH relativeFrom="margin">
+              <wp:posOffset>3700462</wp:posOffset>
+            </wp:positionH>
+            <wp:positionV relativeFrom="paragraph">
+              <wp:posOffset>128905</wp:posOffset>
+            </wp:positionV>
+            <wp:extent cx="446405" cy="118745"/>
+            <wp:effectExtent l="0" t="0" r="0" b="0"/>
+            <wp:wrapNone/>
+            <wp:docPr id="46" name="Picture 46" descr="Resistor Symbol"/>
+            <wp:cNvGraphicFramePr>
+              <a:graphicFrameLocks xmlns:a="http://schemas.openxmlformats.org/drawingml/2006/main" noChangeAspect="1"/>
+            </wp:cNvGraphicFramePr>
+            <a:graphic xmlns:a="http://schemas.openxmlformats.org/drawingml/2006/main">
+              <a:graphicData uri="http://schemas.openxmlformats.org/drawingml/2006/picture">
+                <pic:pic xmlns:pic="http://schemas.openxmlformats.org/drawingml/2006/picture">
+                  <pic:nvPicPr>
+                    <pic:cNvPr id="0" name="Picture 1" descr="Resistor Symbol"/>
+                    <pic:cNvPicPr>
+                      <a:picLocks noChangeAspect="1" noChangeArrowheads="1"/>
+                    </pic:cNvPicPr>
+                  </pic:nvPicPr>
+                  <pic:blipFill rotWithShape="1">
+                    <a:blip r:embed="rId13" cstate="print">
+                      <a:extLst>
+                        <a:ext uri="{28A0092B-C50C-407E-A947-70E740481C1C}">
+                          <a14:useLocalDpi xmlns:a14="http://schemas.microsoft.com/office/drawing/2010/main" val="0"/>
+                        </a:ext>
+                      </a:extLst>
+                    </a:blip>
+                    <a:srcRect l="5916" t="29840" r="-10153" b="33076"/>
+                    <a:stretch/>
+                  </pic:blipFill>
+                  <pic:spPr bwMode="auto">
+                    <a:xfrm>
+                      <a:off x="0" y="0"/>
+                      <a:ext cx="446405" cy="118745"/>
+                    </a:xfrm>
+                    <a:prstGeom prst="rect">
+                      <a:avLst/>
+                    </a:prstGeom>
+                    <a:noFill/>
+                    <a:ln>
+                      <a:noFill/>
+                    </a:ln>
+                    <a:extLst>
+                      <a:ext uri="{53640926-AAD7-44D8-BBD7-CCE9431645EC}">
+                        <a14:shadowObscured xmlns:a14="http://schemas.microsoft.com/office/drawing/2010/main"/>
+                      </a:ext>
+                    </a:extLst>
+                  </pic:spPr>
+                </pic:pic>
+              </a:graphicData>
+            </a:graphic>
+            <wp14:sizeRelH relativeFrom="margin">
+              <wp14:pctWidth>0</wp14:pctWidth>
+            </wp14:sizeRelH>
+            <wp14:sizeRelV relativeFrom="margin">
+              <wp14:pctHeight>0</wp14:pctHeight>
+            </wp14:sizeRelV>
+          </wp:anchor>
+        </w:drawing>
+      </w:r>
+      <w:r>
+        <w:rPr>
+          <w:noProof/>
+        </w:rPr>
+        <mc:AlternateContent>
+          <mc:Choice Requires="wps">
+            <w:drawing>
+              <wp:anchor distT="0" distB="0" distL="114300" distR="114300" simplePos="0" relativeHeight="251709952" behindDoc="1" locked="0" layoutInCell="1" allowOverlap="1" wp14:anchorId="017D4F0E" wp14:editId="3F4E85DB">
+                <wp:simplePos x="0" y="0"/>
+                <wp:positionH relativeFrom="margin">
+                  <wp:posOffset>2301240</wp:posOffset>
+                </wp:positionH>
+                <wp:positionV relativeFrom="paragraph">
+                  <wp:posOffset>46673</wp:posOffset>
+                </wp:positionV>
+                <wp:extent cx="2286000" cy="2148840"/>
+                <wp:effectExtent l="0" t="0" r="19050" b="22860"/>
+                <wp:wrapNone/>
+                <wp:docPr id="39" name="Rounded Rectangle 39"/>
+                <wp:cNvGraphicFramePr/>
+                <a:graphic xmlns:a="http://schemas.openxmlformats.org/drawingml/2006/main">
+                  <a:graphicData uri="http://schemas.microsoft.com/office/word/2010/wordprocessingShape">
+                    <wps:wsp>
+                      <wps:cNvSpPr/>
+                      <wps:spPr>
+                        <a:xfrm>
+                          <a:off x="0" y="0"/>
+                          <a:ext cx="2286000" cy="2148840"/>
+                        </a:xfrm>
+                        <a:prstGeom prst="roundRect">
+                          <a:avLst>
+                            <a:gd name="adj" fmla="val 9575"/>
+                          </a:avLst>
+                        </a:prstGeom>
+                        <a:ln>
+                          <a:solidFill>
+                            <a:srgbClr val="0070C0"/>
+                          </a:solidFill>
+                        </a:ln>
+                      </wps:spPr>
+                      <wps:style>
+                        <a:lnRef idx="2">
+                          <a:schemeClr val="accent2"/>
+                        </a:lnRef>
+                        <a:fillRef idx="1">
+                          <a:schemeClr val="lt1"/>
+                        </a:fillRef>
+                        <a:effectRef idx="0">
+                          <a:schemeClr val="accent2"/>
+                        </a:effectRef>
+                        <a:fontRef idx="minor">
+                          <a:schemeClr val="dk1"/>
+                        </a:fontRef>
+                      </wps:style>
+                      <wps:bodyPr rot="0" spcFirstLastPara="0" vertOverflow="overflow" horzOverflow="overflow" vert="horz" wrap="square" lIns="91440" tIns="45720" rIns="91440" bIns="45720" numCol="1" spcCol="0" rtlCol="0" fromWordArt="0" anchor="ctr" anchorCtr="0" forceAA="0" compatLnSpc="1">
+                        <a:prstTxWarp prst="textNoShape">
+                          <a:avLst/>
+                        </a:prstTxWarp>
+                        <a:noAutofit/>
+                      </wps:bodyPr>
+                    </wps:wsp>
+                  </a:graphicData>
+                </a:graphic>
+                <wp14:sizeRelH relativeFrom="margin">
+                  <wp14:pctWidth>0</wp14:pctWidth>
+                </wp14:sizeRelH>
+                <wp14:sizeRelV relativeFrom="margin">
+                  <wp14:pctHeight>0</wp14:pctHeight>
+                </wp14:sizeRelV>
+              </wp:anchor>
+            </w:drawing>
+          </mc:Choice>
+          <mc:Fallback>
+            <w:pict>
+              <v:roundrect w14:anchorId="77B68BC1" id="Rounded Rectangle 39" o:spid="_x0000_s1026" style="position:absolute;margin-left:181.2pt;margin-top:3.7pt;width:180pt;height:169.2pt;z-index:-251606528;visibility:visible;mso-wrap-style:square;mso-width-percent:0;mso-height-percent:0;mso-wrap-distance-left:9pt;mso-wrap-distance-top:0;mso-wrap-distance-right:9pt;mso-wrap-distance-bottom:0;mso-position-horizontal:absolute;mso-position-horizontal-relative:margin;mso-position-vertical:absolute;mso-position-vertical-relative:text;mso-width-percent:0;mso-height-percent:0;mso-width-relative:margin;mso-height-relative:margin;v-text-anchor:middle" arcsize="6274f" o:gfxdata="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" fillcolor="white [3201]" strokecolor="#0070c0" strokeweight="1pt">
+                <v:stroke joinstyle="miter"/>
+                <w10:wrap anchorx="margin"/>
+              </v:roundrect>
+            </w:pict>
+          </mc:Fallback>
+        </mc:AlternateContent>
+      </w:r>
+      <w:r>
+        <w:tab/>
+      </w:r>
+      <w:r>
+        <w:tab/>
+      </w:r>
+    </w:p>
+    <w:p>
+      <w:pPr>
+        <w:tabs>
+          <w:tab w:val="left" w:pos="1452"/>
+        </w:tabs>
+        <w:jc w:val="center"/>
+      </w:pPr>
+    </w:p>
+    <w:p>
+      <w:pPr>
+        <w:tabs>
+          <w:tab w:val="left" w:pos="4568"/>
+        </w:tabs>
+      </w:pPr>
+      <w:r>
+        <w:tab/>
+      </w:r>
+    </w:p>
+    <w:p>
+      <w:pPr>
+        <w:tabs>
+          <w:tab w:val="left" w:pos="1452"/>
+        </w:tabs>
+      </w:pPr>
+    </w:p>
+    <w:p>
+      <w:pPr>
+        <w:tabs>
+          <w:tab w:val="left" w:pos="1452"/>
+        </w:tabs>
+      </w:pPr>
+    </w:p>
+    <w:p>
+      <w:pPr>
+        <w:tabs>
+          <w:tab w:val="left" w:pos="1452"/>
+        </w:tabs>
+      </w:pPr>
+    </w:p>
+    <w:p>
+      <w:pPr>
+        <w:tabs>
+          <w:tab w:val="left" w:pos="1452"/>
+        </w:tabs>
+      </w:pPr>
+      <w:r>
+        <w:rPr>
+          <w:noProof/>
+        </w:rPr>
+        <mc:AlternateContent>
+          <mc:Choice Requires="wps">
+            <w:drawing>
+              <wp:anchor distT="0" distB="0" distL="114300" distR="114300" simplePos="0" relativeHeight="251716096" behindDoc="0" locked="0" layoutInCell="1" allowOverlap="1">
+                <wp:simplePos x="0" y="0"/>
+                <wp:positionH relativeFrom="column">
+                  <wp:posOffset>2435860</wp:posOffset>
+                </wp:positionH>
+                <wp:positionV relativeFrom="paragraph">
+                  <wp:posOffset>278765</wp:posOffset>
+                </wp:positionV>
+                <wp:extent cx="1988820" cy="177800"/>
+                <wp:effectExtent l="0" t="0" r="11430" b="12700"/>
+                <wp:wrapNone/>
+                <wp:docPr id="50" name="Text Box 50"/>
+                <wp:cNvGraphicFramePr/>
+                <a:graphic xmlns:a="http://schemas.openxmlformats.org/drawingml/2006/main">
+                  <a:graphicData uri="http://schemas.microsoft.com/office/word/2010/wordprocessingShape">
+                    <wps:wsp>
+                      <wps:cNvSpPr txBox="1"/>
+                      <wps:spPr>
+                        <a:xfrm>
+                          <a:off x="0" y="0"/>
+                          <a:ext cx="1988820" cy="177800"/>
+                        </a:xfrm>
+                        <a:prstGeom prst="rect">
+                          <a:avLst/>
+                        </a:prstGeom>
+                        <a:solidFill>
+                          <a:schemeClr val="lt1"/>
+                        </a:solidFill>
+                        <a:ln w="6350">
+                          <a:solidFill>
+                            <a:schemeClr val="bg1"/>
+                          </a:solidFill>
+                        </a:ln>
+                        <a:effectLst/>
+                      </wps:spPr>
+                      <wps:style>
+                        <a:lnRef idx="0">
+                          <a:schemeClr val="accent1"/>
+                        </a:lnRef>
+                        <a:fillRef idx="0">
+                          <a:schemeClr val="accent1"/>
+                        </a:fillRef>
+                        <a:effectRef idx="0">
+                          <a:schemeClr val="accent1"/>
+                        </a:effectRef>
+                        <a:fontRef idx="minor">
+                          <a:schemeClr val="dk1"/>
+                        </a:fontRef>
+                      </wps:style>
+                      <wps:txbx>
+                        <w:txbxContent>
+                          <w:p>
+                            <w:pPr>
+                              <w:rPr>
+                                <w:color w:val="002060"/>
+                                <w:sz w:val="12"/>
+                              </w:rPr>
+                            </w:pPr>
+                            <w:r>
+                              <w:rPr>
+                                <w:sz w:val="12"/>
+                              </w:rPr>
+                              <w:t xml:space="preserve">  </w:t>
+                            </w:r>
+                            <w:r>
+                              <w:rPr>
+                                <w:color w:val="002060"/>
+                                <w:sz w:val="12"/>
+                              </w:rPr>
+                              <w:t>To update your email id and mobile no call us on 19122</w:t>
+                            </w:r>
+                          </w:p>
+                        </w:txbxContent>
+                      </wps:txbx>
+                      <wps:bodyPr rot="0" spcFirstLastPara="0" vertOverflow="overflow" horzOverflow="overflow" vert="horz" wrap="square" lIns="91440" tIns="45720" rIns="91440" bIns="45720" numCol="1" spcCol="0" rtlCol="0" fromWordArt="0" anchor="t" anchorCtr="0" forceAA="0" compatLnSpc="1">
+                        <a:prstTxWarp prst="textNoShape">
+                          <a:avLst/>
+                        </a:prstTxWarp>
+                        <a:noAutofit/>
+                      </wps:bodyPr>
+                    </wps:wsp>
+                  </a:graphicData>
+                </a:graphic>
+                <wp14:sizeRelV relativeFrom="margin">
+                  <wp14:pctHeight>0</wp14:pctHeight>
+                </wp14:sizeRelV>
+              </wp:anchor>
+            </w:drawing>
+          </mc:Choice>
+          <mc:Fallback>
+            <w:pict>
+              <v:shape id="Text Box 50" o:spid="_x0000_s1038" type="#_x0000_t202" style="position:absolute;margin-left:191.8pt;margin-top:21.95pt;width:156.6pt;height:14pt;z-index:251716096;visibility:visible;mso-wrap-style:square;mso-height-percent:0;mso-wrap-distance-left:9pt;mso-wrap-distance-top:0;mso-wrap-distance-right:9pt;mso-wrap-distance-bottom:0;mso-position-horizontal:absolute;mso-position-horizontal-relative:text;mso-position-vertical:absolute;mso-position-vertical-relative:text;mso-height-percent:0;mso-height-relative:margin;v-text-anchor:top" o:gfxdata="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" fillcolor="white [3201]" strokecolor="white [3212]" strokeweight=".5pt">
+                <v:textbox>
+                  <w:txbxContent>
+                    <w:p>
+                      <w:pPr>
+                        <w:rPr>
+                          <w:color w:val="002060"/>
+                          <w:sz w:val="12"/>
+                        </w:rPr>
+                      </w:pPr>
+                      <w:r>
+                        <w:rPr>
+                          <w:sz w:val="12"/>
+                        </w:rPr>
+                        <w:t xml:space="preserve">  </w:t>
+                      </w:r>
+                      <w:r>
+                        <w:rPr>
+                          <w:color w:val="002060"/>
+                          <w:sz w:val="12"/>
+                        </w:rPr>
+                        <w:t>To update your email id and mobile no call us on 19122</w:t>
+                      </w:r>
+                    </w:p>
+                  </w:txbxContent>
+                </v:textbox>
+              </v:shape>
+            </w:pict>
+          </mc:Fallback>
+        </mc:AlternateContent>
+      </w:r>
+      <w:r>
+        <w:rPr>
+          <w:noProof/>
+        </w:rPr>
+        <mc:AlternateContent>
+          <mc:Choice Requires="wps">
+            <w:drawing>
+              <wp:anchor distT="0" distB="0" distL="114300" distR="114300" simplePos="0" relativeHeight="251715072" behindDoc="0" locked="0" layoutInCell="1" allowOverlap="1">
+                <wp:simplePos x="0" y="0"/>
+                <wp:positionH relativeFrom="column">
+                  <wp:posOffset>2306320</wp:posOffset>
+                </wp:positionH>
+                <wp:positionV relativeFrom="paragraph">
+                  <wp:posOffset>255905</wp:posOffset>
+                </wp:positionV>
+                <wp:extent cx="2275840" cy="0"/>
+                <wp:effectExtent l="0" t="0" r="29210" b="19050"/>
+                <wp:wrapNone/>
+                <wp:docPr id="49" name="Straight Connector 49"/>
+                <wp:cNvGraphicFramePr/>
+                <a:graphic xmlns:a="http://schemas.openxmlformats.org/drawingml/2006/main">
+                  <a:graphicData uri="http://schemas.microsoft.com/office/word/2010/wordprocessingShape">
+                    <wps:wsp>
+                      <wps:cNvCnPr/>
+                      <wps:spPr>
+                        <a:xfrm>
+                          <a:off x="0" y="0"/>
+                          <a:ext cx="2275840" cy="0"/>
+                        </a:xfrm>
+                        <a:prstGeom prst="line">
+                          <a:avLst/>
+                        </a:prstGeom>
+                        <a:ln>
+                          <a:solidFill>
+                            <a:srgbClr val="0070C0"/>
+                          </a:solidFill>
+                        </a:ln>
+                      </wps:spPr>
+                      <wps:style>
+                        <a:lnRef idx="2">
+                          <a:schemeClr val="accent1"/>
+                        </a:lnRef>
+                        <a:fillRef idx="0">
+                          <a:schemeClr val="accent1"/>
+                        </a:fillRef>
+                        <a:effectRef idx="1">
+                          <a:schemeClr val="accent1"/>
+                        </a:effectRef>
+                        <a:fontRef idx="minor">
+                          <a:schemeClr val="tx1"/>
+                        </a:fontRef>
+                      </wps:style>
+                      <wps:bodyPr/>
+                    </wps:wsp>
+                  </a:graphicData>
+                </a:graphic>
+                <wp14:sizeRelH relativeFrom="margin">
+                  <wp14:pctWidth>0</wp14:pctWidth>
+                </wp14:sizeRelH>
+                <wp14:sizeRelV relativeFrom="margin">
+                  <wp14:pctHeight>0</wp14:pctHeight>
+                </wp14:sizeRelV>
+              </wp:anchor>
+            </w:drawing>
+          </mc:Choice>
+          <mc:Fallback>
+            <w:pict>
+              <v:line w14:anchorId="2524FB7C" id="Straight Connector 49" o:spid="_x0000_s1026" style="position:absolute;z-index:251715072;visibility:visible;mso-wrap-style:square;mso-width-percent:0;mso-height-percent:0;mso-wrap-distance-left:9pt;mso-wrap-distance-top:0;mso-wrap-distance-right:9pt;mso-wrap-distance-bottom:0;mso-position-horizontal:absolute;mso-position-horizontal-relative:text;mso-position-vertical:absolute;mso-position-vertical-relative:text;mso-width-percent:0;mso-height-percent:0;mso-width-relative:margin;mso-height-relative:margin" from="181.6pt,20.15pt" to="360.8pt,20.15pt" o:gfxdata="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" strokecolor="#0070c0" strokeweight="1pt">
+                <v:stroke joinstyle="miter"/>
+              </v:line>
             </w:pict>
           </mc:Fallback>
         </mc:AlternateContent>

</xml_diff>